<commit_message>
Fixed mario test to avoid abrupt ending
</commit_message>
<xml_diff>
--- a/docs/design-milestone.docx
+++ b/docs/design-milestone.docx
@@ -33,6 +33,173 @@
         <w:pStyle w:val="Subtitle"/>
       </w:pPr>
       <w:r>
+        <w:t>Overview:</w:t>
+      </w:r>
+    </w:p>
+    <w:p/>
+    <w:p>
+      <w:pPr>
+        <w:ind w:firstLine="720"/>
+        <w:jc w:val="both"/>
+      </w:pPr>
+      <w:r>
+        <w:t xml:space="preserve">The result of this project is </w:t>
+      </w:r>
+      <w:r>
+        <w:t>the</w:t>
+      </w:r>
+      <w:r>
+        <w:t xml:space="preserve"> ABC Music Player. </w:t>
+      </w:r>
+      <w:r>
+        <w:t>The</w:t>
+      </w:r>
+      <w:r>
+        <w:t xml:space="preserve"> input to this player is a string </w:t>
+      </w:r>
+      <w:r>
+        <w:t xml:space="preserve">representing the path to the file to be played. </w:t>
+      </w:r>
+      <w:r>
+        <w:t>The player takes this file name and plays the song</w:t>
+      </w:r>
+      <w:r>
+        <w:t xml:space="preserve">, and </w:t>
+      </w:r>
+      <w:r>
+        <w:t xml:space="preserve">also </w:t>
+      </w:r>
+      <w:r>
+        <w:t xml:space="preserve">outputs the lyrics </w:t>
+      </w:r>
+      <w:r>
+        <w:t>corresponding to each not</w:t>
+      </w:r>
+      <w:r>
+        <w:t>e as the note is played.</w:t>
+      </w:r>
+    </w:p>
+    <w:p>
+      <w:pPr>
+        <w:jc w:val="both"/>
+      </w:pPr>
+    </w:p>
+    <w:p>
+      <w:pPr>
+        <w:jc w:val="both"/>
+      </w:pPr>
+      <w:r>
+        <w:tab/>
+        <w:t>At a high level</w:t>
+      </w:r>
+      <w:r>
+        <w:t xml:space="preserve">, the </w:t>
+      </w:r>
+      <w:r>
+        <w:t>program functions as follows:</w:t>
+      </w:r>
+    </w:p>
+    <w:p>
+      <w:r>
+        <w:rPr>
+          <w:noProof/>
+        </w:rPr>
+        <w:drawing>
+          <wp:inline distT="0" distB="0" distL="0" distR="0" wp14:anchorId="3CAA5F19" wp14:editId="6C2EBDFD">
+            <wp:extent cx="5486400" cy="3200400"/>
+            <wp:effectExtent l="50800" t="0" r="25400" b="0"/>
+            <wp:docPr id="3" name="Diagram 3"/>
+            <wp:cNvGraphicFramePr/>
+            <a:graphic xmlns:a="http://schemas.openxmlformats.org/drawingml/2006/main">
+              <a:graphicData uri="http://schemas.openxmlformats.org/drawingml/2006/diagram">
+                <dgm:relIds xmlns:dgm="http://schemas.openxmlformats.org/drawingml/2006/diagram" xmlns:r="http://schemas.openxmlformats.org/officeDocument/2006/relationships" r:dm="rId6" r:lo="rId7" r:qs="rId8" r:cs="rId9"/>
+              </a:graphicData>
+            </a:graphic>
+          </wp:inline>
+        </w:drawing>
+      </w:r>
+    </w:p>
+    <w:p>
+      <w:pPr>
+        <w:jc w:val="both"/>
+      </w:pPr>
+      <w:r>
+        <w:tab/>
+      </w:r>
+      <w:r>
+        <w:t xml:space="preserve">The file name is provided. The Java File IO classes </w:t>
+      </w:r>
+      <w:r>
+        <w:t xml:space="preserve">read the contents of the file into a character stream. This character stream is fed to the lexer, which produces tokens. The tokens are fed to the parser, which generates an abstract syntax tree. The abstract syntax tree is fed to a </w:t>
+      </w:r>
+      <w:r>
+        <w:t xml:space="preserve">visitor, </w:t>
+      </w:r>
+      <w:r>
+        <w:t>w</w:t>
+      </w:r>
+      <w:r>
+        <w:t xml:space="preserve">hich generates a series of MIDI </w:t>
+      </w:r>
+      <w:r>
+        <w:t xml:space="preserve">commands to the provided SequencePlayer. </w:t>
+      </w:r>
+      <w:r>
+        <w:t>The</w:t>
+      </w:r>
+      <w:r>
+        <w:t xml:space="preserve"> SequencePlayer </w:t>
+      </w:r>
+      <w:r>
+        <w:t>produces the sound and lyrics which are observed by the user</w:t>
+      </w:r>
+      <w:r>
+        <w:t xml:space="preserve"> of the program</w:t>
+      </w:r>
+      <w:r>
+        <w:t>.</w:t>
+      </w:r>
+    </w:p>
+    <w:p>
+      <w:pPr>
+        <w:pStyle w:val="Subtitle"/>
+        <w:rPr>
+          <w:rFonts w:asciiTheme="minorHAnsi" w:eastAsiaTheme="minorEastAsia" w:hAnsiTheme="minorHAnsi" w:cstheme="minorBidi"/>
+          <w:i w:val="0"/>
+          <w:iCs w:val="0"/>
+          <w:color w:val="auto"/>
+          <w:spacing w:val="0"/>
+        </w:rPr>
+      </w:pPr>
+    </w:p>
+    <w:p>
+      <w:pPr>
+        <w:pStyle w:val="Subtitle"/>
+      </w:pPr>
+    </w:p>
+    <w:p>
+      <w:pPr>
+        <w:pStyle w:val="Subtitle"/>
+      </w:pPr>
+    </w:p>
+    <w:p>
+      <w:pPr>
+        <w:pStyle w:val="Subtitle"/>
+      </w:pPr>
+    </w:p>
+    <w:p>
+      <w:pPr>
+        <w:pStyle w:val="Subtitle"/>
+      </w:pPr>
+    </w:p>
+    <w:p>
+      <w:pPr>
+        <w:pStyle w:val="Subtitle"/>
+      </w:pPr>
+      <w:bookmarkStart w:id="0" w:name="_GoBack"/>
+      <w:bookmarkEnd w:id="0"/>
+      <w:r>
+        <w:lastRenderedPageBreak/>
         <w:t>Datatype Definition:</w:t>
       </w:r>
     </w:p>
@@ -51,16 +218,19 @@
         <w:t>This i</w:t>
       </w:r>
       <w:r>
-        <w:t>s the immutable, top-level class that represents each ABC song. This is the output of the Parser, and the input to the Visitor.</w:t>
-      </w:r>
-      <w:r>
-        <w:t xml:space="preserve"> It consists of a Header (i.e. the metadata of the ABC file) and a Body (i.e. the musical content of the ABC file). </w:t>
-      </w:r>
-      <w:r>
-        <w:t xml:space="preserve">It </w:t>
-      </w:r>
-      <w:r>
-        <w:t>provides getters for the Header and Body, and also implements convenience functions which the Visitor can make use of (ex. getKeySignature(), getTempo()).</w:t>
+        <w:t>s the immutable, top-level class that represents each ABC s</w:t>
+      </w:r>
+      <w:r>
+        <w:t>ong. This is the output of the p</w:t>
+      </w:r>
+      <w:r>
+        <w:t>arser, and the input to the v</w:t>
+      </w:r>
+      <w:r>
+        <w:t>isitor.</w:t>
+      </w:r>
+      <w:r>
+        <w:t xml:space="preserve"> It consists of a Header (i.e. the metadata of the ABC file) and a Body (i.e. the musical content of the ABC file).</w:t>
       </w:r>
     </w:p>
     <w:p/>
@@ -252,7 +422,6 @@
         <w:rPr>
           <w:b/>
         </w:rPr>
-        <w:lastRenderedPageBreak/>
         <w:t xml:space="preserve">Tuplet: </w:t>
       </w:r>
       <w:r>
@@ -325,10 +494,7 @@
         <w:t>a list of pitch, lyric, and timing information which the SequencePlayer can play.</w:t>
       </w:r>
     </w:p>
-    <w:p>
-      <w:bookmarkStart w:id="0" w:name="_GoBack"/>
-      <w:bookmarkEnd w:id="0"/>
-    </w:p>
+    <w:p/>
     <w:p>
       <w:r>
         <w:rPr>
@@ -342,7 +508,7 @@
             <wp:cNvGraphicFramePr/>
             <a:graphic xmlns:a="http://schemas.openxmlformats.org/drawingml/2006/main">
               <a:graphicData uri="http://schemas.openxmlformats.org/drawingml/2006/diagram">
-                <dgm:relIds xmlns:dgm="http://schemas.openxmlformats.org/drawingml/2006/diagram" xmlns:r="http://schemas.openxmlformats.org/officeDocument/2006/relationships" r:dm="rId6" r:lo="rId7" r:qs="rId8" r:cs="rId9"/>
+                <dgm:relIds xmlns:dgm="http://schemas.openxmlformats.org/drawingml/2006/diagram" xmlns:r="http://schemas.openxmlformats.org/officeDocument/2006/relationships" r:dm="rId11" r:lo="rId12" r:qs="rId13" r:cs="rId14"/>
               </a:graphicData>
             </a:graphic>
           </wp:inline>
@@ -1854,7 +2020,1731 @@
 </dgm:colorsDef>
 </file>
 
+<file path=word/diagrams/colors2.xml><?xml version="1.0" encoding="utf-8"?>
+<dgm:colorsDef xmlns:dgm="http://schemas.openxmlformats.org/drawingml/2006/diagram" xmlns:a="http://schemas.openxmlformats.org/drawingml/2006/main" uniqueId="urn:microsoft.com/office/officeart/2005/8/colors/accent1_2">
+  <dgm:title val=""/>
+  <dgm:desc val=""/>
+  <dgm:catLst>
+    <dgm:cat type="accent1" pri="11200"/>
+  </dgm:catLst>
+  <dgm:styleLbl name="node0">
+    <dgm:fillClrLst meth="repeat">
+      <a:schemeClr val="accent1"/>
+    </dgm:fillClrLst>
+    <dgm:linClrLst meth="repeat">
+      <a:schemeClr val="lt1"/>
+    </dgm:linClrLst>
+    <dgm:effectClrLst/>
+    <dgm:txLinClrLst/>
+    <dgm:txFillClrLst/>
+    <dgm:txEffectClrLst/>
+  </dgm:styleLbl>
+  <dgm:styleLbl name="alignNode1">
+    <dgm:fillClrLst meth="repeat">
+      <a:schemeClr val="accent1"/>
+    </dgm:fillClrLst>
+    <dgm:linClrLst meth="repeat">
+      <a:schemeClr val="accent1"/>
+    </dgm:linClrLst>
+    <dgm:effectClrLst/>
+    <dgm:txLinClrLst/>
+    <dgm:txFillClrLst/>
+    <dgm:txEffectClrLst/>
+  </dgm:styleLbl>
+  <dgm:styleLbl name="node1">
+    <dgm:fillClrLst meth="repeat">
+      <a:schemeClr val="accent1"/>
+    </dgm:fillClrLst>
+    <dgm:linClrLst meth="repeat">
+      <a:schemeClr val="lt1"/>
+    </dgm:linClrLst>
+    <dgm:effectClrLst/>
+    <dgm:txLinClrLst/>
+    <dgm:txFillClrLst/>
+    <dgm:txEffectClrLst/>
+  </dgm:styleLbl>
+  <dgm:styleLbl name="lnNode1">
+    <dgm:fillClrLst meth="repeat">
+      <a:schemeClr val="accent1"/>
+    </dgm:fillClrLst>
+    <dgm:linClrLst meth="repeat">
+      <a:schemeClr val="lt1"/>
+    </dgm:linClrLst>
+    <dgm:effectClrLst/>
+    <dgm:txLinClrLst/>
+    <dgm:txFillClrLst/>
+    <dgm:txEffectClrLst/>
+  </dgm:styleLbl>
+  <dgm:styleLbl name="vennNode1">
+    <dgm:fillClrLst meth="repeat">
+      <a:schemeClr val="accent1">
+        <a:alpha val="50000"/>
+      </a:schemeClr>
+    </dgm:fillClrLst>
+    <dgm:linClrLst meth="repeat">
+      <a:schemeClr val="lt1"/>
+    </dgm:linClrLst>
+    <dgm:effectClrLst/>
+    <dgm:txLinClrLst/>
+    <dgm:txFillClrLst/>
+    <dgm:txEffectClrLst/>
+  </dgm:styleLbl>
+  <dgm:styleLbl name="node2">
+    <dgm:fillClrLst meth="repeat">
+      <a:schemeClr val="accent1"/>
+    </dgm:fillClrLst>
+    <dgm:linClrLst meth="repeat">
+      <a:schemeClr val="lt1"/>
+    </dgm:linClrLst>
+    <dgm:effectClrLst/>
+    <dgm:txLinClrLst/>
+    <dgm:txFillClrLst/>
+    <dgm:txEffectClrLst/>
+  </dgm:styleLbl>
+  <dgm:styleLbl name="node3">
+    <dgm:fillClrLst meth="repeat">
+      <a:schemeClr val="accent1"/>
+    </dgm:fillClrLst>
+    <dgm:linClrLst meth="repeat">
+      <a:schemeClr val="lt1"/>
+    </dgm:linClrLst>
+    <dgm:effectClrLst/>
+    <dgm:txLinClrLst/>
+    <dgm:txFillClrLst/>
+    <dgm:txEffectClrLst/>
+  </dgm:styleLbl>
+  <dgm:styleLbl name="node4">
+    <dgm:fillClrLst meth="repeat">
+      <a:schemeClr val="accent1"/>
+    </dgm:fillClrLst>
+    <dgm:linClrLst meth="repeat">
+      <a:schemeClr val="lt1"/>
+    </dgm:linClrLst>
+    <dgm:effectClrLst/>
+    <dgm:txLinClrLst/>
+    <dgm:txFillClrLst/>
+    <dgm:txEffectClrLst/>
+  </dgm:styleLbl>
+  <dgm:styleLbl name="fgImgPlace1">
+    <dgm:fillClrLst meth="repeat">
+      <a:schemeClr val="accent1">
+        <a:tint val="50000"/>
+      </a:schemeClr>
+    </dgm:fillClrLst>
+    <dgm:linClrLst meth="repeat">
+      <a:schemeClr val="lt1"/>
+    </dgm:linClrLst>
+    <dgm:effectClrLst/>
+    <dgm:txLinClrLst/>
+    <dgm:txFillClrLst meth="repeat">
+      <a:schemeClr val="lt1"/>
+    </dgm:txFillClrLst>
+    <dgm:txEffectClrLst/>
+  </dgm:styleLbl>
+  <dgm:styleLbl name="alignImgPlace1">
+    <dgm:fillClrLst meth="repeat">
+      <a:schemeClr val="accent1">
+        <a:tint val="50000"/>
+      </a:schemeClr>
+    </dgm:fillClrLst>
+    <dgm:linClrLst meth="repeat">
+      <a:schemeClr val="lt1"/>
+    </dgm:linClrLst>
+    <dgm:effectClrLst/>
+    <dgm:txLinClrLst/>
+    <dgm:txFillClrLst meth="repeat">
+      <a:schemeClr val="lt1"/>
+    </dgm:txFillClrLst>
+    <dgm:txEffectClrLst/>
+  </dgm:styleLbl>
+  <dgm:styleLbl name="bgImgPlace1">
+    <dgm:fillClrLst meth="repeat">
+      <a:schemeClr val="accent1">
+        <a:tint val="50000"/>
+      </a:schemeClr>
+    </dgm:fillClrLst>
+    <dgm:linClrLst meth="repeat">
+      <a:schemeClr val="lt1"/>
+    </dgm:linClrLst>
+    <dgm:effectClrLst/>
+    <dgm:txLinClrLst/>
+    <dgm:txFillClrLst meth="repeat">
+      <a:schemeClr val="lt1"/>
+    </dgm:txFillClrLst>
+    <dgm:txEffectClrLst/>
+  </dgm:styleLbl>
+  <dgm:styleLbl name="sibTrans2D1">
+    <dgm:fillClrLst meth="repeat">
+      <a:schemeClr val="accent1">
+        <a:tint val="60000"/>
+      </a:schemeClr>
+    </dgm:fillClrLst>
+    <dgm:linClrLst meth="repeat">
+      <a:schemeClr val="accent1">
+        <a:tint val="60000"/>
+      </a:schemeClr>
+    </dgm:linClrLst>
+    <dgm:effectClrLst/>
+    <dgm:txLinClrLst/>
+    <dgm:txFillClrLst/>
+    <dgm:txEffectClrLst/>
+  </dgm:styleLbl>
+  <dgm:styleLbl name="fgSibTrans2D1">
+    <dgm:fillClrLst meth="repeat">
+      <a:schemeClr val="accent1">
+        <a:tint val="60000"/>
+      </a:schemeClr>
+    </dgm:fillClrLst>
+    <dgm:linClrLst meth="repeat">
+      <a:schemeClr val="accent1">
+        <a:tint val="60000"/>
+      </a:schemeClr>
+    </dgm:linClrLst>
+    <dgm:effectClrLst/>
+    <dgm:txLinClrLst/>
+    <dgm:txFillClrLst/>
+    <dgm:txEffectClrLst/>
+  </dgm:styleLbl>
+  <dgm:styleLbl name="bgSibTrans2D1">
+    <dgm:fillClrLst meth="repeat">
+      <a:schemeClr val="accent1">
+        <a:tint val="60000"/>
+      </a:schemeClr>
+    </dgm:fillClrLst>
+    <dgm:linClrLst meth="repeat">
+      <a:schemeClr val="accent1">
+        <a:tint val="60000"/>
+      </a:schemeClr>
+    </dgm:linClrLst>
+    <dgm:effectClrLst/>
+    <dgm:txLinClrLst/>
+    <dgm:txFillClrLst/>
+    <dgm:txEffectClrLst/>
+  </dgm:styleLbl>
+  <dgm:styleLbl name="sibTrans1D1">
+    <dgm:fillClrLst meth="repeat">
+      <a:schemeClr val="accent1"/>
+    </dgm:fillClrLst>
+    <dgm:linClrLst meth="repeat">
+      <a:schemeClr val="accent1"/>
+    </dgm:linClrLst>
+    <dgm:effectClrLst/>
+    <dgm:txLinClrLst/>
+    <dgm:txFillClrLst meth="repeat">
+      <a:schemeClr val="tx1"/>
+    </dgm:txFillClrLst>
+    <dgm:txEffectClrLst/>
+  </dgm:styleLbl>
+  <dgm:styleLbl name="callout">
+    <dgm:fillClrLst meth="repeat">
+      <a:schemeClr val="accent1"/>
+    </dgm:fillClrLst>
+    <dgm:linClrLst meth="repeat">
+      <a:schemeClr val="accent1">
+        <a:tint val="50000"/>
+      </a:schemeClr>
+    </dgm:linClrLst>
+    <dgm:effectClrLst/>
+    <dgm:txLinClrLst/>
+    <dgm:txFillClrLst meth="repeat">
+      <a:schemeClr val="tx1"/>
+    </dgm:txFillClrLst>
+    <dgm:txEffectClrLst/>
+  </dgm:styleLbl>
+  <dgm:styleLbl name="asst0">
+    <dgm:fillClrLst meth="repeat">
+      <a:schemeClr val="accent1"/>
+    </dgm:fillClrLst>
+    <dgm:linClrLst meth="repeat">
+      <a:schemeClr val="lt1"/>
+    </dgm:linClrLst>
+    <dgm:effectClrLst/>
+    <dgm:txLinClrLst/>
+    <dgm:txFillClrLst/>
+    <dgm:txEffectClrLst/>
+  </dgm:styleLbl>
+  <dgm:styleLbl name="asst1">
+    <dgm:fillClrLst meth="repeat">
+      <a:schemeClr val="accent1"/>
+    </dgm:fillClrLst>
+    <dgm:linClrLst meth="repeat">
+      <a:schemeClr val="lt1"/>
+    </dgm:linClrLst>
+    <dgm:effectClrLst/>
+    <dgm:txLinClrLst/>
+    <dgm:txFillClrLst/>
+    <dgm:txEffectClrLst/>
+  </dgm:styleLbl>
+  <dgm:styleLbl name="asst2">
+    <dgm:fillClrLst meth="repeat">
+      <a:schemeClr val="accent1"/>
+    </dgm:fillClrLst>
+    <dgm:linClrLst meth="repeat">
+      <a:schemeClr val="lt1"/>
+    </dgm:linClrLst>
+    <dgm:effectClrLst/>
+    <dgm:txLinClrLst/>
+    <dgm:txFillClrLst/>
+    <dgm:txEffectClrLst/>
+  </dgm:styleLbl>
+  <dgm:styleLbl name="asst3">
+    <dgm:fillClrLst meth="repeat">
+      <a:schemeClr val="accent1"/>
+    </dgm:fillClrLst>
+    <dgm:linClrLst meth="repeat">
+      <a:schemeClr val="lt1"/>
+    </dgm:linClrLst>
+    <dgm:effectClrLst/>
+    <dgm:txLinClrLst/>
+    <dgm:txFillClrLst/>
+    <dgm:txEffectClrLst/>
+  </dgm:styleLbl>
+  <dgm:styleLbl name="asst4">
+    <dgm:fillClrLst meth="repeat">
+      <a:schemeClr val="accent1"/>
+    </dgm:fillClrLst>
+    <dgm:linClrLst meth="repeat">
+      <a:schemeClr val="lt1"/>
+    </dgm:linClrLst>
+    <dgm:effectClrLst/>
+    <dgm:txLinClrLst/>
+    <dgm:txFillClrLst/>
+    <dgm:txEffectClrLst/>
+  </dgm:styleLbl>
+  <dgm:styleLbl name="parChTrans2D1">
+    <dgm:fillClrLst meth="repeat">
+      <a:schemeClr val="accent1">
+        <a:tint val="60000"/>
+      </a:schemeClr>
+    </dgm:fillClrLst>
+    <dgm:linClrLst meth="repeat">
+      <a:schemeClr val="accent1">
+        <a:tint val="60000"/>
+      </a:schemeClr>
+    </dgm:linClrLst>
+    <dgm:effectClrLst/>
+    <dgm:txLinClrLst/>
+    <dgm:txFillClrLst meth="repeat">
+      <a:schemeClr val="lt1"/>
+    </dgm:txFillClrLst>
+    <dgm:txEffectClrLst/>
+  </dgm:styleLbl>
+  <dgm:styleLbl name="parChTrans2D2">
+    <dgm:fillClrLst meth="repeat">
+      <a:schemeClr val="accent1"/>
+    </dgm:fillClrLst>
+    <dgm:linClrLst meth="repeat">
+      <a:schemeClr val="accent1"/>
+    </dgm:linClrLst>
+    <dgm:effectClrLst/>
+    <dgm:txLinClrLst/>
+    <dgm:txFillClrLst meth="repeat">
+      <a:schemeClr val="lt1"/>
+    </dgm:txFillClrLst>
+    <dgm:txEffectClrLst/>
+  </dgm:styleLbl>
+  <dgm:styleLbl name="parChTrans2D3">
+    <dgm:fillClrLst meth="repeat">
+      <a:schemeClr val="accent1"/>
+    </dgm:fillClrLst>
+    <dgm:linClrLst meth="repeat">
+      <a:schemeClr val="accent1"/>
+    </dgm:linClrLst>
+    <dgm:effectClrLst/>
+    <dgm:txLinClrLst/>
+    <dgm:txFillClrLst meth="repeat">
+      <a:schemeClr val="lt1"/>
+    </dgm:txFillClrLst>
+    <dgm:txEffectClrLst/>
+  </dgm:styleLbl>
+  <dgm:styleLbl name="parChTrans2D4">
+    <dgm:fillClrLst meth="repeat">
+      <a:schemeClr val="accent1"/>
+    </dgm:fillClrLst>
+    <dgm:linClrLst meth="repeat">
+      <a:schemeClr val="accent1"/>
+    </dgm:linClrLst>
+    <dgm:effectClrLst/>
+    <dgm:txLinClrLst/>
+    <dgm:txFillClrLst meth="repeat">
+      <a:schemeClr val="lt1"/>
+    </dgm:txFillClrLst>
+    <dgm:txEffectClrLst/>
+  </dgm:styleLbl>
+  <dgm:styleLbl name="parChTrans1D1">
+    <dgm:fillClrLst meth="repeat">
+      <a:schemeClr val="accent1"/>
+    </dgm:fillClrLst>
+    <dgm:linClrLst meth="repeat">
+      <a:schemeClr val="accent1">
+        <a:shade val="60000"/>
+      </a:schemeClr>
+    </dgm:linClrLst>
+    <dgm:effectClrLst/>
+    <dgm:txLinClrLst/>
+    <dgm:txFillClrLst meth="repeat">
+      <a:schemeClr val="tx1"/>
+    </dgm:txFillClrLst>
+    <dgm:txEffectClrLst/>
+  </dgm:styleLbl>
+  <dgm:styleLbl name="parChTrans1D2">
+    <dgm:fillClrLst meth="repeat">
+      <a:schemeClr val="accent1"/>
+    </dgm:fillClrLst>
+    <dgm:linClrLst meth="repeat">
+      <a:schemeClr val="accent1">
+        <a:shade val="60000"/>
+      </a:schemeClr>
+    </dgm:linClrLst>
+    <dgm:effectClrLst/>
+    <dgm:txLinClrLst/>
+    <dgm:txFillClrLst meth="repeat">
+      <a:schemeClr val="tx1"/>
+    </dgm:txFillClrLst>
+    <dgm:txEffectClrLst/>
+  </dgm:styleLbl>
+  <dgm:styleLbl name="parChTrans1D3">
+    <dgm:fillClrLst meth="repeat">
+      <a:schemeClr val="accent1"/>
+    </dgm:fillClrLst>
+    <dgm:linClrLst meth="repeat">
+      <a:schemeClr val="accent1">
+        <a:shade val="80000"/>
+      </a:schemeClr>
+    </dgm:linClrLst>
+    <dgm:effectClrLst/>
+    <dgm:txLinClrLst/>
+    <dgm:txFillClrLst meth="repeat">
+      <a:schemeClr val="tx1"/>
+    </dgm:txFillClrLst>
+    <dgm:txEffectClrLst/>
+  </dgm:styleLbl>
+  <dgm:styleLbl name="parChTrans1D4">
+    <dgm:fillClrLst meth="repeat">
+      <a:schemeClr val="accent1"/>
+    </dgm:fillClrLst>
+    <dgm:linClrLst meth="repeat">
+      <a:schemeClr val="accent1">
+        <a:shade val="80000"/>
+      </a:schemeClr>
+    </dgm:linClrLst>
+    <dgm:effectClrLst/>
+    <dgm:txLinClrLst/>
+    <dgm:txFillClrLst meth="repeat">
+      <a:schemeClr val="tx1"/>
+    </dgm:txFillClrLst>
+    <dgm:txEffectClrLst/>
+  </dgm:styleLbl>
+  <dgm:styleLbl name="fgAcc1">
+    <dgm:fillClrLst meth="repeat">
+      <a:schemeClr val="lt1">
+        <a:alpha val="90000"/>
+      </a:schemeClr>
+    </dgm:fillClrLst>
+    <dgm:linClrLst meth="repeat">
+      <a:schemeClr val="accent1"/>
+    </dgm:linClrLst>
+    <dgm:effectClrLst/>
+    <dgm:txLinClrLst/>
+    <dgm:txFillClrLst meth="repeat">
+      <a:schemeClr val="dk1"/>
+    </dgm:txFillClrLst>
+    <dgm:txEffectClrLst/>
+  </dgm:styleLbl>
+  <dgm:styleLbl name="conFgAcc1">
+    <dgm:fillClrLst meth="repeat">
+      <a:schemeClr val="lt1">
+        <a:alpha val="90000"/>
+      </a:schemeClr>
+    </dgm:fillClrLst>
+    <dgm:linClrLst meth="repeat">
+      <a:schemeClr val="accent1"/>
+    </dgm:linClrLst>
+    <dgm:effectClrLst/>
+    <dgm:txLinClrLst/>
+    <dgm:txFillClrLst meth="repeat">
+      <a:schemeClr val="dk1"/>
+    </dgm:txFillClrLst>
+    <dgm:txEffectClrLst/>
+  </dgm:styleLbl>
+  <dgm:styleLbl name="alignAcc1">
+    <dgm:fillClrLst meth="repeat">
+      <a:schemeClr val="lt1">
+        <a:alpha val="90000"/>
+      </a:schemeClr>
+    </dgm:fillClrLst>
+    <dgm:linClrLst meth="repeat">
+      <a:schemeClr val="accent1"/>
+    </dgm:linClrLst>
+    <dgm:effectClrLst/>
+    <dgm:txLinClrLst/>
+    <dgm:txFillClrLst meth="repeat">
+      <a:schemeClr val="dk1"/>
+    </dgm:txFillClrLst>
+    <dgm:txEffectClrLst/>
+  </dgm:styleLbl>
+  <dgm:styleLbl name="trAlignAcc1">
+    <dgm:fillClrLst meth="repeat">
+      <a:schemeClr val="lt1">
+        <a:alpha val="40000"/>
+      </a:schemeClr>
+    </dgm:fillClrLst>
+    <dgm:linClrLst meth="repeat">
+      <a:schemeClr val="accent1"/>
+    </dgm:linClrLst>
+    <dgm:effectClrLst/>
+    <dgm:txLinClrLst/>
+    <dgm:txFillClrLst meth="repeat">
+      <a:schemeClr val="dk1"/>
+    </dgm:txFillClrLst>
+    <dgm:txEffectClrLst/>
+  </dgm:styleLbl>
+  <dgm:styleLbl name="bgAcc1">
+    <dgm:fillClrLst meth="repeat">
+      <a:schemeClr val="lt1">
+        <a:alpha val="90000"/>
+      </a:schemeClr>
+    </dgm:fillClrLst>
+    <dgm:linClrLst meth="repeat">
+      <a:schemeClr val="accent1"/>
+    </dgm:linClrLst>
+    <dgm:effectClrLst/>
+    <dgm:txLinClrLst/>
+    <dgm:txFillClrLst meth="repeat">
+      <a:schemeClr val="dk1"/>
+    </dgm:txFillClrLst>
+    <dgm:txEffectClrLst/>
+  </dgm:styleLbl>
+  <dgm:styleLbl name="solidFgAcc1">
+    <dgm:fillClrLst meth="repeat">
+      <a:schemeClr val="lt1"/>
+    </dgm:fillClrLst>
+    <dgm:linClrLst meth="repeat">
+      <a:schemeClr val="accent1"/>
+    </dgm:linClrLst>
+    <dgm:effectClrLst/>
+    <dgm:txLinClrLst/>
+    <dgm:txFillClrLst meth="repeat">
+      <a:schemeClr val="dk1"/>
+    </dgm:txFillClrLst>
+    <dgm:txEffectClrLst/>
+  </dgm:styleLbl>
+  <dgm:styleLbl name="solidAlignAcc1">
+    <dgm:fillClrLst meth="repeat">
+      <a:schemeClr val="lt1"/>
+    </dgm:fillClrLst>
+    <dgm:linClrLst meth="repeat">
+      <a:schemeClr val="accent1"/>
+    </dgm:linClrLst>
+    <dgm:effectClrLst/>
+    <dgm:txLinClrLst/>
+    <dgm:txFillClrLst meth="repeat">
+      <a:schemeClr val="dk1"/>
+    </dgm:txFillClrLst>
+    <dgm:txEffectClrLst/>
+  </dgm:styleLbl>
+  <dgm:styleLbl name="solidBgAcc1">
+    <dgm:fillClrLst meth="repeat">
+      <a:schemeClr val="lt1"/>
+    </dgm:fillClrLst>
+    <dgm:linClrLst meth="repeat">
+      <a:schemeClr val="accent1"/>
+    </dgm:linClrLst>
+    <dgm:effectClrLst/>
+    <dgm:txLinClrLst/>
+    <dgm:txFillClrLst meth="repeat">
+      <a:schemeClr val="dk1"/>
+    </dgm:txFillClrLst>
+    <dgm:txEffectClrLst/>
+  </dgm:styleLbl>
+  <dgm:styleLbl name="fgAccFollowNode1">
+    <dgm:fillClrLst meth="repeat">
+      <a:schemeClr val="accent1">
+        <a:alpha val="90000"/>
+        <a:tint val="40000"/>
+      </a:schemeClr>
+    </dgm:fillClrLst>
+    <dgm:linClrLst meth="repeat">
+      <a:schemeClr val="accent1">
+        <a:alpha val="90000"/>
+        <a:tint val="40000"/>
+      </a:schemeClr>
+    </dgm:linClrLst>
+    <dgm:effectClrLst/>
+    <dgm:txLinClrLst/>
+    <dgm:txFillClrLst meth="repeat">
+      <a:schemeClr val="dk1"/>
+    </dgm:txFillClrLst>
+    <dgm:txEffectClrLst/>
+  </dgm:styleLbl>
+  <dgm:styleLbl name="alignAccFollowNode1">
+    <dgm:fillClrLst meth="repeat">
+      <a:schemeClr val="accent1">
+        <a:alpha val="90000"/>
+        <a:tint val="40000"/>
+      </a:schemeClr>
+    </dgm:fillClrLst>
+    <dgm:linClrLst meth="repeat">
+      <a:schemeClr val="accent1">
+        <a:alpha val="90000"/>
+        <a:tint val="40000"/>
+      </a:schemeClr>
+    </dgm:linClrLst>
+    <dgm:effectClrLst/>
+    <dgm:txLinClrLst/>
+    <dgm:txFillClrLst meth="repeat">
+      <a:schemeClr val="dk1"/>
+    </dgm:txFillClrLst>
+    <dgm:txEffectClrLst/>
+  </dgm:styleLbl>
+  <dgm:styleLbl name="bgAccFollowNode1">
+    <dgm:fillClrLst meth="repeat">
+      <a:schemeClr val="accent1">
+        <a:alpha val="90000"/>
+        <a:tint val="40000"/>
+      </a:schemeClr>
+    </dgm:fillClrLst>
+    <dgm:linClrLst meth="repeat">
+      <a:schemeClr val="accent1">
+        <a:alpha val="90000"/>
+        <a:tint val="40000"/>
+      </a:schemeClr>
+    </dgm:linClrLst>
+    <dgm:effectClrLst/>
+    <dgm:txLinClrLst/>
+    <dgm:txFillClrLst meth="repeat">
+      <a:schemeClr val="dk1"/>
+    </dgm:txFillClrLst>
+    <dgm:txEffectClrLst/>
+  </dgm:styleLbl>
+  <dgm:styleLbl name="fgAcc0">
+    <dgm:fillClrLst meth="repeat">
+      <a:schemeClr val="lt1">
+        <a:alpha val="90000"/>
+      </a:schemeClr>
+    </dgm:fillClrLst>
+    <dgm:linClrLst meth="repeat">
+      <a:schemeClr val="accent1"/>
+    </dgm:linClrLst>
+    <dgm:effectClrLst/>
+    <dgm:txLinClrLst/>
+    <dgm:txFillClrLst meth="repeat">
+      <a:schemeClr val="dk1"/>
+    </dgm:txFillClrLst>
+    <dgm:txEffectClrLst/>
+  </dgm:styleLbl>
+  <dgm:styleLbl name="fgAcc2">
+    <dgm:fillClrLst meth="repeat">
+      <a:schemeClr val="lt1">
+        <a:alpha val="90000"/>
+      </a:schemeClr>
+    </dgm:fillClrLst>
+    <dgm:linClrLst meth="repeat">
+      <a:schemeClr val="accent1"/>
+    </dgm:linClrLst>
+    <dgm:effectClrLst/>
+    <dgm:txLinClrLst/>
+    <dgm:txFillClrLst meth="repeat">
+      <a:schemeClr val="dk1"/>
+    </dgm:txFillClrLst>
+    <dgm:txEffectClrLst/>
+  </dgm:styleLbl>
+  <dgm:styleLbl name="fgAcc3">
+    <dgm:fillClrLst meth="repeat">
+      <a:schemeClr val="lt1">
+        <a:alpha val="90000"/>
+      </a:schemeClr>
+    </dgm:fillClrLst>
+    <dgm:linClrLst meth="repeat">
+      <a:schemeClr val="accent1"/>
+    </dgm:linClrLst>
+    <dgm:effectClrLst/>
+    <dgm:txLinClrLst/>
+    <dgm:txFillClrLst meth="repeat">
+      <a:schemeClr val="dk1"/>
+    </dgm:txFillClrLst>
+    <dgm:txEffectClrLst/>
+  </dgm:styleLbl>
+  <dgm:styleLbl name="fgAcc4">
+    <dgm:fillClrLst meth="repeat">
+      <a:schemeClr val="lt1">
+        <a:alpha val="90000"/>
+      </a:schemeClr>
+    </dgm:fillClrLst>
+    <dgm:linClrLst meth="repeat">
+      <a:schemeClr val="accent1"/>
+    </dgm:linClrLst>
+    <dgm:effectClrLst/>
+    <dgm:txLinClrLst/>
+    <dgm:txFillClrLst meth="repeat">
+      <a:schemeClr val="dk1"/>
+    </dgm:txFillClrLst>
+    <dgm:txEffectClrLst/>
+  </dgm:styleLbl>
+  <dgm:styleLbl name="bgShp">
+    <dgm:fillClrLst meth="repeat">
+      <a:schemeClr val="accent1">
+        <a:tint val="40000"/>
+      </a:schemeClr>
+    </dgm:fillClrLst>
+    <dgm:linClrLst meth="repeat">
+      <a:schemeClr val="accent1"/>
+    </dgm:linClrLst>
+    <dgm:effectClrLst/>
+    <dgm:txLinClrLst/>
+    <dgm:txFillClrLst meth="repeat">
+      <a:schemeClr val="dk1"/>
+    </dgm:txFillClrLst>
+    <dgm:txEffectClrLst/>
+  </dgm:styleLbl>
+  <dgm:styleLbl name="dkBgShp">
+    <dgm:fillClrLst meth="repeat">
+      <a:schemeClr val="accent1">
+        <a:shade val="80000"/>
+      </a:schemeClr>
+    </dgm:fillClrLst>
+    <dgm:linClrLst meth="repeat">
+      <a:schemeClr val="accent1"/>
+    </dgm:linClrLst>
+    <dgm:effectClrLst/>
+    <dgm:txLinClrLst/>
+    <dgm:txFillClrLst meth="repeat">
+      <a:schemeClr val="lt1"/>
+    </dgm:txFillClrLst>
+    <dgm:txEffectClrLst/>
+  </dgm:styleLbl>
+  <dgm:styleLbl name="trBgShp">
+    <dgm:fillClrLst meth="repeat">
+      <a:schemeClr val="accent1">
+        <a:tint val="50000"/>
+        <a:alpha val="40000"/>
+      </a:schemeClr>
+    </dgm:fillClrLst>
+    <dgm:linClrLst meth="repeat">
+      <a:schemeClr val="accent1"/>
+    </dgm:linClrLst>
+    <dgm:effectClrLst/>
+    <dgm:txLinClrLst/>
+    <dgm:txFillClrLst meth="repeat">
+      <a:schemeClr val="lt1"/>
+    </dgm:txFillClrLst>
+    <dgm:txEffectClrLst/>
+  </dgm:styleLbl>
+  <dgm:styleLbl name="fgShp">
+    <dgm:fillClrLst meth="repeat">
+      <a:schemeClr val="accent1">
+        <a:tint val="60000"/>
+      </a:schemeClr>
+    </dgm:fillClrLst>
+    <dgm:linClrLst meth="repeat">
+      <a:schemeClr val="lt1"/>
+    </dgm:linClrLst>
+    <dgm:effectClrLst/>
+    <dgm:txLinClrLst/>
+    <dgm:txFillClrLst meth="repeat">
+      <a:schemeClr val="dk1"/>
+    </dgm:txFillClrLst>
+    <dgm:txEffectClrLst/>
+  </dgm:styleLbl>
+  <dgm:styleLbl name="revTx">
+    <dgm:fillClrLst meth="repeat">
+      <a:schemeClr val="lt1">
+        <a:alpha val="0"/>
+      </a:schemeClr>
+    </dgm:fillClrLst>
+    <dgm:linClrLst meth="repeat">
+      <a:schemeClr val="dk1">
+        <a:alpha val="0"/>
+      </a:schemeClr>
+    </dgm:linClrLst>
+    <dgm:effectClrLst/>
+    <dgm:txLinClrLst/>
+    <dgm:txFillClrLst meth="repeat">
+      <a:schemeClr val="tx1"/>
+    </dgm:txFillClrLst>
+    <dgm:txEffectClrLst/>
+  </dgm:styleLbl>
+</dgm:colorsDef>
+</file>
+
 <file path=word/diagrams/data1.xml><?xml version="1.0" encoding="utf-8"?>
+<dgm:dataModel xmlns:dgm="http://schemas.openxmlformats.org/drawingml/2006/diagram" xmlns:a="http://schemas.openxmlformats.org/drawingml/2006/main">
+  <dgm:ptLst>
+    <dgm:pt modelId="{9CB40E9A-807B-F443-9676-5A9C4F502910}" type="doc">
+      <dgm:prSet loTypeId="urn:microsoft.com/office/officeart/2005/8/layout/hProcess6" loCatId="" qsTypeId="urn:microsoft.com/office/officeart/2005/8/quickstyle/simple4" qsCatId="simple" csTypeId="urn:microsoft.com/office/officeart/2005/8/colors/accent1_2" csCatId="accent1" phldr="1"/>
+      <dgm:spPr/>
+      <dgm:t>
+        <a:bodyPr/>
+        <a:lstStyle/>
+        <a:p>
+          <a:endParaRPr lang="en-US"/>
+        </a:p>
+      </dgm:t>
+    </dgm:pt>
+    <dgm:pt modelId="{C0B2E6ED-C93D-D94B-848D-809DDB7D95F6}">
+      <dgm:prSet phldrT="[Text]"/>
+      <dgm:spPr/>
+      <dgm:t>
+        <a:bodyPr/>
+        <a:lstStyle/>
+        <a:p>
+          <a:r>
+            <a:rPr lang="en-US"/>
+            <a:t>File Name</a:t>
+          </a:r>
+        </a:p>
+      </dgm:t>
+    </dgm:pt>
+    <dgm:pt modelId="{A3D22539-2315-A641-ABBA-B6ECB9E1D6E4}" type="parTrans" cxnId="{23876AC0-F52B-804D-B072-CBFA9C187BA0}">
+      <dgm:prSet/>
+      <dgm:spPr/>
+      <dgm:t>
+        <a:bodyPr/>
+        <a:lstStyle/>
+        <a:p>
+          <a:endParaRPr lang="en-US"/>
+        </a:p>
+      </dgm:t>
+    </dgm:pt>
+    <dgm:pt modelId="{C81561C5-6682-634C-AF8B-C465948A133A}" type="sibTrans" cxnId="{23876AC0-F52B-804D-B072-CBFA9C187BA0}">
+      <dgm:prSet/>
+      <dgm:spPr/>
+      <dgm:t>
+        <a:bodyPr/>
+        <a:lstStyle/>
+        <a:p>
+          <a:endParaRPr lang="en-US"/>
+        </a:p>
+      </dgm:t>
+    </dgm:pt>
+    <dgm:pt modelId="{B3D445C8-91D9-8645-91C0-43AE3561A40B}">
+      <dgm:prSet phldrT="[Text]"/>
+      <dgm:spPr/>
+      <dgm:t>
+        <a:bodyPr/>
+        <a:lstStyle/>
+        <a:p>
+          <a:r>
+            <a:rPr lang="en-US"/>
+            <a:t>Java File IO</a:t>
+          </a:r>
+        </a:p>
+      </dgm:t>
+    </dgm:pt>
+    <dgm:pt modelId="{842984EE-583C-4248-9E6F-C2DE4FF131FB}" type="parTrans" cxnId="{88B009A4-8DD7-E342-9671-B38BD50CFE70}">
+      <dgm:prSet/>
+      <dgm:spPr/>
+      <dgm:t>
+        <a:bodyPr/>
+        <a:lstStyle/>
+        <a:p>
+          <a:endParaRPr lang="en-US"/>
+        </a:p>
+      </dgm:t>
+    </dgm:pt>
+    <dgm:pt modelId="{04D07E8D-CDE4-984D-A1C5-E54BBC3569B5}" type="sibTrans" cxnId="{88B009A4-8DD7-E342-9671-B38BD50CFE70}">
+      <dgm:prSet/>
+      <dgm:spPr/>
+      <dgm:t>
+        <a:bodyPr/>
+        <a:lstStyle/>
+        <a:p>
+          <a:endParaRPr lang="en-US"/>
+        </a:p>
+      </dgm:t>
+    </dgm:pt>
+    <dgm:pt modelId="{861F1AEF-7568-BB4B-8307-5E9AB10DA7F5}">
+      <dgm:prSet phldrT="[Text]"/>
+      <dgm:spPr/>
+      <dgm:t>
+        <a:bodyPr/>
+        <a:lstStyle/>
+        <a:p>
+          <a:r>
+            <a:rPr lang="en-US"/>
+            <a:t>Char</a:t>
+          </a:r>
+        </a:p>
+        <a:p>
+          <a:r>
+            <a:rPr lang="en-US"/>
+            <a:t>Stream</a:t>
+          </a:r>
+        </a:p>
+      </dgm:t>
+    </dgm:pt>
+    <dgm:pt modelId="{31AEB886-8E07-694D-9FCF-DBAC4EC4FD69}" type="parTrans" cxnId="{087471DC-DF1A-7F4E-B9EE-3CF2E89C251C}">
+      <dgm:prSet/>
+      <dgm:spPr/>
+      <dgm:t>
+        <a:bodyPr/>
+        <a:lstStyle/>
+        <a:p>
+          <a:endParaRPr lang="en-US"/>
+        </a:p>
+      </dgm:t>
+    </dgm:pt>
+    <dgm:pt modelId="{589CA695-1872-D046-B9ED-A2D651307697}" type="sibTrans" cxnId="{087471DC-DF1A-7F4E-B9EE-3CF2E89C251C}">
+      <dgm:prSet/>
+      <dgm:spPr/>
+      <dgm:t>
+        <a:bodyPr/>
+        <a:lstStyle/>
+        <a:p>
+          <a:endParaRPr lang="en-US"/>
+        </a:p>
+      </dgm:t>
+    </dgm:pt>
+    <dgm:pt modelId="{61DFF81C-1783-E44D-839A-F9FE8C9270DB}">
+      <dgm:prSet phldrT="[Text]"/>
+      <dgm:spPr/>
+      <dgm:t>
+        <a:bodyPr/>
+        <a:lstStyle/>
+        <a:p>
+          <a:r>
+            <a:rPr lang="en-US"/>
+            <a:t>Lexer</a:t>
+          </a:r>
+        </a:p>
+      </dgm:t>
+    </dgm:pt>
+    <dgm:pt modelId="{6219E7A3-F4DD-EF44-945C-786004C6BCFD}" type="parTrans" cxnId="{12CAEE92-ECCF-AB49-A5B4-7A3A1968A671}">
+      <dgm:prSet/>
+      <dgm:spPr/>
+      <dgm:t>
+        <a:bodyPr/>
+        <a:lstStyle/>
+        <a:p>
+          <a:endParaRPr lang="en-US"/>
+        </a:p>
+      </dgm:t>
+    </dgm:pt>
+    <dgm:pt modelId="{DE063C4C-2AE9-254C-9D65-75F1E48D20AA}" type="sibTrans" cxnId="{12CAEE92-ECCF-AB49-A5B4-7A3A1968A671}">
+      <dgm:prSet/>
+      <dgm:spPr/>
+      <dgm:t>
+        <a:bodyPr/>
+        <a:lstStyle/>
+        <a:p>
+          <a:endParaRPr lang="en-US"/>
+        </a:p>
+      </dgm:t>
+    </dgm:pt>
+    <dgm:pt modelId="{B563FC8D-95D3-2145-934F-2CCB5D56B90A}">
+      <dgm:prSet phldrT="[Text]"/>
+      <dgm:spPr/>
+      <dgm:t>
+        <a:bodyPr/>
+        <a:lstStyle/>
+        <a:p>
+          <a:r>
+            <a:rPr lang="en-US"/>
+            <a:t>Tokens</a:t>
+          </a:r>
+        </a:p>
+      </dgm:t>
+    </dgm:pt>
+    <dgm:pt modelId="{EDC82B7D-9D6C-3A41-8244-CA098186120F}" type="parTrans" cxnId="{F657415B-C27C-D243-9F68-623B6D98565D}">
+      <dgm:prSet/>
+      <dgm:spPr/>
+      <dgm:t>
+        <a:bodyPr/>
+        <a:lstStyle/>
+        <a:p>
+          <a:endParaRPr lang="en-US"/>
+        </a:p>
+      </dgm:t>
+    </dgm:pt>
+    <dgm:pt modelId="{9D20FD72-9623-8846-A55F-B491BDAB60BA}" type="sibTrans" cxnId="{F657415B-C27C-D243-9F68-623B6D98565D}">
+      <dgm:prSet/>
+      <dgm:spPr/>
+      <dgm:t>
+        <a:bodyPr/>
+        <a:lstStyle/>
+        <a:p>
+          <a:endParaRPr lang="en-US"/>
+        </a:p>
+      </dgm:t>
+    </dgm:pt>
+    <dgm:pt modelId="{FD03CA37-5EE1-3042-B8A1-52AFD036BAE6}">
+      <dgm:prSet phldrT="[Text]"/>
+      <dgm:spPr/>
+      <dgm:t>
+        <a:bodyPr/>
+        <a:lstStyle/>
+        <a:p>
+          <a:r>
+            <a:rPr lang="en-US"/>
+            <a:t>Parser</a:t>
+          </a:r>
+        </a:p>
+      </dgm:t>
+    </dgm:pt>
+    <dgm:pt modelId="{6FD8BC8E-05FC-6D4C-AEF9-58BDF124839D}" type="parTrans" cxnId="{E14DDBF1-A948-B646-AC75-4C1E00690038}">
+      <dgm:prSet/>
+      <dgm:spPr/>
+      <dgm:t>
+        <a:bodyPr/>
+        <a:lstStyle/>
+        <a:p>
+          <a:endParaRPr lang="en-US"/>
+        </a:p>
+      </dgm:t>
+    </dgm:pt>
+    <dgm:pt modelId="{9F998414-7C85-E24A-9D52-F5D39FAA3B3D}" type="sibTrans" cxnId="{E14DDBF1-A948-B646-AC75-4C1E00690038}">
+      <dgm:prSet/>
+      <dgm:spPr/>
+      <dgm:t>
+        <a:bodyPr/>
+        <a:lstStyle/>
+        <a:p>
+          <a:endParaRPr lang="en-US"/>
+        </a:p>
+      </dgm:t>
+    </dgm:pt>
+    <dgm:pt modelId="{7944F415-0321-4745-9261-0941CB0BFA48}">
+      <dgm:prSet phldrT="[Text]"/>
+      <dgm:spPr/>
+      <dgm:t>
+        <a:bodyPr/>
+        <a:lstStyle/>
+        <a:p>
+          <a:r>
+            <a:rPr lang="en-US"/>
+            <a:t>AST</a:t>
+          </a:r>
+        </a:p>
+      </dgm:t>
+    </dgm:pt>
+    <dgm:pt modelId="{424F8B86-1B76-B940-B9EB-B5096DF23F05}" type="parTrans" cxnId="{5BC77391-9872-644D-BE38-DFD1C8F71D67}">
+      <dgm:prSet/>
+      <dgm:spPr/>
+      <dgm:t>
+        <a:bodyPr/>
+        <a:lstStyle/>
+        <a:p>
+          <a:endParaRPr lang="en-US"/>
+        </a:p>
+      </dgm:t>
+    </dgm:pt>
+    <dgm:pt modelId="{222FCBDE-BE90-8540-928E-F5A978030947}" type="sibTrans" cxnId="{5BC77391-9872-644D-BE38-DFD1C8F71D67}">
+      <dgm:prSet/>
+      <dgm:spPr/>
+      <dgm:t>
+        <a:bodyPr/>
+        <a:lstStyle/>
+        <a:p>
+          <a:endParaRPr lang="en-US"/>
+        </a:p>
+      </dgm:t>
+    </dgm:pt>
+    <dgm:pt modelId="{3CD9CFCC-8DD7-C348-9A1B-DC027D767427}">
+      <dgm:prSet phldrT="[Text]"/>
+      <dgm:spPr/>
+      <dgm:t>
+        <a:bodyPr/>
+        <a:lstStyle/>
+        <a:p>
+          <a:r>
+            <a:rPr lang="en-US"/>
+            <a:t>Listener</a:t>
+          </a:r>
+        </a:p>
+      </dgm:t>
+    </dgm:pt>
+    <dgm:pt modelId="{C623ED64-DB51-0A48-B11E-C5DEA4293AF7}" type="parTrans" cxnId="{E2B3B512-B5DB-A642-AAEC-E3091957D208}">
+      <dgm:prSet/>
+      <dgm:spPr/>
+      <dgm:t>
+        <a:bodyPr/>
+        <a:lstStyle/>
+        <a:p>
+          <a:endParaRPr lang="en-US"/>
+        </a:p>
+      </dgm:t>
+    </dgm:pt>
+    <dgm:pt modelId="{F19CEC8B-58F5-3248-A021-7FB16DB7B016}" type="sibTrans" cxnId="{E2B3B512-B5DB-A642-AAEC-E3091957D208}">
+      <dgm:prSet/>
+      <dgm:spPr/>
+      <dgm:t>
+        <a:bodyPr/>
+        <a:lstStyle/>
+        <a:p>
+          <a:endParaRPr lang="en-US"/>
+        </a:p>
+      </dgm:t>
+    </dgm:pt>
+    <dgm:pt modelId="{4F297A39-A5E4-5B4D-9385-E6F4F5A0D22E}">
+      <dgm:prSet phldrT="[Text]"/>
+      <dgm:spPr/>
+      <dgm:t>
+        <a:bodyPr/>
+        <a:lstStyle/>
+        <a:p>
+          <a:r>
+            <a:rPr lang="en-US"/>
+            <a:t>Song Object</a:t>
+          </a:r>
+        </a:p>
+      </dgm:t>
+    </dgm:pt>
+    <dgm:pt modelId="{38905828-A815-8B41-8549-C7CDA4BB7ECE}" type="parTrans" cxnId="{69F30934-318F-F743-9A48-EA9D6F32405C}">
+      <dgm:prSet/>
+      <dgm:spPr/>
+      <dgm:t>
+        <a:bodyPr/>
+        <a:lstStyle/>
+        <a:p>
+          <a:endParaRPr lang="en-US"/>
+        </a:p>
+      </dgm:t>
+    </dgm:pt>
+    <dgm:pt modelId="{D59D6AF7-CC5E-E84C-92BA-A0426F22CCA9}" type="sibTrans" cxnId="{69F30934-318F-F743-9A48-EA9D6F32405C}">
+      <dgm:prSet/>
+      <dgm:spPr/>
+      <dgm:t>
+        <a:bodyPr/>
+        <a:lstStyle/>
+        <a:p>
+          <a:endParaRPr lang="en-US"/>
+        </a:p>
+      </dgm:t>
+    </dgm:pt>
+    <dgm:pt modelId="{30C03FC4-D271-DA4F-9E01-46A28F11456D}">
+      <dgm:prSet phldrT="[Text]"/>
+      <dgm:spPr/>
+      <dgm:t>
+        <a:bodyPr/>
+        <a:lstStyle/>
+        <a:p>
+          <a:r>
+            <a:rPr lang="en-US"/>
+            <a:t>Visitor</a:t>
+          </a:r>
+        </a:p>
+      </dgm:t>
+    </dgm:pt>
+    <dgm:pt modelId="{E154225B-52E2-A44F-A658-B896A110DCF3}" type="parTrans" cxnId="{7FF20618-94C5-2E43-8A54-61F29B0960D8}">
+      <dgm:prSet/>
+      <dgm:spPr/>
+      <dgm:t>
+        <a:bodyPr/>
+        <a:lstStyle/>
+        <a:p>
+          <a:endParaRPr lang="en-US"/>
+        </a:p>
+      </dgm:t>
+    </dgm:pt>
+    <dgm:pt modelId="{695B6322-E259-0941-B5B4-2EC973128940}" type="sibTrans" cxnId="{7FF20618-94C5-2E43-8A54-61F29B0960D8}">
+      <dgm:prSet/>
+      <dgm:spPr/>
+      <dgm:t>
+        <a:bodyPr/>
+        <a:lstStyle/>
+        <a:p>
+          <a:endParaRPr lang="en-US"/>
+        </a:p>
+      </dgm:t>
+    </dgm:pt>
+    <dgm:pt modelId="{C01EA4D5-B95D-C04F-A78A-5D4EDBCC641F}">
+      <dgm:prSet phldrT="[Text]"/>
+      <dgm:spPr/>
+      <dgm:t>
+        <a:bodyPr/>
+        <a:lstStyle/>
+        <a:p>
+          <a:r>
+            <a:rPr lang="en-US"/>
+            <a:t>Midi Events</a:t>
+          </a:r>
+        </a:p>
+      </dgm:t>
+    </dgm:pt>
+    <dgm:pt modelId="{1269E150-EBA2-ED4E-BF0D-98F73826757A}" type="parTrans" cxnId="{BEEEA3F4-AD96-3442-BE20-9BF03839ED7B}">
+      <dgm:prSet/>
+      <dgm:spPr/>
+      <dgm:t>
+        <a:bodyPr/>
+        <a:lstStyle/>
+        <a:p>
+          <a:endParaRPr lang="en-US"/>
+        </a:p>
+      </dgm:t>
+    </dgm:pt>
+    <dgm:pt modelId="{B1C0AA82-99AC-8843-ABC1-75B15EB152EF}" type="sibTrans" cxnId="{BEEEA3F4-AD96-3442-BE20-9BF03839ED7B}">
+      <dgm:prSet/>
+      <dgm:spPr/>
+      <dgm:t>
+        <a:bodyPr/>
+        <a:lstStyle/>
+        <a:p>
+          <a:endParaRPr lang="en-US"/>
+        </a:p>
+      </dgm:t>
+    </dgm:pt>
+    <dgm:pt modelId="{EED8346D-B0C8-F149-B26A-1FE0FD19907C}">
+      <dgm:prSet phldrT="[Text]"/>
+      <dgm:spPr/>
+      <dgm:t>
+        <a:bodyPr/>
+        <a:lstStyle/>
+        <a:p>
+          <a:r>
+            <a:rPr lang="en-US"/>
+            <a:t>SequencePlayer</a:t>
+          </a:r>
+        </a:p>
+      </dgm:t>
+    </dgm:pt>
+    <dgm:pt modelId="{59130755-E349-E04B-8ED1-C407CBAF8B1F}" type="parTrans" cxnId="{1E200623-4D2A-C249-B45C-0413085A48B0}">
+      <dgm:prSet/>
+      <dgm:spPr/>
+      <dgm:t>
+        <a:bodyPr/>
+        <a:lstStyle/>
+        <a:p>
+          <a:endParaRPr lang="en-US"/>
+        </a:p>
+      </dgm:t>
+    </dgm:pt>
+    <dgm:pt modelId="{23796830-83CD-C34C-9244-63469A1571C1}" type="sibTrans" cxnId="{1E200623-4D2A-C249-B45C-0413085A48B0}">
+      <dgm:prSet/>
+      <dgm:spPr/>
+      <dgm:t>
+        <a:bodyPr/>
+        <a:lstStyle/>
+        <a:p>
+          <a:endParaRPr lang="en-US"/>
+        </a:p>
+      </dgm:t>
+    </dgm:pt>
+    <dgm:pt modelId="{9BECDA14-C16D-2143-AE7C-7155A0A7CB6E}">
+      <dgm:prSet phldrT="[Text]"/>
+      <dgm:spPr/>
+      <dgm:t>
+        <a:bodyPr/>
+        <a:lstStyle/>
+        <a:p>
+          <a:r>
+            <a:rPr lang="en-US"/>
+            <a:t>Sound and Lyrics</a:t>
+          </a:r>
+        </a:p>
+      </dgm:t>
+    </dgm:pt>
+    <dgm:pt modelId="{7ECBC858-D5EE-AB4B-B57C-3122B33928EB}" type="parTrans" cxnId="{1C2BF7F0-21C5-AC44-BA1D-E2EB30E6D8A4}">
+      <dgm:prSet/>
+      <dgm:spPr/>
+      <dgm:t>
+        <a:bodyPr/>
+        <a:lstStyle/>
+        <a:p>
+          <a:endParaRPr lang="en-US"/>
+        </a:p>
+      </dgm:t>
+    </dgm:pt>
+    <dgm:pt modelId="{91739BEA-D638-C044-AEBD-2970FFEEF374}" type="sibTrans" cxnId="{1C2BF7F0-21C5-AC44-BA1D-E2EB30E6D8A4}">
+      <dgm:prSet/>
+      <dgm:spPr/>
+      <dgm:t>
+        <a:bodyPr/>
+        <a:lstStyle/>
+        <a:p>
+          <a:endParaRPr lang="en-US"/>
+        </a:p>
+      </dgm:t>
+    </dgm:pt>
+    <dgm:pt modelId="{BA01E8D9-6466-1746-8661-1928E737F477}">
+      <dgm:prSet phldrT="[Text]"/>
+      <dgm:spPr/>
+      <dgm:t>
+        <a:bodyPr/>
+        <a:lstStyle/>
+        <a:p>
+          <a:r>
+            <a:rPr lang="en-US"/>
+            <a:t>User</a:t>
+          </a:r>
+        </a:p>
+      </dgm:t>
+    </dgm:pt>
+    <dgm:pt modelId="{5D92521C-9258-6C4A-8079-565A4A913CD9}" type="parTrans" cxnId="{CFF097D1-3F65-D146-ABC7-BD189129BBC3}">
+      <dgm:prSet/>
+      <dgm:spPr/>
+      <dgm:t>
+        <a:bodyPr/>
+        <a:lstStyle/>
+        <a:p>
+          <a:endParaRPr lang="en-US"/>
+        </a:p>
+      </dgm:t>
+    </dgm:pt>
+    <dgm:pt modelId="{FD3C9644-2BAD-0143-8E99-62EE6522E4CB}" type="sibTrans" cxnId="{CFF097D1-3F65-D146-ABC7-BD189129BBC3}">
+      <dgm:prSet/>
+      <dgm:spPr/>
+      <dgm:t>
+        <a:bodyPr/>
+        <a:lstStyle/>
+        <a:p>
+          <a:endParaRPr lang="en-US"/>
+        </a:p>
+      </dgm:t>
+    </dgm:pt>
+    <dgm:pt modelId="{17FA002C-D049-CE4E-9394-602622D39458}" type="pres">
+      <dgm:prSet presAssocID="{9CB40E9A-807B-F443-9676-5A9C4F502910}" presName="theList" presStyleCnt="0">
+        <dgm:presLayoutVars>
+          <dgm:dir/>
+          <dgm:animLvl val="lvl"/>
+          <dgm:resizeHandles val="exact"/>
+        </dgm:presLayoutVars>
+      </dgm:prSet>
+      <dgm:spPr/>
+    </dgm:pt>
+    <dgm:pt modelId="{7AFDDB78-2826-804F-8724-5845AEC30B9E}" type="pres">
+      <dgm:prSet presAssocID="{C0B2E6ED-C93D-D94B-848D-809DDB7D95F6}" presName="compNode" presStyleCnt="0"/>
+      <dgm:spPr/>
+    </dgm:pt>
+    <dgm:pt modelId="{DC878794-6695-EF4D-842C-149F8928CCC6}" type="pres">
+      <dgm:prSet presAssocID="{C0B2E6ED-C93D-D94B-848D-809DDB7D95F6}" presName="noGeometry" presStyleCnt="0"/>
+      <dgm:spPr/>
+    </dgm:pt>
+    <dgm:pt modelId="{9B6301AC-3775-514D-939B-9AD34423D789}" type="pres">
+      <dgm:prSet presAssocID="{C0B2E6ED-C93D-D94B-848D-809DDB7D95F6}" presName="childTextVisible" presStyleLbl="bgAccFollowNode1" presStyleIdx="0" presStyleCnt="7">
+        <dgm:presLayoutVars>
+          <dgm:bulletEnabled val="1"/>
+        </dgm:presLayoutVars>
+      </dgm:prSet>
+      <dgm:spPr/>
+      <dgm:t>
+        <a:bodyPr/>
+        <a:lstStyle/>
+        <a:p>
+          <a:endParaRPr lang="en-US"/>
+        </a:p>
+      </dgm:t>
+    </dgm:pt>
+    <dgm:pt modelId="{8CB796E4-4B9B-3545-9982-785F47563325}" type="pres">
+      <dgm:prSet presAssocID="{C0B2E6ED-C93D-D94B-848D-809DDB7D95F6}" presName="childTextHidden" presStyleLbl="bgAccFollowNode1" presStyleIdx="0" presStyleCnt="7"/>
+      <dgm:spPr/>
+      <dgm:t>
+        <a:bodyPr/>
+        <a:lstStyle/>
+        <a:p>
+          <a:endParaRPr lang="en-US"/>
+        </a:p>
+      </dgm:t>
+    </dgm:pt>
+    <dgm:pt modelId="{B2325DF3-B03D-4B4F-8117-B91AD369E73D}" type="pres">
+      <dgm:prSet presAssocID="{C0B2E6ED-C93D-D94B-848D-809DDB7D95F6}" presName="parentText" presStyleLbl="node1" presStyleIdx="0" presStyleCnt="7">
+        <dgm:presLayoutVars>
+          <dgm:chMax val="1"/>
+          <dgm:bulletEnabled val="1"/>
+        </dgm:presLayoutVars>
+      </dgm:prSet>
+      <dgm:spPr/>
+      <dgm:t>
+        <a:bodyPr/>
+        <a:lstStyle/>
+        <a:p>
+          <a:endParaRPr lang="en-US"/>
+        </a:p>
+      </dgm:t>
+    </dgm:pt>
+    <dgm:pt modelId="{255735CF-EC3E-2946-B255-99A5BD1B781C}" type="pres">
+      <dgm:prSet presAssocID="{C0B2E6ED-C93D-D94B-848D-809DDB7D95F6}" presName="aSpace" presStyleCnt="0"/>
+      <dgm:spPr/>
+    </dgm:pt>
+    <dgm:pt modelId="{5C4D1F22-AF77-1543-B14B-91E3AC66C57C}" type="pres">
+      <dgm:prSet presAssocID="{861F1AEF-7568-BB4B-8307-5E9AB10DA7F5}" presName="compNode" presStyleCnt="0"/>
+      <dgm:spPr/>
+    </dgm:pt>
+    <dgm:pt modelId="{466B7EB4-6635-9A44-9373-D242605D1BA7}" type="pres">
+      <dgm:prSet presAssocID="{861F1AEF-7568-BB4B-8307-5E9AB10DA7F5}" presName="noGeometry" presStyleCnt="0"/>
+      <dgm:spPr/>
+    </dgm:pt>
+    <dgm:pt modelId="{3D44B50A-3BB2-1F4C-9387-8C8D30CCC4DC}" type="pres">
+      <dgm:prSet presAssocID="{861F1AEF-7568-BB4B-8307-5E9AB10DA7F5}" presName="childTextVisible" presStyleLbl="bgAccFollowNode1" presStyleIdx="1" presStyleCnt="7">
+        <dgm:presLayoutVars>
+          <dgm:bulletEnabled val="1"/>
+        </dgm:presLayoutVars>
+      </dgm:prSet>
+      <dgm:spPr/>
+      <dgm:t>
+        <a:bodyPr/>
+        <a:lstStyle/>
+        <a:p>
+          <a:endParaRPr lang="en-US"/>
+        </a:p>
+      </dgm:t>
+    </dgm:pt>
+    <dgm:pt modelId="{9FB60EA2-9F9F-4A4F-9A2C-7B716D994BC3}" type="pres">
+      <dgm:prSet presAssocID="{861F1AEF-7568-BB4B-8307-5E9AB10DA7F5}" presName="childTextHidden" presStyleLbl="bgAccFollowNode1" presStyleIdx="1" presStyleCnt="7"/>
+      <dgm:spPr/>
+      <dgm:t>
+        <a:bodyPr/>
+        <a:lstStyle/>
+        <a:p>
+          <a:endParaRPr lang="en-US"/>
+        </a:p>
+      </dgm:t>
+    </dgm:pt>
+    <dgm:pt modelId="{8120AB0D-809A-5C45-B69C-03BE71A751CD}" type="pres">
+      <dgm:prSet presAssocID="{861F1AEF-7568-BB4B-8307-5E9AB10DA7F5}" presName="parentText" presStyleLbl="node1" presStyleIdx="1" presStyleCnt="7">
+        <dgm:presLayoutVars>
+          <dgm:chMax val="1"/>
+          <dgm:bulletEnabled val="1"/>
+        </dgm:presLayoutVars>
+      </dgm:prSet>
+      <dgm:spPr/>
+      <dgm:t>
+        <a:bodyPr/>
+        <a:lstStyle/>
+        <a:p>
+          <a:endParaRPr lang="en-US"/>
+        </a:p>
+      </dgm:t>
+    </dgm:pt>
+    <dgm:pt modelId="{0FA1F4E3-517B-374D-B678-A58F4D0D9BE0}" type="pres">
+      <dgm:prSet presAssocID="{861F1AEF-7568-BB4B-8307-5E9AB10DA7F5}" presName="aSpace" presStyleCnt="0"/>
+      <dgm:spPr/>
+    </dgm:pt>
+    <dgm:pt modelId="{BFAB4486-453A-FC48-B3D2-2F104A8FBF7D}" type="pres">
+      <dgm:prSet presAssocID="{B563FC8D-95D3-2145-934F-2CCB5D56B90A}" presName="compNode" presStyleCnt="0"/>
+      <dgm:spPr/>
+    </dgm:pt>
+    <dgm:pt modelId="{25F5563B-C031-AC40-B8B0-7741AB13BD21}" type="pres">
+      <dgm:prSet presAssocID="{B563FC8D-95D3-2145-934F-2CCB5D56B90A}" presName="noGeometry" presStyleCnt="0"/>
+      <dgm:spPr/>
+    </dgm:pt>
+    <dgm:pt modelId="{3FC92049-34DB-F841-8B5E-1EE9B67A2E7E}" type="pres">
+      <dgm:prSet presAssocID="{B563FC8D-95D3-2145-934F-2CCB5D56B90A}" presName="childTextVisible" presStyleLbl="bgAccFollowNode1" presStyleIdx="2" presStyleCnt="7">
+        <dgm:presLayoutVars>
+          <dgm:bulletEnabled val="1"/>
+        </dgm:presLayoutVars>
+      </dgm:prSet>
+      <dgm:spPr/>
+      <dgm:t>
+        <a:bodyPr/>
+        <a:lstStyle/>
+        <a:p>
+          <a:endParaRPr lang="en-US"/>
+        </a:p>
+      </dgm:t>
+    </dgm:pt>
+    <dgm:pt modelId="{39460256-B0A0-3E45-B3C5-818BCCD1D8F0}" type="pres">
+      <dgm:prSet presAssocID="{B563FC8D-95D3-2145-934F-2CCB5D56B90A}" presName="childTextHidden" presStyleLbl="bgAccFollowNode1" presStyleIdx="2" presStyleCnt="7"/>
+      <dgm:spPr/>
+      <dgm:t>
+        <a:bodyPr/>
+        <a:lstStyle/>
+        <a:p>
+          <a:endParaRPr lang="en-US"/>
+        </a:p>
+      </dgm:t>
+    </dgm:pt>
+    <dgm:pt modelId="{3CACE0C7-260A-BD4E-9ECD-E5E62C94901F}" type="pres">
+      <dgm:prSet presAssocID="{B563FC8D-95D3-2145-934F-2CCB5D56B90A}" presName="parentText" presStyleLbl="node1" presStyleIdx="2" presStyleCnt="7">
+        <dgm:presLayoutVars>
+          <dgm:chMax val="1"/>
+          <dgm:bulletEnabled val="1"/>
+        </dgm:presLayoutVars>
+      </dgm:prSet>
+      <dgm:spPr/>
+    </dgm:pt>
+    <dgm:pt modelId="{2AA67F96-227F-0B4D-B4F6-254E0504BFA2}" type="pres">
+      <dgm:prSet presAssocID="{B563FC8D-95D3-2145-934F-2CCB5D56B90A}" presName="aSpace" presStyleCnt="0"/>
+      <dgm:spPr/>
+    </dgm:pt>
+    <dgm:pt modelId="{865DBEE0-8B85-3042-A2FF-74E3E8A5335C}" type="pres">
+      <dgm:prSet presAssocID="{7944F415-0321-4745-9261-0941CB0BFA48}" presName="compNode" presStyleCnt="0"/>
+      <dgm:spPr/>
+    </dgm:pt>
+    <dgm:pt modelId="{69E46030-BD6D-5E49-87B0-94FBD0BD5C3C}" type="pres">
+      <dgm:prSet presAssocID="{7944F415-0321-4745-9261-0941CB0BFA48}" presName="noGeometry" presStyleCnt="0"/>
+      <dgm:spPr/>
+    </dgm:pt>
+    <dgm:pt modelId="{24186038-CDDD-E345-9753-9A238A2CF290}" type="pres">
+      <dgm:prSet presAssocID="{7944F415-0321-4745-9261-0941CB0BFA48}" presName="childTextVisible" presStyleLbl="bgAccFollowNode1" presStyleIdx="3" presStyleCnt="7">
+        <dgm:presLayoutVars>
+          <dgm:bulletEnabled val="1"/>
+        </dgm:presLayoutVars>
+      </dgm:prSet>
+      <dgm:spPr/>
+      <dgm:t>
+        <a:bodyPr/>
+        <a:lstStyle/>
+        <a:p>
+          <a:endParaRPr lang="en-US"/>
+        </a:p>
+      </dgm:t>
+    </dgm:pt>
+    <dgm:pt modelId="{96033145-D519-C74A-9385-240FF8D65AEF}" type="pres">
+      <dgm:prSet presAssocID="{7944F415-0321-4745-9261-0941CB0BFA48}" presName="childTextHidden" presStyleLbl="bgAccFollowNode1" presStyleIdx="3" presStyleCnt="7"/>
+      <dgm:spPr/>
+      <dgm:t>
+        <a:bodyPr/>
+        <a:lstStyle/>
+        <a:p>
+          <a:endParaRPr lang="en-US"/>
+        </a:p>
+      </dgm:t>
+    </dgm:pt>
+    <dgm:pt modelId="{B3505005-F6F2-3441-9EE7-A43687DC6182}" type="pres">
+      <dgm:prSet presAssocID="{7944F415-0321-4745-9261-0941CB0BFA48}" presName="parentText" presStyleLbl="node1" presStyleIdx="3" presStyleCnt="7">
+        <dgm:presLayoutVars>
+          <dgm:chMax val="1"/>
+          <dgm:bulletEnabled val="1"/>
+        </dgm:presLayoutVars>
+      </dgm:prSet>
+      <dgm:spPr/>
+    </dgm:pt>
+    <dgm:pt modelId="{85968F47-728E-4E44-AFE7-A0AB7B338678}" type="pres">
+      <dgm:prSet presAssocID="{7944F415-0321-4745-9261-0941CB0BFA48}" presName="aSpace" presStyleCnt="0"/>
+      <dgm:spPr/>
+    </dgm:pt>
+    <dgm:pt modelId="{2165EDE0-4274-6445-909A-F5B8E79EB120}" type="pres">
+      <dgm:prSet presAssocID="{4F297A39-A5E4-5B4D-9385-E6F4F5A0D22E}" presName="compNode" presStyleCnt="0"/>
+      <dgm:spPr/>
+    </dgm:pt>
+    <dgm:pt modelId="{73C7B16B-D2C1-F048-B6AE-483B9C94FC3F}" type="pres">
+      <dgm:prSet presAssocID="{4F297A39-A5E4-5B4D-9385-E6F4F5A0D22E}" presName="noGeometry" presStyleCnt="0"/>
+      <dgm:spPr/>
+    </dgm:pt>
+    <dgm:pt modelId="{8F1AD58B-589F-2C48-8840-304C712E5A32}" type="pres">
+      <dgm:prSet presAssocID="{4F297A39-A5E4-5B4D-9385-E6F4F5A0D22E}" presName="childTextVisible" presStyleLbl="bgAccFollowNode1" presStyleIdx="4" presStyleCnt="7">
+        <dgm:presLayoutVars>
+          <dgm:bulletEnabled val="1"/>
+        </dgm:presLayoutVars>
+      </dgm:prSet>
+      <dgm:spPr/>
+      <dgm:t>
+        <a:bodyPr/>
+        <a:lstStyle/>
+        <a:p>
+          <a:endParaRPr lang="en-US"/>
+        </a:p>
+      </dgm:t>
+    </dgm:pt>
+    <dgm:pt modelId="{D89A9D67-4AAC-DF44-9DFE-668CE672BB7D}" type="pres">
+      <dgm:prSet presAssocID="{4F297A39-A5E4-5B4D-9385-E6F4F5A0D22E}" presName="childTextHidden" presStyleLbl="bgAccFollowNode1" presStyleIdx="4" presStyleCnt="7"/>
+      <dgm:spPr/>
+      <dgm:t>
+        <a:bodyPr/>
+        <a:lstStyle/>
+        <a:p>
+          <a:endParaRPr lang="en-US"/>
+        </a:p>
+      </dgm:t>
+    </dgm:pt>
+    <dgm:pt modelId="{E2335F51-D272-5145-8D3A-1E14A61A0BF5}" type="pres">
+      <dgm:prSet presAssocID="{4F297A39-A5E4-5B4D-9385-E6F4F5A0D22E}" presName="parentText" presStyleLbl="node1" presStyleIdx="4" presStyleCnt="7">
+        <dgm:presLayoutVars>
+          <dgm:chMax val="1"/>
+          <dgm:bulletEnabled val="1"/>
+        </dgm:presLayoutVars>
+      </dgm:prSet>
+      <dgm:spPr/>
+    </dgm:pt>
+    <dgm:pt modelId="{5AD6F595-F802-1C4E-98FF-831BEEB04DEE}" type="pres">
+      <dgm:prSet presAssocID="{4F297A39-A5E4-5B4D-9385-E6F4F5A0D22E}" presName="aSpace" presStyleCnt="0"/>
+      <dgm:spPr/>
+    </dgm:pt>
+    <dgm:pt modelId="{FF415825-8120-0541-B8AD-94A8F2D846AA}" type="pres">
+      <dgm:prSet presAssocID="{C01EA4D5-B95D-C04F-A78A-5D4EDBCC641F}" presName="compNode" presStyleCnt="0"/>
+      <dgm:spPr/>
+    </dgm:pt>
+    <dgm:pt modelId="{5ECB9999-DE30-4D4F-9C2C-1FA578142B7F}" type="pres">
+      <dgm:prSet presAssocID="{C01EA4D5-B95D-C04F-A78A-5D4EDBCC641F}" presName="noGeometry" presStyleCnt="0"/>
+      <dgm:spPr/>
+    </dgm:pt>
+    <dgm:pt modelId="{8F4FA5E6-5021-9C48-A524-8A3B8ADC0235}" type="pres">
+      <dgm:prSet presAssocID="{C01EA4D5-B95D-C04F-A78A-5D4EDBCC641F}" presName="childTextVisible" presStyleLbl="bgAccFollowNode1" presStyleIdx="5" presStyleCnt="7">
+        <dgm:presLayoutVars>
+          <dgm:bulletEnabled val="1"/>
+        </dgm:presLayoutVars>
+      </dgm:prSet>
+      <dgm:spPr/>
+      <dgm:t>
+        <a:bodyPr/>
+        <a:lstStyle/>
+        <a:p>
+          <a:endParaRPr lang="en-US"/>
+        </a:p>
+      </dgm:t>
+    </dgm:pt>
+    <dgm:pt modelId="{96727419-E660-8C4B-B1EA-6C00B0370D72}" type="pres">
+      <dgm:prSet presAssocID="{C01EA4D5-B95D-C04F-A78A-5D4EDBCC641F}" presName="childTextHidden" presStyleLbl="bgAccFollowNode1" presStyleIdx="5" presStyleCnt="7"/>
+      <dgm:spPr/>
+      <dgm:t>
+        <a:bodyPr/>
+        <a:lstStyle/>
+        <a:p>
+          <a:endParaRPr lang="en-US"/>
+        </a:p>
+      </dgm:t>
+    </dgm:pt>
+    <dgm:pt modelId="{5498AD3F-C3D8-0C4B-B850-F3F973DE9386}" type="pres">
+      <dgm:prSet presAssocID="{C01EA4D5-B95D-C04F-A78A-5D4EDBCC641F}" presName="parentText" presStyleLbl="node1" presStyleIdx="5" presStyleCnt="7">
+        <dgm:presLayoutVars>
+          <dgm:chMax val="1"/>
+          <dgm:bulletEnabled val="1"/>
+        </dgm:presLayoutVars>
+      </dgm:prSet>
+      <dgm:spPr/>
+      <dgm:t>
+        <a:bodyPr/>
+        <a:lstStyle/>
+        <a:p>
+          <a:endParaRPr lang="en-US"/>
+        </a:p>
+      </dgm:t>
+    </dgm:pt>
+    <dgm:pt modelId="{9D1A04D4-0A7F-DA4F-851B-FCC99E287278}" type="pres">
+      <dgm:prSet presAssocID="{C01EA4D5-B95D-C04F-A78A-5D4EDBCC641F}" presName="aSpace" presStyleCnt="0"/>
+      <dgm:spPr/>
+    </dgm:pt>
+    <dgm:pt modelId="{AD05812D-58F2-3F4B-95F8-F73CEF6AD3B6}" type="pres">
+      <dgm:prSet presAssocID="{9BECDA14-C16D-2143-AE7C-7155A0A7CB6E}" presName="compNode" presStyleCnt="0"/>
+      <dgm:spPr/>
+    </dgm:pt>
+    <dgm:pt modelId="{AA4FBE3C-B4ED-FC4F-BC1B-4E8D0D946DC0}" type="pres">
+      <dgm:prSet presAssocID="{9BECDA14-C16D-2143-AE7C-7155A0A7CB6E}" presName="noGeometry" presStyleCnt="0"/>
+      <dgm:spPr/>
+    </dgm:pt>
+    <dgm:pt modelId="{882E764E-B2B3-C149-997F-F61C3210DBE0}" type="pres">
+      <dgm:prSet presAssocID="{9BECDA14-C16D-2143-AE7C-7155A0A7CB6E}" presName="childTextVisible" presStyleLbl="bgAccFollowNode1" presStyleIdx="6" presStyleCnt="7">
+        <dgm:presLayoutVars>
+          <dgm:bulletEnabled val="1"/>
+        </dgm:presLayoutVars>
+      </dgm:prSet>
+      <dgm:spPr/>
+      <dgm:t>
+        <a:bodyPr/>
+        <a:lstStyle/>
+        <a:p>
+          <a:endParaRPr lang="en-US"/>
+        </a:p>
+      </dgm:t>
+    </dgm:pt>
+    <dgm:pt modelId="{E5BCB749-5827-CC4B-BB67-BEB57874B5CB}" type="pres">
+      <dgm:prSet presAssocID="{9BECDA14-C16D-2143-AE7C-7155A0A7CB6E}" presName="childTextHidden" presStyleLbl="bgAccFollowNode1" presStyleIdx="6" presStyleCnt="7"/>
+      <dgm:spPr/>
+      <dgm:t>
+        <a:bodyPr/>
+        <a:lstStyle/>
+        <a:p>
+          <a:endParaRPr lang="en-US"/>
+        </a:p>
+      </dgm:t>
+    </dgm:pt>
+    <dgm:pt modelId="{570FE4FA-DBF6-C940-9ADE-9EB4300ED4D1}" type="pres">
+      <dgm:prSet presAssocID="{9BECDA14-C16D-2143-AE7C-7155A0A7CB6E}" presName="parentText" presStyleLbl="node1" presStyleIdx="6" presStyleCnt="7">
+        <dgm:presLayoutVars>
+          <dgm:chMax val="1"/>
+          <dgm:bulletEnabled val="1"/>
+        </dgm:presLayoutVars>
+      </dgm:prSet>
+      <dgm:spPr/>
+      <dgm:t>
+        <a:bodyPr/>
+        <a:lstStyle/>
+        <a:p>
+          <a:endParaRPr lang="en-US"/>
+        </a:p>
+      </dgm:t>
+    </dgm:pt>
+  </dgm:ptLst>
+  <dgm:cxnLst>
+    <dgm:cxn modelId="{9FFCF27C-0F53-B84F-AD2C-B18B4B4C5EA2}" type="presOf" srcId="{861F1AEF-7568-BB4B-8307-5E9AB10DA7F5}" destId="{8120AB0D-809A-5C45-B69C-03BE71A751CD}" srcOrd="0" destOrd="0" presId="urn:microsoft.com/office/officeart/2005/8/layout/hProcess6"/>
+    <dgm:cxn modelId="{E7F6A40B-DCB9-AA44-A403-3CD20313D0A8}" type="presOf" srcId="{7944F415-0321-4745-9261-0941CB0BFA48}" destId="{B3505005-F6F2-3441-9EE7-A43687DC6182}" srcOrd="0" destOrd="0" presId="urn:microsoft.com/office/officeart/2005/8/layout/hProcess6"/>
+    <dgm:cxn modelId="{BEEEA3F4-AD96-3442-BE20-9BF03839ED7B}" srcId="{9CB40E9A-807B-F443-9676-5A9C4F502910}" destId="{C01EA4D5-B95D-C04F-A78A-5D4EDBCC641F}" srcOrd="5" destOrd="0" parTransId="{1269E150-EBA2-ED4E-BF0D-98F73826757A}" sibTransId="{B1C0AA82-99AC-8843-ABC1-75B15EB152EF}"/>
+    <dgm:cxn modelId="{BCCD0F85-B072-E146-A6CF-28F876CD7E4D}" type="presOf" srcId="{EED8346D-B0C8-F149-B26A-1FE0FD19907C}" destId="{8F4FA5E6-5021-9C48-A524-8A3B8ADC0235}" srcOrd="0" destOrd="0" presId="urn:microsoft.com/office/officeart/2005/8/layout/hProcess6"/>
+    <dgm:cxn modelId="{087471DC-DF1A-7F4E-B9EE-3CF2E89C251C}" srcId="{9CB40E9A-807B-F443-9676-5A9C4F502910}" destId="{861F1AEF-7568-BB4B-8307-5E9AB10DA7F5}" srcOrd="1" destOrd="0" parTransId="{31AEB886-8E07-694D-9FCF-DBAC4EC4FD69}" sibTransId="{589CA695-1872-D046-B9ED-A2D651307697}"/>
+    <dgm:cxn modelId="{E2B3B512-B5DB-A642-AAEC-E3091957D208}" srcId="{7944F415-0321-4745-9261-0941CB0BFA48}" destId="{3CD9CFCC-8DD7-C348-9A1B-DC027D767427}" srcOrd="0" destOrd="0" parTransId="{C623ED64-DB51-0A48-B11E-C5DEA4293AF7}" sibTransId="{F19CEC8B-58F5-3248-A021-7FB16DB7B016}"/>
+    <dgm:cxn modelId="{E14DDBF1-A948-B646-AC75-4C1E00690038}" srcId="{B563FC8D-95D3-2145-934F-2CCB5D56B90A}" destId="{FD03CA37-5EE1-3042-B8A1-52AFD036BAE6}" srcOrd="0" destOrd="0" parTransId="{6FD8BC8E-05FC-6D4C-AEF9-58BDF124839D}" sibTransId="{9F998414-7C85-E24A-9D52-F5D39FAA3B3D}"/>
+    <dgm:cxn modelId="{76387174-2AF4-F445-8876-E761B2812482}" type="presOf" srcId="{3CD9CFCC-8DD7-C348-9A1B-DC027D767427}" destId="{24186038-CDDD-E345-9753-9A238A2CF290}" srcOrd="0" destOrd="0" presId="urn:microsoft.com/office/officeart/2005/8/layout/hProcess6"/>
+    <dgm:cxn modelId="{6B45F6E7-316E-EB4C-90D2-4C05212AD5FB}" type="presOf" srcId="{3CD9CFCC-8DD7-C348-9A1B-DC027D767427}" destId="{96033145-D519-C74A-9385-240FF8D65AEF}" srcOrd="1" destOrd="0" presId="urn:microsoft.com/office/officeart/2005/8/layout/hProcess6"/>
+    <dgm:cxn modelId="{69F30934-318F-F743-9A48-EA9D6F32405C}" srcId="{9CB40E9A-807B-F443-9676-5A9C4F502910}" destId="{4F297A39-A5E4-5B4D-9385-E6F4F5A0D22E}" srcOrd="4" destOrd="0" parTransId="{38905828-A815-8B41-8549-C7CDA4BB7ECE}" sibTransId="{D59D6AF7-CC5E-E84C-92BA-A0426F22CCA9}"/>
+    <dgm:cxn modelId="{EF577480-DED8-2C4D-9AB0-6CFBA6C319A2}" type="presOf" srcId="{9BECDA14-C16D-2143-AE7C-7155A0A7CB6E}" destId="{570FE4FA-DBF6-C940-9ADE-9EB4300ED4D1}" srcOrd="0" destOrd="0" presId="urn:microsoft.com/office/officeart/2005/8/layout/hProcess6"/>
+    <dgm:cxn modelId="{604EAF87-3045-394B-B8F3-04A0D3FE5A82}" type="presOf" srcId="{FD03CA37-5EE1-3042-B8A1-52AFD036BAE6}" destId="{3FC92049-34DB-F841-8B5E-1EE9B67A2E7E}" srcOrd="0" destOrd="0" presId="urn:microsoft.com/office/officeart/2005/8/layout/hProcess6"/>
+    <dgm:cxn modelId="{4D7F295D-BE7B-784E-B835-A07E67F7A935}" type="presOf" srcId="{30C03FC4-D271-DA4F-9E01-46A28F11456D}" destId="{8F1AD58B-589F-2C48-8840-304C712E5A32}" srcOrd="0" destOrd="0" presId="urn:microsoft.com/office/officeart/2005/8/layout/hProcess6"/>
+    <dgm:cxn modelId="{12CAEE92-ECCF-AB49-A5B4-7A3A1968A671}" srcId="{861F1AEF-7568-BB4B-8307-5E9AB10DA7F5}" destId="{61DFF81C-1783-E44D-839A-F9FE8C9270DB}" srcOrd="0" destOrd="0" parTransId="{6219E7A3-F4DD-EF44-945C-786004C6BCFD}" sibTransId="{DE063C4C-2AE9-254C-9D65-75F1E48D20AA}"/>
+    <dgm:cxn modelId="{23AA262F-726C-FC46-8E3E-444D766451A0}" type="presOf" srcId="{C01EA4D5-B95D-C04F-A78A-5D4EDBCC641F}" destId="{5498AD3F-C3D8-0C4B-B850-F3F973DE9386}" srcOrd="0" destOrd="0" presId="urn:microsoft.com/office/officeart/2005/8/layout/hProcess6"/>
+    <dgm:cxn modelId="{23876AC0-F52B-804D-B072-CBFA9C187BA0}" srcId="{9CB40E9A-807B-F443-9676-5A9C4F502910}" destId="{C0B2E6ED-C93D-D94B-848D-809DDB7D95F6}" srcOrd="0" destOrd="0" parTransId="{A3D22539-2315-A641-ABBA-B6ECB9E1D6E4}" sibTransId="{C81561C5-6682-634C-AF8B-C465948A133A}"/>
+    <dgm:cxn modelId="{7FF20618-94C5-2E43-8A54-61F29B0960D8}" srcId="{4F297A39-A5E4-5B4D-9385-E6F4F5A0D22E}" destId="{30C03FC4-D271-DA4F-9E01-46A28F11456D}" srcOrd="0" destOrd="0" parTransId="{E154225B-52E2-A44F-A658-B896A110DCF3}" sibTransId="{695B6322-E259-0941-B5B4-2EC973128940}"/>
+    <dgm:cxn modelId="{6456F5FD-118A-7D44-A7AA-660C5F0FF5E8}" type="presOf" srcId="{FD03CA37-5EE1-3042-B8A1-52AFD036BAE6}" destId="{39460256-B0A0-3E45-B3C5-818BCCD1D8F0}" srcOrd="1" destOrd="0" presId="urn:microsoft.com/office/officeart/2005/8/layout/hProcess6"/>
+    <dgm:cxn modelId="{18EFCE3F-183E-F440-85DB-2900A68AC50B}" type="presOf" srcId="{B3D445C8-91D9-8645-91C0-43AE3561A40B}" destId="{8CB796E4-4B9B-3545-9982-785F47563325}" srcOrd="1" destOrd="0" presId="urn:microsoft.com/office/officeart/2005/8/layout/hProcess6"/>
+    <dgm:cxn modelId="{88B009A4-8DD7-E342-9671-B38BD50CFE70}" srcId="{C0B2E6ED-C93D-D94B-848D-809DDB7D95F6}" destId="{B3D445C8-91D9-8645-91C0-43AE3561A40B}" srcOrd="0" destOrd="0" parTransId="{842984EE-583C-4248-9E6F-C2DE4FF131FB}" sibTransId="{04D07E8D-CDE4-984D-A1C5-E54BBC3569B5}"/>
+    <dgm:cxn modelId="{FE82AD6D-C1F2-9548-8BC2-8B70C750077C}" type="presOf" srcId="{B563FC8D-95D3-2145-934F-2CCB5D56B90A}" destId="{3CACE0C7-260A-BD4E-9ECD-E5E62C94901F}" srcOrd="0" destOrd="0" presId="urn:microsoft.com/office/officeart/2005/8/layout/hProcess6"/>
+    <dgm:cxn modelId="{1E200623-4D2A-C249-B45C-0413085A48B0}" srcId="{C01EA4D5-B95D-C04F-A78A-5D4EDBCC641F}" destId="{EED8346D-B0C8-F149-B26A-1FE0FD19907C}" srcOrd="0" destOrd="0" parTransId="{59130755-E349-E04B-8ED1-C407CBAF8B1F}" sibTransId="{23796830-83CD-C34C-9244-63469A1571C1}"/>
+    <dgm:cxn modelId="{3BB9FE4D-33F4-0549-84D5-AA9C8A9B0D5A}" type="presOf" srcId="{4F297A39-A5E4-5B4D-9385-E6F4F5A0D22E}" destId="{E2335F51-D272-5145-8D3A-1E14A61A0BF5}" srcOrd="0" destOrd="0" presId="urn:microsoft.com/office/officeart/2005/8/layout/hProcess6"/>
+    <dgm:cxn modelId="{1C2BF7F0-21C5-AC44-BA1D-E2EB30E6D8A4}" srcId="{9CB40E9A-807B-F443-9676-5A9C4F502910}" destId="{9BECDA14-C16D-2143-AE7C-7155A0A7CB6E}" srcOrd="6" destOrd="0" parTransId="{7ECBC858-D5EE-AB4B-B57C-3122B33928EB}" sibTransId="{91739BEA-D638-C044-AEBD-2970FFEEF374}"/>
+    <dgm:cxn modelId="{5BC77391-9872-644D-BE38-DFD1C8F71D67}" srcId="{9CB40E9A-807B-F443-9676-5A9C4F502910}" destId="{7944F415-0321-4745-9261-0941CB0BFA48}" srcOrd="3" destOrd="0" parTransId="{424F8B86-1B76-B940-B9EB-B5096DF23F05}" sibTransId="{222FCBDE-BE90-8540-928E-F5A978030947}"/>
+    <dgm:cxn modelId="{76E2F7F9-FC75-5446-BC62-1211FBCC22EE}" type="presOf" srcId="{BA01E8D9-6466-1746-8661-1928E737F477}" destId="{882E764E-B2B3-C149-997F-F61C3210DBE0}" srcOrd="0" destOrd="0" presId="urn:microsoft.com/office/officeart/2005/8/layout/hProcess6"/>
+    <dgm:cxn modelId="{ADFD2EA0-0953-4747-AB9E-E97D09B64875}" type="presOf" srcId="{30C03FC4-D271-DA4F-9E01-46A28F11456D}" destId="{D89A9D67-4AAC-DF44-9DFE-668CE672BB7D}" srcOrd="1" destOrd="0" presId="urn:microsoft.com/office/officeart/2005/8/layout/hProcess6"/>
+    <dgm:cxn modelId="{8F7D7016-6F50-8F4C-8C34-6BEC653A89A2}" type="presOf" srcId="{EED8346D-B0C8-F149-B26A-1FE0FD19907C}" destId="{96727419-E660-8C4B-B1EA-6C00B0370D72}" srcOrd="1" destOrd="0" presId="urn:microsoft.com/office/officeart/2005/8/layout/hProcess6"/>
+    <dgm:cxn modelId="{EA5C502C-E6FE-C544-9528-DE085D894F18}" type="presOf" srcId="{61DFF81C-1783-E44D-839A-F9FE8C9270DB}" destId="{3D44B50A-3BB2-1F4C-9387-8C8D30CCC4DC}" srcOrd="0" destOrd="0" presId="urn:microsoft.com/office/officeart/2005/8/layout/hProcess6"/>
+    <dgm:cxn modelId="{06D34AB7-6917-D94C-8AA1-6126A71FCE74}" type="presOf" srcId="{61DFF81C-1783-E44D-839A-F9FE8C9270DB}" destId="{9FB60EA2-9F9F-4A4F-9A2C-7B716D994BC3}" srcOrd="1" destOrd="0" presId="urn:microsoft.com/office/officeart/2005/8/layout/hProcess6"/>
+    <dgm:cxn modelId="{02AE9563-6D6F-9549-931E-F23C22CE8491}" type="presOf" srcId="{C0B2E6ED-C93D-D94B-848D-809DDB7D95F6}" destId="{B2325DF3-B03D-4B4F-8117-B91AD369E73D}" srcOrd="0" destOrd="0" presId="urn:microsoft.com/office/officeart/2005/8/layout/hProcess6"/>
+    <dgm:cxn modelId="{F657415B-C27C-D243-9F68-623B6D98565D}" srcId="{9CB40E9A-807B-F443-9676-5A9C4F502910}" destId="{B563FC8D-95D3-2145-934F-2CCB5D56B90A}" srcOrd="2" destOrd="0" parTransId="{EDC82B7D-9D6C-3A41-8244-CA098186120F}" sibTransId="{9D20FD72-9623-8846-A55F-B491BDAB60BA}"/>
+    <dgm:cxn modelId="{AD91A5A1-2379-B64C-BACA-544DB9140A74}" type="presOf" srcId="{B3D445C8-91D9-8645-91C0-43AE3561A40B}" destId="{9B6301AC-3775-514D-939B-9AD34423D789}" srcOrd="0" destOrd="0" presId="urn:microsoft.com/office/officeart/2005/8/layout/hProcess6"/>
+    <dgm:cxn modelId="{999A786E-FFD3-F543-BCA0-4C36A8BB144F}" type="presOf" srcId="{9CB40E9A-807B-F443-9676-5A9C4F502910}" destId="{17FA002C-D049-CE4E-9394-602622D39458}" srcOrd="0" destOrd="0" presId="urn:microsoft.com/office/officeart/2005/8/layout/hProcess6"/>
+    <dgm:cxn modelId="{F0F4BB84-4934-DD47-99D0-2FCF69A351AC}" type="presOf" srcId="{BA01E8D9-6466-1746-8661-1928E737F477}" destId="{E5BCB749-5827-CC4B-BB67-BEB57874B5CB}" srcOrd="1" destOrd="0" presId="urn:microsoft.com/office/officeart/2005/8/layout/hProcess6"/>
+    <dgm:cxn modelId="{CFF097D1-3F65-D146-ABC7-BD189129BBC3}" srcId="{9BECDA14-C16D-2143-AE7C-7155A0A7CB6E}" destId="{BA01E8D9-6466-1746-8661-1928E737F477}" srcOrd="0" destOrd="0" parTransId="{5D92521C-9258-6C4A-8079-565A4A913CD9}" sibTransId="{FD3C9644-2BAD-0143-8E99-62EE6522E4CB}"/>
+    <dgm:cxn modelId="{CF7D3377-5E28-1342-B5F3-2333F188B584}" type="presParOf" srcId="{17FA002C-D049-CE4E-9394-602622D39458}" destId="{7AFDDB78-2826-804F-8724-5845AEC30B9E}" srcOrd="0" destOrd="0" presId="urn:microsoft.com/office/officeart/2005/8/layout/hProcess6"/>
+    <dgm:cxn modelId="{D3DA8BD2-ADA1-B642-B0A3-CCA039DDD52E}" type="presParOf" srcId="{7AFDDB78-2826-804F-8724-5845AEC30B9E}" destId="{DC878794-6695-EF4D-842C-149F8928CCC6}" srcOrd="0" destOrd="0" presId="urn:microsoft.com/office/officeart/2005/8/layout/hProcess6"/>
+    <dgm:cxn modelId="{41EFABF4-21B9-034B-BE2E-40CB482A9A73}" type="presParOf" srcId="{7AFDDB78-2826-804F-8724-5845AEC30B9E}" destId="{9B6301AC-3775-514D-939B-9AD34423D789}" srcOrd="1" destOrd="0" presId="urn:microsoft.com/office/officeart/2005/8/layout/hProcess6"/>
+    <dgm:cxn modelId="{9386A0A2-947D-B140-934E-3BAFA7FA54D4}" type="presParOf" srcId="{7AFDDB78-2826-804F-8724-5845AEC30B9E}" destId="{8CB796E4-4B9B-3545-9982-785F47563325}" srcOrd="2" destOrd="0" presId="urn:microsoft.com/office/officeart/2005/8/layout/hProcess6"/>
+    <dgm:cxn modelId="{3489C4EE-83F5-6248-ADC3-4AE37088D9D1}" type="presParOf" srcId="{7AFDDB78-2826-804F-8724-5845AEC30B9E}" destId="{B2325DF3-B03D-4B4F-8117-B91AD369E73D}" srcOrd="3" destOrd="0" presId="urn:microsoft.com/office/officeart/2005/8/layout/hProcess6"/>
+    <dgm:cxn modelId="{745D4D8B-270F-CE47-9A3B-CF64241ECEA9}" type="presParOf" srcId="{17FA002C-D049-CE4E-9394-602622D39458}" destId="{255735CF-EC3E-2946-B255-99A5BD1B781C}" srcOrd="1" destOrd="0" presId="urn:microsoft.com/office/officeart/2005/8/layout/hProcess6"/>
+    <dgm:cxn modelId="{3092259F-DE0B-3A45-9C5E-294810484454}" type="presParOf" srcId="{17FA002C-D049-CE4E-9394-602622D39458}" destId="{5C4D1F22-AF77-1543-B14B-91E3AC66C57C}" srcOrd="2" destOrd="0" presId="urn:microsoft.com/office/officeart/2005/8/layout/hProcess6"/>
+    <dgm:cxn modelId="{61584ECA-5D58-AF42-A008-8C4387097FF5}" type="presParOf" srcId="{5C4D1F22-AF77-1543-B14B-91E3AC66C57C}" destId="{466B7EB4-6635-9A44-9373-D242605D1BA7}" srcOrd="0" destOrd="0" presId="urn:microsoft.com/office/officeart/2005/8/layout/hProcess6"/>
+    <dgm:cxn modelId="{B2E1CC3F-7B01-3347-9E69-D7A1DB495AC2}" type="presParOf" srcId="{5C4D1F22-AF77-1543-B14B-91E3AC66C57C}" destId="{3D44B50A-3BB2-1F4C-9387-8C8D30CCC4DC}" srcOrd="1" destOrd="0" presId="urn:microsoft.com/office/officeart/2005/8/layout/hProcess6"/>
+    <dgm:cxn modelId="{60258923-D389-2D4A-8013-3D1D8CF5B3E8}" type="presParOf" srcId="{5C4D1F22-AF77-1543-B14B-91E3AC66C57C}" destId="{9FB60EA2-9F9F-4A4F-9A2C-7B716D994BC3}" srcOrd="2" destOrd="0" presId="urn:microsoft.com/office/officeart/2005/8/layout/hProcess6"/>
+    <dgm:cxn modelId="{9376C69C-94F5-034D-B8FF-4AB10CFAF8B1}" type="presParOf" srcId="{5C4D1F22-AF77-1543-B14B-91E3AC66C57C}" destId="{8120AB0D-809A-5C45-B69C-03BE71A751CD}" srcOrd="3" destOrd="0" presId="urn:microsoft.com/office/officeart/2005/8/layout/hProcess6"/>
+    <dgm:cxn modelId="{A3FC70CD-2050-3D46-B930-B119EEC30DE4}" type="presParOf" srcId="{17FA002C-D049-CE4E-9394-602622D39458}" destId="{0FA1F4E3-517B-374D-B678-A58F4D0D9BE0}" srcOrd="3" destOrd="0" presId="urn:microsoft.com/office/officeart/2005/8/layout/hProcess6"/>
+    <dgm:cxn modelId="{62771383-17BF-934B-ABB0-54289CB7D226}" type="presParOf" srcId="{17FA002C-D049-CE4E-9394-602622D39458}" destId="{BFAB4486-453A-FC48-B3D2-2F104A8FBF7D}" srcOrd="4" destOrd="0" presId="urn:microsoft.com/office/officeart/2005/8/layout/hProcess6"/>
+    <dgm:cxn modelId="{AB351214-A6CD-DC4B-9A57-0F755DE5E5CB}" type="presParOf" srcId="{BFAB4486-453A-FC48-B3D2-2F104A8FBF7D}" destId="{25F5563B-C031-AC40-B8B0-7741AB13BD21}" srcOrd="0" destOrd="0" presId="urn:microsoft.com/office/officeart/2005/8/layout/hProcess6"/>
+    <dgm:cxn modelId="{BFE05D29-A3C7-1F4D-9C34-A62700ED328C}" type="presParOf" srcId="{BFAB4486-453A-FC48-B3D2-2F104A8FBF7D}" destId="{3FC92049-34DB-F841-8B5E-1EE9B67A2E7E}" srcOrd="1" destOrd="0" presId="urn:microsoft.com/office/officeart/2005/8/layout/hProcess6"/>
+    <dgm:cxn modelId="{19FC779D-DD91-C246-86DF-8462E7719505}" type="presParOf" srcId="{BFAB4486-453A-FC48-B3D2-2F104A8FBF7D}" destId="{39460256-B0A0-3E45-B3C5-818BCCD1D8F0}" srcOrd="2" destOrd="0" presId="urn:microsoft.com/office/officeart/2005/8/layout/hProcess6"/>
+    <dgm:cxn modelId="{2AFB8A58-2AFB-7D4F-92F2-06BF79FFA867}" type="presParOf" srcId="{BFAB4486-453A-FC48-B3D2-2F104A8FBF7D}" destId="{3CACE0C7-260A-BD4E-9ECD-E5E62C94901F}" srcOrd="3" destOrd="0" presId="urn:microsoft.com/office/officeart/2005/8/layout/hProcess6"/>
+    <dgm:cxn modelId="{6C8856F2-3A55-1D4B-98B3-63ED031695A5}" type="presParOf" srcId="{17FA002C-D049-CE4E-9394-602622D39458}" destId="{2AA67F96-227F-0B4D-B4F6-254E0504BFA2}" srcOrd="5" destOrd="0" presId="urn:microsoft.com/office/officeart/2005/8/layout/hProcess6"/>
+    <dgm:cxn modelId="{45BF3D70-33DD-DB46-85B5-0FEAAAF8ECF7}" type="presParOf" srcId="{17FA002C-D049-CE4E-9394-602622D39458}" destId="{865DBEE0-8B85-3042-A2FF-74E3E8A5335C}" srcOrd="6" destOrd="0" presId="urn:microsoft.com/office/officeart/2005/8/layout/hProcess6"/>
+    <dgm:cxn modelId="{33585C06-E560-FC45-8246-D1D550B1144F}" type="presParOf" srcId="{865DBEE0-8B85-3042-A2FF-74E3E8A5335C}" destId="{69E46030-BD6D-5E49-87B0-94FBD0BD5C3C}" srcOrd="0" destOrd="0" presId="urn:microsoft.com/office/officeart/2005/8/layout/hProcess6"/>
+    <dgm:cxn modelId="{0FC344F5-6CB9-5942-858A-E9BE73A7A2E8}" type="presParOf" srcId="{865DBEE0-8B85-3042-A2FF-74E3E8A5335C}" destId="{24186038-CDDD-E345-9753-9A238A2CF290}" srcOrd="1" destOrd="0" presId="urn:microsoft.com/office/officeart/2005/8/layout/hProcess6"/>
+    <dgm:cxn modelId="{B0DC3F5F-D0C3-4F45-A7D1-771ABA64A3DD}" type="presParOf" srcId="{865DBEE0-8B85-3042-A2FF-74E3E8A5335C}" destId="{96033145-D519-C74A-9385-240FF8D65AEF}" srcOrd="2" destOrd="0" presId="urn:microsoft.com/office/officeart/2005/8/layout/hProcess6"/>
+    <dgm:cxn modelId="{E4BCD110-D166-4441-B74C-31066A26030D}" type="presParOf" srcId="{865DBEE0-8B85-3042-A2FF-74E3E8A5335C}" destId="{B3505005-F6F2-3441-9EE7-A43687DC6182}" srcOrd="3" destOrd="0" presId="urn:microsoft.com/office/officeart/2005/8/layout/hProcess6"/>
+    <dgm:cxn modelId="{F96FBDEA-ABFF-194F-97A6-B4C3CA360460}" type="presParOf" srcId="{17FA002C-D049-CE4E-9394-602622D39458}" destId="{85968F47-728E-4E44-AFE7-A0AB7B338678}" srcOrd="7" destOrd="0" presId="urn:microsoft.com/office/officeart/2005/8/layout/hProcess6"/>
+    <dgm:cxn modelId="{E3BBC094-8EBE-C945-9D3E-E8EE86C6CB0F}" type="presParOf" srcId="{17FA002C-D049-CE4E-9394-602622D39458}" destId="{2165EDE0-4274-6445-909A-F5B8E79EB120}" srcOrd="8" destOrd="0" presId="urn:microsoft.com/office/officeart/2005/8/layout/hProcess6"/>
+    <dgm:cxn modelId="{195B3681-A07E-574D-ABFC-8232F5EA8457}" type="presParOf" srcId="{2165EDE0-4274-6445-909A-F5B8E79EB120}" destId="{73C7B16B-D2C1-F048-B6AE-483B9C94FC3F}" srcOrd="0" destOrd="0" presId="urn:microsoft.com/office/officeart/2005/8/layout/hProcess6"/>
+    <dgm:cxn modelId="{FA5D0627-B90C-C04B-887E-000700C9AA81}" type="presParOf" srcId="{2165EDE0-4274-6445-909A-F5B8E79EB120}" destId="{8F1AD58B-589F-2C48-8840-304C712E5A32}" srcOrd="1" destOrd="0" presId="urn:microsoft.com/office/officeart/2005/8/layout/hProcess6"/>
+    <dgm:cxn modelId="{DD90373D-4560-ED4E-AF55-B076B6E00D6E}" type="presParOf" srcId="{2165EDE0-4274-6445-909A-F5B8E79EB120}" destId="{D89A9D67-4AAC-DF44-9DFE-668CE672BB7D}" srcOrd="2" destOrd="0" presId="urn:microsoft.com/office/officeart/2005/8/layout/hProcess6"/>
+    <dgm:cxn modelId="{974A72BD-F09A-DC4F-8F34-67EFC9822F45}" type="presParOf" srcId="{2165EDE0-4274-6445-909A-F5B8E79EB120}" destId="{E2335F51-D272-5145-8D3A-1E14A61A0BF5}" srcOrd="3" destOrd="0" presId="urn:microsoft.com/office/officeart/2005/8/layout/hProcess6"/>
+    <dgm:cxn modelId="{59D21ADE-7806-B04F-AB2E-D025F0AB7E01}" type="presParOf" srcId="{17FA002C-D049-CE4E-9394-602622D39458}" destId="{5AD6F595-F802-1C4E-98FF-831BEEB04DEE}" srcOrd="9" destOrd="0" presId="urn:microsoft.com/office/officeart/2005/8/layout/hProcess6"/>
+    <dgm:cxn modelId="{37B79F83-54BA-3240-895B-E6F85B538EC8}" type="presParOf" srcId="{17FA002C-D049-CE4E-9394-602622D39458}" destId="{FF415825-8120-0541-B8AD-94A8F2D846AA}" srcOrd="10" destOrd="0" presId="urn:microsoft.com/office/officeart/2005/8/layout/hProcess6"/>
+    <dgm:cxn modelId="{6D5D5FBF-6100-6C41-8154-9727C0F66BB4}" type="presParOf" srcId="{FF415825-8120-0541-B8AD-94A8F2D846AA}" destId="{5ECB9999-DE30-4D4F-9C2C-1FA578142B7F}" srcOrd="0" destOrd="0" presId="urn:microsoft.com/office/officeart/2005/8/layout/hProcess6"/>
+    <dgm:cxn modelId="{ED0DDD32-B1F9-4644-AE1F-700487DA9BD1}" type="presParOf" srcId="{FF415825-8120-0541-B8AD-94A8F2D846AA}" destId="{8F4FA5E6-5021-9C48-A524-8A3B8ADC0235}" srcOrd="1" destOrd="0" presId="urn:microsoft.com/office/officeart/2005/8/layout/hProcess6"/>
+    <dgm:cxn modelId="{CB4B0329-EA1F-1649-955E-F1C8BEB78452}" type="presParOf" srcId="{FF415825-8120-0541-B8AD-94A8F2D846AA}" destId="{96727419-E660-8C4B-B1EA-6C00B0370D72}" srcOrd="2" destOrd="0" presId="urn:microsoft.com/office/officeart/2005/8/layout/hProcess6"/>
+    <dgm:cxn modelId="{E47140C5-F5DD-5646-95A7-B0536959ED29}" type="presParOf" srcId="{FF415825-8120-0541-B8AD-94A8F2D846AA}" destId="{5498AD3F-C3D8-0C4B-B850-F3F973DE9386}" srcOrd="3" destOrd="0" presId="urn:microsoft.com/office/officeart/2005/8/layout/hProcess6"/>
+    <dgm:cxn modelId="{D689DED0-378A-FA4E-BD0D-9944F347651E}" type="presParOf" srcId="{17FA002C-D049-CE4E-9394-602622D39458}" destId="{9D1A04D4-0A7F-DA4F-851B-FCC99E287278}" srcOrd="11" destOrd="0" presId="urn:microsoft.com/office/officeart/2005/8/layout/hProcess6"/>
+    <dgm:cxn modelId="{19341ABF-C8BA-5D40-B21F-91A2DA67D1F9}" type="presParOf" srcId="{17FA002C-D049-CE4E-9394-602622D39458}" destId="{AD05812D-58F2-3F4B-95F8-F73CEF6AD3B6}" srcOrd="12" destOrd="0" presId="urn:microsoft.com/office/officeart/2005/8/layout/hProcess6"/>
+    <dgm:cxn modelId="{DA1232D3-D00B-E94C-9055-B07CD9BDEB64}" type="presParOf" srcId="{AD05812D-58F2-3F4B-95F8-F73CEF6AD3B6}" destId="{AA4FBE3C-B4ED-FC4F-BC1B-4E8D0D946DC0}" srcOrd="0" destOrd="0" presId="urn:microsoft.com/office/officeart/2005/8/layout/hProcess6"/>
+    <dgm:cxn modelId="{8437F098-F818-D243-8F40-B47185CC0D7C}" type="presParOf" srcId="{AD05812D-58F2-3F4B-95F8-F73CEF6AD3B6}" destId="{882E764E-B2B3-C149-997F-F61C3210DBE0}" srcOrd="1" destOrd="0" presId="urn:microsoft.com/office/officeart/2005/8/layout/hProcess6"/>
+    <dgm:cxn modelId="{883F687C-0C80-3642-BF12-0096D04C5DDB}" type="presParOf" srcId="{AD05812D-58F2-3F4B-95F8-F73CEF6AD3B6}" destId="{E5BCB749-5827-CC4B-BB67-BEB57874B5CB}" srcOrd="2" destOrd="0" presId="urn:microsoft.com/office/officeart/2005/8/layout/hProcess6"/>
+    <dgm:cxn modelId="{48A5E61D-4B8B-114B-88BD-83BEA12F97C7}" type="presParOf" srcId="{AD05812D-58F2-3F4B-95F8-F73CEF6AD3B6}" destId="{570FE4FA-DBF6-C940-9ADE-9EB4300ED4D1}" srcOrd="3" destOrd="0" presId="urn:microsoft.com/office/officeart/2005/8/layout/hProcess6"/>
+  </dgm:cxnLst>
+  <dgm:bg/>
+  <dgm:whole/>
+  <dgm:extLst>
+    <a:ext uri="http://schemas.microsoft.com/office/drawing/2008/diagram">
+      <dsp:dataModelExt xmlns:dsp="http://schemas.microsoft.com/office/drawing/2008/diagram" relId="rId10" minVer="http://schemas.openxmlformats.org/drawingml/2006/diagram"/>
+    </a:ext>
+  </dgm:extLst>
+</dgm:dataModel>
+</file>
+
+<file path=word/diagrams/data2.xml><?xml version="1.0" encoding="utf-8"?>
 <dgm:dataModel xmlns:dgm="http://schemas.openxmlformats.org/drawingml/2006/diagram" xmlns:a="http://schemas.openxmlformats.org/drawingml/2006/main">
   <dgm:ptLst>
     <dgm:pt modelId="{B26310AA-EC3E-A542-8505-0B613715C015}" type="doc">
@@ -2297,6 +4187,13 @@
         </dgm:presLayoutVars>
       </dgm:prSet>
       <dgm:spPr/>
+      <dgm:t>
+        <a:bodyPr/>
+        <a:lstStyle/>
+        <a:p>
+          <a:endParaRPr lang="en-US"/>
+        </a:p>
+      </dgm:t>
     </dgm:pt>
     <dgm:pt modelId="{1EAED1A6-1632-AA4A-825B-E0A80BD888D0}" type="pres">
       <dgm:prSet presAssocID="{B17E0E92-EF8B-2345-AE36-83A155261866}" presName="hierRoot1" presStyleCnt="0"/>
@@ -2317,6 +4214,13 @@
         </dgm:presLayoutVars>
       </dgm:prSet>
       <dgm:spPr/>
+      <dgm:t>
+        <a:bodyPr/>
+        <a:lstStyle/>
+        <a:p>
+          <a:endParaRPr lang="en-US"/>
+        </a:p>
+      </dgm:t>
     </dgm:pt>
     <dgm:pt modelId="{600945C3-A230-4B4C-8300-5E7F35C9F7E5}" type="pres">
       <dgm:prSet presAssocID="{B17E0E92-EF8B-2345-AE36-83A155261866}" presName="hierChild2" presStyleCnt="0"/>
@@ -2341,6 +4245,13 @@
         </dgm:presLayoutVars>
       </dgm:prSet>
       <dgm:spPr/>
+      <dgm:t>
+        <a:bodyPr/>
+        <a:lstStyle/>
+        <a:p>
+          <a:endParaRPr lang="en-US"/>
+        </a:p>
+      </dgm:t>
     </dgm:pt>
     <dgm:pt modelId="{7D0E1727-9216-3445-818E-80E211046C15}" type="pres">
       <dgm:prSet presAssocID="{F876F55B-2EC7-F949-BD67-D3EA3D8D8A42}" presName="hierChild2" presStyleCnt="0"/>
@@ -2349,6 +4260,13 @@
     <dgm:pt modelId="{2B8C56B1-2ABC-E346-8764-36B92BCD288A}" type="pres">
       <dgm:prSet presAssocID="{4E1AF084-711D-2F4C-8FD1-C9253C7067E7}" presName="Name10" presStyleLbl="parChTrans1D2" presStyleIdx="0" presStyleCnt="2"/>
       <dgm:spPr/>
+      <dgm:t>
+        <a:bodyPr/>
+        <a:lstStyle/>
+        <a:p>
+          <a:endParaRPr lang="en-US"/>
+        </a:p>
+      </dgm:t>
     </dgm:pt>
     <dgm:pt modelId="{DF247113-B087-D241-A3D1-362C15A9BC93}" type="pres">
       <dgm:prSet presAssocID="{0E21D60D-CB6A-FF45-BBCF-64F200897917}" presName="hierRoot2" presStyleCnt="0"/>
@@ -2384,6 +4302,13 @@
     <dgm:pt modelId="{E32F1CA4-090A-BC4A-AE34-75FB8D2A21FF}" type="pres">
       <dgm:prSet presAssocID="{EDE8717A-40A6-FE4E-8415-DDCB4A9F83B0}" presName="Name17" presStyleLbl="parChTrans1D3" presStyleIdx="0" presStyleCnt="1"/>
       <dgm:spPr/>
+      <dgm:t>
+        <a:bodyPr/>
+        <a:lstStyle/>
+        <a:p>
+          <a:endParaRPr lang="en-US"/>
+        </a:p>
+      </dgm:t>
     </dgm:pt>
     <dgm:pt modelId="{FC07EDAA-F106-CC4D-B445-199CC50654B4}" type="pres">
       <dgm:prSet presAssocID="{FDAE8B08-0B30-D240-82C8-6BED7BFB0A27}" presName="hierRoot3" presStyleCnt="0"/>
@@ -2419,6 +4344,13 @@
     <dgm:pt modelId="{2EC90948-8635-FD4B-A4C4-CD2E02DD88E5}" type="pres">
       <dgm:prSet presAssocID="{814BEBD9-CA14-6F4E-B6FA-63800774E655}" presName="Name23" presStyleLbl="parChTrans1D4" presStyleIdx="0" presStyleCnt="7"/>
       <dgm:spPr/>
+      <dgm:t>
+        <a:bodyPr/>
+        <a:lstStyle/>
+        <a:p>
+          <a:endParaRPr lang="en-US"/>
+        </a:p>
+      </dgm:t>
     </dgm:pt>
     <dgm:pt modelId="{9A84C69A-7463-0A4D-A58F-A61C808AB395}" type="pres">
       <dgm:prSet presAssocID="{C74A5CAC-D703-ED43-A8F6-489945BD232A}" presName="hierRoot4" presStyleCnt="0"/>
@@ -2454,6 +4386,13 @@
     <dgm:pt modelId="{3850625A-C5F6-4149-A3FA-735474C9B025}" type="pres">
       <dgm:prSet presAssocID="{C899BB0E-887E-7E4F-9507-A90A42331EC0}" presName="Name23" presStyleLbl="parChTrans1D4" presStyleIdx="1" presStyleCnt="7"/>
       <dgm:spPr/>
+      <dgm:t>
+        <a:bodyPr/>
+        <a:lstStyle/>
+        <a:p>
+          <a:endParaRPr lang="en-US"/>
+        </a:p>
+      </dgm:t>
     </dgm:pt>
     <dgm:pt modelId="{0FA4C5F0-AFF2-3F4E-A96D-0EA40DCA35E3}" type="pres">
       <dgm:prSet presAssocID="{D73042D2-9F1D-C341-87EA-6C8E50D4E187}" presName="hierRoot4" presStyleCnt="0"/>
@@ -2489,6 +4428,13 @@
     <dgm:pt modelId="{367DB5EE-2979-714A-8489-160FCD31D167}" type="pres">
       <dgm:prSet presAssocID="{7D440F9F-B8F5-7346-AB78-8515454DBD97}" presName="Name23" presStyleLbl="parChTrans1D4" presStyleIdx="2" presStyleCnt="7"/>
       <dgm:spPr/>
+      <dgm:t>
+        <a:bodyPr/>
+        <a:lstStyle/>
+        <a:p>
+          <a:endParaRPr lang="en-US"/>
+        </a:p>
+      </dgm:t>
     </dgm:pt>
     <dgm:pt modelId="{007CDCCA-3949-2042-A90D-644308367ACA}" type="pres">
       <dgm:prSet presAssocID="{F9C63B97-CB91-3642-8A16-60F83AA06264}" presName="hierRoot4" presStyleCnt="0"/>
@@ -2509,6 +4455,13 @@
         </dgm:presLayoutVars>
       </dgm:prSet>
       <dgm:spPr/>
+      <dgm:t>
+        <a:bodyPr/>
+        <a:lstStyle/>
+        <a:p>
+          <a:endParaRPr lang="en-US"/>
+        </a:p>
+      </dgm:t>
     </dgm:pt>
     <dgm:pt modelId="{8FCBA3A5-5290-BA49-B26A-B5C16106734B}" type="pres">
       <dgm:prSet presAssocID="{F9C63B97-CB91-3642-8A16-60F83AA06264}" presName="hierChild5" presStyleCnt="0"/>
@@ -2517,6 +4470,13 @@
     <dgm:pt modelId="{F28B3CD4-3339-804F-BBB4-7F587F24DC5C}" type="pres">
       <dgm:prSet presAssocID="{A10E666F-61F6-9B4C-9228-B1C0BD23105F}" presName="Name23" presStyleLbl="parChTrans1D4" presStyleIdx="3" presStyleCnt="7"/>
       <dgm:spPr/>
+      <dgm:t>
+        <a:bodyPr/>
+        <a:lstStyle/>
+        <a:p>
+          <a:endParaRPr lang="en-US"/>
+        </a:p>
+      </dgm:t>
     </dgm:pt>
     <dgm:pt modelId="{BA66F48C-CFA2-A047-A821-304755B29D8B}" type="pres">
       <dgm:prSet presAssocID="{2688F9C0-0C61-954B-BF55-B5480B8496F6}" presName="hierRoot4" presStyleCnt="0"/>
@@ -2537,6 +4497,13 @@
         </dgm:presLayoutVars>
       </dgm:prSet>
       <dgm:spPr/>
+      <dgm:t>
+        <a:bodyPr/>
+        <a:lstStyle/>
+        <a:p>
+          <a:endParaRPr lang="en-US"/>
+        </a:p>
+      </dgm:t>
     </dgm:pt>
     <dgm:pt modelId="{D9DC0D0F-0965-4048-BA0B-1A4717082F21}" type="pres">
       <dgm:prSet presAssocID="{2688F9C0-0C61-954B-BF55-B5480B8496F6}" presName="hierChild5" presStyleCnt="0"/>
@@ -2545,6 +4512,13 @@
     <dgm:pt modelId="{86E7C57A-6DBB-9A48-B950-1F0E6253A291}" type="pres">
       <dgm:prSet presAssocID="{E49863EB-DCD7-F54A-A9E2-A9CCE3401DA3}" presName="Name23" presStyleLbl="parChTrans1D4" presStyleIdx="4" presStyleCnt="7"/>
       <dgm:spPr/>
+      <dgm:t>
+        <a:bodyPr/>
+        <a:lstStyle/>
+        <a:p>
+          <a:endParaRPr lang="en-US"/>
+        </a:p>
+      </dgm:t>
     </dgm:pt>
     <dgm:pt modelId="{0C24D629-8122-4C45-A8D4-96D81C7F179B}" type="pres">
       <dgm:prSet presAssocID="{0180E2C2-F992-CF48-BA25-6933672D6788}" presName="hierRoot4" presStyleCnt="0"/>
@@ -2565,6 +4539,13 @@
         </dgm:presLayoutVars>
       </dgm:prSet>
       <dgm:spPr/>
+      <dgm:t>
+        <a:bodyPr/>
+        <a:lstStyle/>
+        <a:p>
+          <a:endParaRPr lang="en-US"/>
+        </a:p>
+      </dgm:t>
     </dgm:pt>
     <dgm:pt modelId="{D0BDABA3-3D54-8547-8825-B12146FC3CF4}" type="pres">
       <dgm:prSet presAssocID="{0180E2C2-F992-CF48-BA25-6933672D6788}" presName="hierChild5" presStyleCnt="0"/>
@@ -2573,6 +4554,13 @@
     <dgm:pt modelId="{E16D5A3E-A642-0A4E-B0C9-9B169ABF9548}" type="pres">
       <dgm:prSet presAssocID="{C85319A3-29B2-6346-AC6B-B0339C3979BA}" presName="Name23" presStyleLbl="parChTrans1D4" presStyleIdx="5" presStyleCnt="7"/>
       <dgm:spPr/>
+      <dgm:t>
+        <a:bodyPr/>
+        <a:lstStyle/>
+        <a:p>
+          <a:endParaRPr lang="en-US"/>
+        </a:p>
+      </dgm:t>
     </dgm:pt>
     <dgm:pt modelId="{AFAB8C3E-01DE-C14D-90F8-4C3750D40EBA}" type="pres">
       <dgm:prSet presAssocID="{4D7EAC81-B5CE-E846-A5BA-A683F17EFF2A}" presName="hierRoot4" presStyleCnt="0"/>
@@ -2608,6 +4596,13 @@
     <dgm:pt modelId="{700F47FD-53F0-C940-AE20-761B3F04331B}" type="pres">
       <dgm:prSet presAssocID="{F828FE47-37BE-334B-818D-D86BF4780AD9}" presName="Name23" presStyleLbl="parChTrans1D4" presStyleIdx="6" presStyleCnt="7"/>
       <dgm:spPr/>
+      <dgm:t>
+        <a:bodyPr/>
+        <a:lstStyle/>
+        <a:p>
+          <a:endParaRPr lang="en-US"/>
+        </a:p>
+      </dgm:t>
     </dgm:pt>
     <dgm:pt modelId="{E446D98F-DBF5-4E4D-A014-243D212E9FAE}" type="pres">
       <dgm:prSet presAssocID="{2D4D99E5-6C4A-D04A-AF42-D9BE7212B2A2}" presName="hierRoot4" presStyleCnt="0"/>
@@ -2643,6 +4638,13 @@
     <dgm:pt modelId="{7063C7E9-060F-A943-BC05-801B032EE724}" type="pres">
       <dgm:prSet presAssocID="{A960AE95-A823-184E-ACAE-ABF992A2D9DD}" presName="Name10" presStyleLbl="parChTrans1D2" presStyleIdx="1" presStyleCnt="2"/>
       <dgm:spPr/>
+      <dgm:t>
+        <a:bodyPr/>
+        <a:lstStyle/>
+        <a:p>
+          <a:endParaRPr lang="en-US"/>
+        </a:p>
+      </dgm:t>
     </dgm:pt>
     <dgm:pt modelId="{CBF7C8E2-D8DD-DE4E-800A-94516E7E22A1}" type="pres">
       <dgm:prSet presAssocID="{D51A2B4C-F064-D14D-AA25-4392C2F62175}" presName="hierRoot2" presStyleCnt="0"/>
@@ -2663,6 +4665,13 @@
         </dgm:presLayoutVars>
       </dgm:prSet>
       <dgm:spPr/>
+      <dgm:t>
+        <a:bodyPr/>
+        <a:lstStyle/>
+        <a:p>
+          <a:endParaRPr lang="en-US"/>
+        </a:p>
+      </dgm:t>
     </dgm:pt>
     <dgm:pt modelId="{5771B1A3-87CB-CF4D-BAA1-BEC925DD72E1}" type="pres">
       <dgm:prSet presAssocID="{D51A2B4C-F064-D14D-AA25-4392C2F62175}" presName="hierChild3" presStyleCnt="0"/>
@@ -2679,8 +4688,8 @@
     <dgm:cxn modelId="{6A654735-A2A3-E045-A176-62CD487B8DB6}" type="presOf" srcId="{814BEBD9-CA14-6F4E-B6FA-63800774E655}" destId="{2EC90948-8635-FD4B-A4C4-CD2E02DD88E5}" srcOrd="0" destOrd="0" presId="urn:microsoft.com/office/officeart/2009/layout/CirclePictureHierarchy"/>
     <dgm:cxn modelId="{C766BB3B-D926-AF41-A41A-F9315D539E3E}" type="presOf" srcId="{EDE8717A-40A6-FE4E-8415-DDCB4A9F83B0}" destId="{E32F1CA4-090A-BC4A-AE34-75FB8D2A21FF}" srcOrd="0" destOrd="0" presId="urn:microsoft.com/office/officeart/2009/layout/CirclePictureHierarchy"/>
     <dgm:cxn modelId="{F940E039-D364-5F43-B0B9-095D13030C8C}" type="presOf" srcId="{C74A5CAC-D703-ED43-A8F6-489945BD232A}" destId="{D24A87FE-FDAD-FA42-94FA-DDBAED839AC3}" srcOrd="0" destOrd="0" presId="urn:microsoft.com/office/officeart/2009/layout/CirclePictureHierarchy"/>
+    <dgm:cxn modelId="{C5F84339-AB11-E148-975A-D4DB0E78343D}" type="presOf" srcId="{2688F9C0-0C61-954B-BF55-B5480B8496F6}" destId="{5EF8B4B8-41AF-044B-930F-5CB005F6B7CC}" srcOrd="0" destOrd="0" presId="urn:microsoft.com/office/officeart/2009/layout/CirclePictureHierarchy"/>
     <dgm:cxn modelId="{44147C23-52C6-C142-B246-CFE9D797BC9C}" type="presOf" srcId="{A960AE95-A823-184E-ACAE-ABF992A2D9DD}" destId="{7063C7E9-060F-A943-BC05-801B032EE724}" srcOrd="0" destOrd="0" presId="urn:microsoft.com/office/officeart/2009/layout/CirclePictureHierarchy"/>
-    <dgm:cxn modelId="{C5F84339-AB11-E148-975A-D4DB0E78343D}" type="presOf" srcId="{2688F9C0-0C61-954B-BF55-B5480B8496F6}" destId="{5EF8B4B8-41AF-044B-930F-5CB005F6B7CC}" srcOrd="0" destOrd="0" presId="urn:microsoft.com/office/officeart/2009/layout/CirclePictureHierarchy"/>
     <dgm:cxn modelId="{0EF7869C-3C67-274A-8691-4953DB1739D6}" srcId="{B26310AA-EC3E-A542-8505-0B613715C015}" destId="{B17E0E92-EF8B-2345-AE36-83A155261866}" srcOrd="0" destOrd="0" parTransId="{35809455-E0C6-1448-BB12-3CF9D1AD319E}" sibTransId="{7D9BD928-DC10-BA47-98BF-6C236CBEE0C8}"/>
     <dgm:cxn modelId="{7D9D9ACE-A45F-0B40-BF01-C29660E9D96E}" type="presOf" srcId="{A10E666F-61F6-9B4C-9228-B1C0BD23105F}" destId="{F28B3CD4-3339-804F-BBB4-7F587F24DC5C}" srcOrd="0" destOrd="0" presId="urn:microsoft.com/office/officeart/2009/layout/CirclePictureHierarchy"/>
     <dgm:cxn modelId="{33C18033-072A-2A45-B96F-AA24A8BCD70F}" type="presOf" srcId="{0180E2C2-F992-CF48-BA25-6933672D6788}" destId="{004374E7-FB96-774F-8411-04C3E10A2949}" srcOrd="0" destOrd="0" presId="urn:microsoft.com/office/officeart/2009/layout/CirclePictureHierarchy"/>
@@ -2688,9 +4697,9 @@
     <dgm:cxn modelId="{9A3680DA-FCEA-9B4E-9A91-60D1AE48B10E}" type="presOf" srcId="{7D440F9F-B8F5-7346-AB78-8515454DBD97}" destId="{367DB5EE-2979-714A-8489-160FCD31D167}" srcOrd="0" destOrd="0" presId="urn:microsoft.com/office/officeart/2009/layout/CirclePictureHierarchy"/>
     <dgm:cxn modelId="{6F2230CC-EA9A-E845-8B2E-1CAC29A70416}" srcId="{0E21D60D-CB6A-FF45-BBCF-64F200897917}" destId="{FDAE8B08-0B30-D240-82C8-6BED7BFB0A27}" srcOrd="0" destOrd="0" parTransId="{EDE8717A-40A6-FE4E-8415-DDCB4A9F83B0}" sibTransId="{B9D7E736-4C0A-0B41-AFF3-04E4B0815CF6}"/>
     <dgm:cxn modelId="{D7B2AD13-C58E-5744-9A67-2DBC205D078F}" type="presOf" srcId="{D51A2B4C-F064-D14D-AA25-4392C2F62175}" destId="{7B29D812-D680-B54C-BC4A-EA498C56C8D3}" srcOrd="0" destOrd="0" presId="urn:microsoft.com/office/officeart/2009/layout/CirclePictureHierarchy"/>
+    <dgm:cxn modelId="{9ABF41B2-6112-C44C-A07E-42AE961161D2}" srcId="{D73042D2-9F1D-C341-87EA-6C8E50D4E187}" destId="{2688F9C0-0C61-954B-BF55-B5480B8496F6}" srcOrd="1" destOrd="0" parTransId="{A10E666F-61F6-9B4C-9228-B1C0BD23105F}" sibTransId="{AEDBC9EC-6BE1-DE4C-8352-95A255DE2377}"/>
     <dgm:cxn modelId="{99EF63F7-9553-AA47-99BF-4AE52A016E3E}" type="presOf" srcId="{2D4D99E5-6C4A-D04A-AF42-D9BE7212B2A2}" destId="{D5595238-10C9-784F-BC65-7814A08BF393}" srcOrd="0" destOrd="0" presId="urn:microsoft.com/office/officeart/2009/layout/CirclePictureHierarchy"/>
     <dgm:cxn modelId="{7015A7D4-CBD6-A94D-9EA8-D0612DD17F9A}" type="presOf" srcId="{E49863EB-DCD7-F54A-A9E2-A9CCE3401DA3}" destId="{86E7C57A-6DBB-9A48-B950-1F0E6253A291}" srcOrd="0" destOrd="0" presId="urn:microsoft.com/office/officeart/2009/layout/CirclePictureHierarchy"/>
-    <dgm:cxn modelId="{9ABF41B2-6112-C44C-A07E-42AE961161D2}" srcId="{D73042D2-9F1D-C341-87EA-6C8E50D4E187}" destId="{2688F9C0-0C61-954B-BF55-B5480B8496F6}" srcOrd="1" destOrd="0" parTransId="{A10E666F-61F6-9B4C-9228-B1C0BD23105F}" sibTransId="{AEDBC9EC-6BE1-DE4C-8352-95A255DE2377}"/>
     <dgm:cxn modelId="{F98BA428-9B86-064E-A661-E7B43591C980}" type="presOf" srcId="{4E1AF084-711D-2F4C-8FD1-C9253C7067E7}" destId="{2B8C56B1-2ABC-E346-8764-36B92BCD288A}" srcOrd="0" destOrd="0" presId="urn:microsoft.com/office/officeart/2009/layout/CirclePictureHierarchy"/>
     <dgm:cxn modelId="{16FC9E69-C28B-ED46-9CB6-3939CDA70621}" type="presOf" srcId="{F9C63B97-CB91-3642-8A16-60F83AA06264}" destId="{894D14AF-5D7B-6848-A913-955264B8E18B}" srcOrd="0" destOrd="0" presId="urn:microsoft.com/office/officeart/2009/layout/CirclePictureHierarchy"/>
     <dgm:cxn modelId="{2DC7595F-7E79-9F4D-9F84-2DE2B8AACB73}" type="presOf" srcId="{F876F55B-2EC7-F949-BD67-D3EA3D8D8A42}" destId="{9B16414E-45B2-3E45-A795-61E71B8870B0}" srcOrd="0" destOrd="0" presId="urn:microsoft.com/office/officeart/2009/layout/CirclePictureHierarchy"/>
@@ -2780,13 +4789,1260 @@
   <dgm:whole/>
   <dgm:extLst>
     <a:ext uri="http://schemas.microsoft.com/office/drawing/2008/diagram">
-      <dsp:dataModelExt xmlns:dsp="http://schemas.microsoft.com/office/drawing/2008/diagram" relId="rId10" minVer="http://schemas.openxmlformats.org/drawingml/2006/diagram"/>
+      <dsp:dataModelExt xmlns:dsp="http://schemas.microsoft.com/office/drawing/2008/diagram" relId="rId15" minVer="http://schemas.openxmlformats.org/drawingml/2006/diagram"/>
     </a:ext>
   </dgm:extLst>
 </dgm:dataModel>
 </file>
 
 <file path=word/diagrams/drawing1.xml><?xml version="1.0" encoding="utf-8"?>
+<dsp:drawing xmlns:dgm="http://schemas.openxmlformats.org/drawingml/2006/diagram" xmlns:dsp="http://schemas.microsoft.com/office/drawing/2008/diagram" xmlns:a="http://schemas.openxmlformats.org/drawingml/2006/main">
+  <dsp:spTree>
+    <dsp:nvGrpSpPr>
+      <dsp:cNvPr id="0" name=""/>
+      <dsp:cNvGrpSpPr/>
+    </dsp:nvGrpSpPr>
+    <dsp:grpSpPr/>
+    <dsp:sp modelId="{9B6301AC-3775-514D-939B-9AD34423D789}">
+      <dsp:nvSpPr>
+        <dsp:cNvPr id="0" name=""/>
+        <dsp:cNvSpPr/>
+      </dsp:nvSpPr>
+      <dsp:spPr>
+        <a:xfrm>
+          <a:off x="150755" y="1337461"/>
+          <a:ext cx="601146" cy="525477"/>
+        </a:xfrm>
+        <a:prstGeom prst="rightArrow">
+          <a:avLst>
+            <a:gd name="adj1" fmla="val 70000"/>
+            <a:gd name="adj2" fmla="val 50000"/>
+          </a:avLst>
+        </a:prstGeom>
+        <a:solidFill>
+          <a:schemeClr val="accent1">
+            <a:alpha val="90000"/>
+            <a:tint val="40000"/>
+            <a:hueOff val="0"/>
+            <a:satOff val="0"/>
+            <a:lumOff val="0"/>
+            <a:alphaOff val="0"/>
+          </a:schemeClr>
+        </a:solidFill>
+        <a:ln w="9525" cap="flat" cmpd="sng" algn="ctr">
+          <a:solidFill>
+            <a:schemeClr val="accent1">
+              <a:alpha val="90000"/>
+              <a:tint val="40000"/>
+              <a:hueOff val="0"/>
+              <a:satOff val="0"/>
+              <a:lumOff val="0"/>
+              <a:alphaOff val="0"/>
+            </a:schemeClr>
+          </a:solidFill>
+          <a:prstDash val="solid"/>
+        </a:ln>
+        <a:effectLst/>
+      </dsp:spPr>
+      <dsp:style>
+        <a:lnRef idx="1">
+          <a:scrgbClr r="0" g="0" b="0"/>
+        </a:lnRef>
+        <a:fillRef idx="1">
+          <a:scrgbClr r="0" g="0" b="0"/>
+        </a:fillRef>
+        <a:effectRef idx="0">
+          <a:scrgbClr r="0" g="0" b="0"/>
+        </a:effectRef>
+        <a:fontRef idx="minor"/>
+      </dsp:style>
+      <dsp:txBody>
+        <a:bodyPr spcFirstLastPara="0" vert="horz" wrap="square" lIns="12700" tIns="3175" rIns="6350" bIns="3175" numCol="1" spcCol="1270" anchor="ctr" anchorCtr="0">
+          <a:noAutofit/>
+        </a:bodyPr>
+        <a:lstStyle/>
+        <a:p>
+          <a:pPr lvl="0" algn="ctr" defTabSz="222250">
+            <a:lnSpc>
+              <a:spcPct val="90000"/>
+            </a:lnSpc>
+            <a:spcBef>
+              <a:spcPct val="0"/>
+            </a:spcBef>
+            <a:spcAft>
+              <a:spcPct val="35000"/>
+            </a:spcAft>
+          </a:pPr>
+          <a:r>
+            <a:rPr lang="en-US" sz="500" kern="1200"/>
+            <a:t>Java File IO</a:t>
+          </a:r>
+        </a:p>
+      </dsp:txBody>
+      <dsp:txXfrm>
+        <a:off x="301042" y="1416283"/>
+        <a:ext cx="293058" cy="367833"/>
+      </dsp:txXfrm>
+    </dsp:sp>
+    <dsp:sp modelId="{B2325DF3-B03D-4B4F-8117-B91AD369E73D}">
+      <dsp:nvSpPr>
+        <dsp:cNvPr id="0" name=""/>
+        <dsp:cNvSpPr/>
+      </dsp:nvSpPr>
+      <dsp:spPr>
+        <a:xfrm>
+          <a:off x="468" y="1449913"/>
+          <a:ext cx="300573" cy="300573"/>
+        </a:xfrm>
+        <a:prstGeom prst="ellipse">
+          <a:avLst/>
+        </a:prstGeom>
+        <a:gradFill rotWithShape="0">
+          <a:gsLst>
+            <a:gs pos="0">
+              <a:schemeClr val="accent1">
+                <a:hueOff val="0"/>
+                <a:satOff val="0"/>
+                <a:lumOff val="0"/>
+                <a:alphaOff val="0"/>
+                <a:tint val="100000"/>
+                <a:shade val="100000"/>
+                <a:satMod val="130000"/>
+              </a:schemeClr>
+            </a:gs>
+            <a:gs pos="100000">
+              <a:schemeClr val="accent1">
+                <a:hueOff val="0"/>
+                <a:satOff val="0"/>
+                <a:lumOff val="0"/>
+                <a:alphaOff val="0"/>
+                <a:tint val="50000"/>
+                <a:shade val="100000"/>
+                <a:satMod val="350000"/>
+              </a:schemeClr>
+            </a:gs>
+          </a:gsLst>
+          <a:lin ang="16200000" scaled="0"/>
+        </a:gradFill>
+        <a:ln>
+          <a:noFill/>
+        </a:ln>
+        <a:effectLst>
+          <a:outerShdw blurRad="40000" dist="23000" dir="5400000" rotWithShape="0">
+            <a:srgbClr val="000000">
+              <a:alpha val="35000"/>
+            </a:srgbClr>
+          </a:outerShdw>
+        </a:effectLst>
+      </dsp:spPr>
+      <dsp:style>
+        <a:lnRef idx="0">
+          <a:scrgbClr r="0" g="0" b="0"/>
+        </a:lnRef>
+        <a:fillRef idx="3">
+          <a:scrgbClr r="0" g="0" b="0"/>
+        </a:fillRef>
+        <a:effectRef idx="2">
+          <a:scrgbClr r="0" g="0" b="0"/>
+        </a:effectRef>
+        <a:fontRef idx="minor">
+          <a:schemeClr val="lt1"/>
+        </a:fontRef>
+      </dsp:style>
+      <dsp:txBody>
+        <a:bodyPr spcFirstLastPara="0" vert="horz" wrap="square" lIns="3175" tIns="3175" rIns="3175" bIns="3175" numCol="1" spcCol="1270" anchor="ctr" anchorCtr="0">
+          <a:noAutofit/>
+        </a:bodyPr>
+        <a:lstStyle/>
+        <a:p>
+          <a:pPr lvl="0" algn="ctr" defTabSz="222250">
+            <a:lnSpc>
+              <a:spcPct val="90000"/>
+            </a:lnSpc>
+            <a:spcBef>
+              <a:spcPct val="0"/>
+            </a:spcBef>
+            <a:spcAft>
+              <a:spcPct val="35000"/>
+            </a:spcAft>
+          </a:pPr>
+          <a:r>
+            <a:rPr lang="en-US" sz="500" kern="1200"/>
+            <a:t>File Name</a:t>
+          </a:r>
+        </a:p>
+      </dsp:txBody>
+      <dsp:txXfrm>
+        <a:off x="44486" y="1493931"/>
+        <a:ext cx="212537" cy="212537"/>
+      </dsp:txXfrm>
+    </dsp:sp>
+    <dsp:sp modelId="{3D44B50A-3BB2-1F4C-9387-8C8D30CCC4DC}">
+      <dsp:nvSpPr>
+        <dsp:cNvPr id="0" name=""/>
+        <dsp:cNvSpPr/>
+      </dsp:nvSpPr>
+      <dsp:spPr>
+        <a:xfrm>
+          <a:off x="939760" y="1337461"/>
+          <a:ext cx="601146" cy="525477"/>
+        </a:xfrm>
+        <a:prstGeom prst="rightArrow">
+          <a:avLst>
+            <a:gd name="adj1" fmla="val 70000"/>
+            <a:gd name="adj2" fmla="val 50000"/>
+          </a:avLst>
+        </a:prstGeom>
+        <a:solidFill>
+          <a:schemeClr val="accent1">
+            <a:alpha val="90000"/>
+            <a:tint val="40000"/>
+            <a:hueOff val="0"/>
+            <a:satOff val="0"/>
+            <a:lumOff val="0"/>
+            <a:alphaOff val="0"/>
+          </a:schemeClr>
+        </a:solidFill>
+        <a:ln w="9525" cap="flat" cmpd="sng" algn="ctr">
+          <a:solidFill>
+            <a:schemeClr val="accent1">
+              <a:alpha val="90000"/>
+              <a:tint val="40000"/>
+              <a:hueOff val="0"/>
+              <a:satOff val="0"/>
+              <a:lumOff val="0"/>
+              <a:alphaOff val="0"/>
+            </a:schemeClr>
+          </a:solidFill>
+          <a:prstDash val="solid"/>
+        </a:ln>
+        <a:effectLst/>
+      </dsp:spPr>
+      <dsp:style>
+        <a:lnRef idx="1">
+          <a:scrgbClr r="0" g="0" b="0"/>
+        </a:lnRef>
+        <a:fillRef idx="1">
+          <a:scrgbClr r="0" g="0" b="0"/>
+        </a:fillRef>
+        <a:effectRef idx="0">
+          <a:scrgbClr r="0" g="0" b="0"/>
+        </a:effectRef>
+        <a:fontRef idx="minor"/>
+      </dsp:style>
+      <dsp:txBody>
+        <a:bodyPr spcFirstLastPara="0" vert="horz" wrap="square" lIns="12700" tIns="3175" rIns="6350" bIns="3175" numCol="1" spcCol="1270" anchor="ctr" anchorCtr="0">
+          <a:noAutofit/>
+        </a:bodyPr>
+        <a:lstStyle/>
+        <a:p>
+          <a:pPr lvl="0" algn="ctr" defTabSz="222250">
+            <a:lnSpc>
+              <a:spcPct val="90000"/>
+            </a:lnSpc>
+            <a:spcBef>
+              <a:spcPct val="0"/>
+            </a:spcBef>
+            <a:spcAft>
+              <a:spcPct val="35000"/>
+            </a:spcAft>
+          </a:pPr>
+          <a:r>
+            <a:rPr lang="en-US" sz="500" kern="1200"/>
+            <a:t>Lexer</a:t>
+          </a:r>
+        </a:p>
+      </dsp:txBody>
+      <dsp:txXfrm>
+        <a:off x="1090046" y="1416283"/>
+        <a:ext cx="293058" cy="367833"/>
+      </dsp:txXfrm>
+    </dsp:sp>
+    <dsp:sp modelId="{8120AB0D-809A-5C45-B69C-03BE71A751CD}">
+      <dsp:nvSpPr>
+        <dsp:cNvPr id="0" name=""/>
+        <dsp:cNvSpPr/>
+      </dsp:nvSpPr>
+      <dsp:spPr>
+        <a:xfrm>
+          <a:off x="789473" y="1449913"/>
+          <a:ext cx="300573" cy="300573"/>
+        </a:xfrm>
+        <a:prstGeom prst="ellipse">
+          <a:avLst/>
+        </a:prstGeom>
+        <a:gradFill rotWithShape="0">
+          <a:gsLst>
+            <a:gs pos="0">
+              <a:schemeClr val="accent1">
+                <a:hueOff val="0"/>
+                <a:satOff val="0"/>
+                <a:lumOff val="0"/>
+                <a:alphaOff val="0"/>
+                <a:tint val="100000"/>
+                <a:shade val="100000"/>
+                <a:satMod val="130000"/>
+              </a:schemeClr>
+            </a:gs>
+            <a:gs pos="100000">
+              <a:schemeClr val="accent1">
+                <a:hueOff val="0"/>
+                <a:satOff val="0"/>
+                <a:lumOff val="0"/>
+                <a:alphaOff val="0"/>
+                <a:tint val="50000"/>
+                <a:shade val="100000"/>
+                <a:satMod val="350000"/>
+              </a:schemeClr>
+            </a:gs>
+          </a:gsLst>
+          <a:lin ang="16200000" scaled="0"/>
+        </a:gradFill>
+        <a:ln>
+          <a:noFill/>
+        </a:ln>
+        <a:effectLst>
+          <a:outerShdw blurRad="40000" dist="23000" dir="5400000" rotWithShape="0">
+            <a:srgbClr val="000000">
+              <a:alpha val="35000"/>
+            </a:srgbClr>
+          </a:outerShdw>
+        </a:effectLst>
+      </dsp:spPr>
+      <dsp:style>
+        <a:lnRef idx="0">
+          <a:scrgbClr r="0" g="0" b="0"/>
+        </a:lnRef>
+        <a:fillRef idx="3">
+          <a:scrgbClr r="0" g="0" b="0"/>
+        </a:fillRef>
+        <a:effectRef idx="2">
+          <a:scrgbClr r="0" g="0" b="0"/>
+        </a:effectRef>
+        <a:fontRef idx="minor">
+          <a:schemeClr val="lt1"/>
+        </a:fontRef>
+      </dsp:style>
+      <dsp:txBody>
+        <a:bodyPr spcFirstLastPara="0" vert="horz" wrap="square" lIns="3175" tIns="3175" rIns="3175" bIns="3175" numCol="1" spcCol="1270" anchor="ctr" anchorCtr="0">
+          <a:noAutofit/>
+        </a:bodyPr>
+        <a:lstStyle/>
+        <a:p>
+          <a:pPr lvl="0" algn="ctr" defTabSz="222250">
+            <a:lnSpc>
+              <a:spcPct val="90000"/>
+            </a:lnSpc>
+            <a:spcBef>
+              <a:spcPct val="0"/>
+            </a:spcBef>
+            <a:spcAft>
+              <a:spcPct val="35000"/>
+            </a:spcAft>
+          </a:pPr>
+          <a:r>
+            <a:rPr lang="en-US" sz="500" kern="1200"/>
+            <a:t>Char</a:t>
+          </a:r>
+        </a:p>
+        <a:p>
+          <a:pPr lvl="0" algn="ctr" defTabSz="222250">
+            <a:lnSpc>
+              <a:spcPct val="90000"/>
+            </a:lnSpc>
+            <a:spcBef>
+              <a:spcPct val="0"/>
+            </a:spcBef>
+            <a:spcAft>
+              <a:spcPct val="35000"/>
+            </a:spcAft>
+          </a:pPr>
+          <a:r>
+            <a:rPr lang="en-US" sz="500" kern="1200"/>
+            <a:t>Stream</a:t>
+          </a:r>
+        </a:p>
+      </dsp:txBody>
+      <dsp:txXfrm>
+        <a:off x="833491" y="1493931"/>
+        <a:ext cx="212537" cy="212537"/>
+      </dsp:txXfrm>
+    </dsp:sp>
+    <dsp:sp modelId="{3FC92049-34DB-F841-8B5E-1EE9B67A2E7E}">
+      <dsp:nvSpPr>
+        <dsp:cNvPr id="0" name=""/>
+        <dsp:cNvSpPr/>
+      </dsp:nvSpPr>
+      <dsp:spPr>
+        <a:xfrm>
+          <a:off x="1728765" y="1337461"/>
+          <a:ext cx="601146" cy="525477"/>
+        </a:xfrm>
+        <a:prstGeom prst="rightArrow">
+          <a:avLst>
+            <a:gd name="adj1" fmla="val 70000"/>
+            <a:gd name="adj2" fmla="val 50000"/>
+          </a:avLst>
+        </a:prstGeom>
+        <a:solidFill>
+          <a:schemeClr val="accent1">
+            <a:alpha val="90000"/>
+            <a:tint val="40000"/>
+            <a:hueOff val="0"/>
+            <a:satOff val="0"/>
+            <a:lumOff val="0"/>
+            <a:alphaOff val="0"/>
+          </a:schemeClr>
+        </a:solidFill>
+        <a:ln w="9525" cap="flat" cmpd="sng" algn="ctr">
+          <a:solidFill>
+            <a:schemeClr val="accent1">
+              <a:alpha val="90000"/>
+              <a:tint val="40000"/>
+              <a:hueOff val="0"/>
+              <a:satOff val="0"/>
+              <a:lumOff val="0"/>
+              <a:alphaOff val="0"/>
+            </a:schemeClr>
+          </a:solidFill>
+          <a:prstDash val="solid"/>
+        </a:ln>
+        <a:effectLst/>
+      </dsp:spPr>
+      <dsp:style>
+        <a:lnRef idx="1">
+          <a:scrgbClr r="0" g="0" b="0"/>
+        </a:lnRef>
+        <a:fillRef idx="1">
+          <a:scrgbClr r="0" g="0" b="0"/>
+        </a:fillRef>
+        <a:effectRef idx="0">
+          <a:scrgbClr r="0" g="0" b="0"/>
+        </a:effectRef>
+        <a:fontRef idx="minor"/>
+      </dsp:style>
+      <dsp:txBody>
+        <a:bodyPr spcFirstLastPara="0" vert="horz" wrap="square" lIns="12700" tIns="3175" rIns="6350" bIns="3175" numCol="1" spcCol="1270" anchor="ctr" anchorCtr="0">
+          <a:noAutofit/>
+        </a:bodyPr>
+        <a:lstStyle/>
+        <a:p>
+          <a:pPr lvl="0" algn="ctr" defTabSz="222250">
+            <a:lnSpc>
+              <a:spcPct val="90000"/>
+            </a:lnSpc>
+            <a:spcBef>
+              <a:spcPct val="0"/>
+            </a:spcBef>
+            <a:spcAft>
+              <a:spcPct val="35000"/>
+            </a:spcAft>
+          </a:pPr>
+          <a:r>
+            <a:rPr lang="en-US" sz="500" kern="1200"/>
+            <a:t>Parser</a:t>
+          </a:r>
+        </a:p>
+      </dsp:txBody>
+      <dsp:txXfrm>
+        <a:off x="1879051" y="1416283"/>
+        <a:ext cx="293058" cy="367833"/>
+      </dsp:txXfrm>
+    </dsp:sp>
+    <dsp:sp modelId="{3CACE0C7-260A-BD4E-9ECD-E5E62C94901F}">
+      <dsp:nvSpPr>
+        <dsp:cNvPr id="0" name=""/>
+        <dsp:cNvSpPr/>
+      </dsp:nvSpPr>
+      <dsp:spPr>
+        <a:xfrm>
+          <a:off x="1578478" y="1449913"/>
+          <a:ext cx="300573" cy="300573"/>
+        </a:xfrm>
+        <a:prstGeom prst="ellipse">
+          <a:avLst/>
+        </a:prstGeom>
+        <a:gradFill rotWithShape="0">
+          <a:gsLst>
+            <a:gs pos="0">
+              <a:schemeClr val="accent1">
+                <a:hueOff val="0"/>
+                <a:satOff val="0"/>
+                <a:lumOff val="0"/>
+                <a:alphaOff val="0"/>
+                <a:tint val="100000"/>
+                <a:shade val="100000"/>
+                <a:satMod val="130000"/>
+              </a:schemeClr>
+            </a:gs>
+            <a:gs pos="100000">
+              <a:schemeClr val="accent1">
+                <a:hueOff val="0"/>
+                <a:satOff val="0"/>
+                <a:lumOff val="0"/>
+                <a:alphaOff val="0"/>
+                <a:tint val="50000"/>
+                <a:shade val="100000"/>
+                <a:satMod val="350000"/>
+              </a:schemeClr>
+            </a:gs>
+          </a:gsLst>
+          <a:lin ang="16200000" scaled="0"/>
+        </a:gradFill>
+        <a:ln>
+          <a:noFill/>
+        </a:ln>
+        <a:effectLst>
+          <a:outerShdw blurRad="40000" dist="23000" dir="5400000" rotWithShape="0">
+            <a:srgbClr val="000000">
+              <a:alpha val="35000"/>
+            </a:srgbClr>
+          </a:outerShdw>
+        </a:effectLst>
+      </dsp:spPr>
+      <dsp:style>
+        <a:lnRef idx="0">
+          <a:scrgbClr r="0" g="0" b="0"/>
+        </a:lnRef>
+        <a:fillRef idx="3">
+          <a:scrgbClr r="0" g="0" b="0"/>
+        </a:fillRef>
+        <a:effectRef idx="2">
+          <a:scrgbClr r="0" g="0" b="0"/>
+        </a:effectRef>
+        <a:fontRef idx="minor">
+          <a:schemeClr val="lt1"/>
+        </a:fontRef>
+      </dsp:style>
+      <dsp:txBody>
+        <a:bodyPr spcFirstLastPara="0" vert="horz" wrap="square" lIns="3175" tIns="3175" rIns="3175" bIns="3175" numCol="1" spcCol="1270" anchor="ctr" anchorCtr="0">
+          <a:noAutofit/>
+        </a:bodyPr>
+        <a:lstStyle/>
+        <a:p>
+          <a:pPr lvl="0" algn="ctr" defTabSz="222250">
+            <a:lnSpc>
+              <a:spcPct val="90000"/>
+            </a:lnSpc>
+            <a:spcBef>
+              <a:spcPct val="0"/>
+            </a:spcBef>
+            <a:spcAft>
+              <a:spcPct val="35000"/>
+            </a:spcAft>
+          </a:pPr>
+          <a:r>
+            <a:rPr lang="en-US" sz="500" kern="1200"/>
+            <a:t>Tokens</a:t>
+          </a:r>
+        </a:p>
+      </dsp:txBody>
+      <dsp:txXfrm>
+        <a:off x="1622496" y="1493931"/>
+        <a:ext cx="212537" cy="212537"/>
+      </dsp:txXfrm>
+    </dsp:sp>
+    <dsp:sp modelId="{24186038-CDDD-E345-9753-9A238A2CF290}">
+      <dsp:nvSpPr>
+        <dsp:cNvPr id="0" name=""/>
+        <dsp:cNvSpPr/>
+      </dsp:nvSpPr>
+      <dsp:spPr>
+        <a:xfrm>
+          <a:off x="2517770" y="1337461"/>
+          <a:ext cx="601146" cy="525477"/>
+        </a:xfrm>
+        <a:prstGeom prst="rightArrow">
+          <a:avLst>
+            <a:gd name="adj1" fmla="val 70000"/>
+            <a:gd name="adj2" fmla="val 50000"/>
+          </a:avLst>
+        </a:prstGeom>
+        <a:solidFill>
+          <a:schemeClr val="accent1">
+            <a:alpha val="90000"/>
+            <a:tint val="40000"/>
+            <a:hueOff val="0"/>
+            <a:satOff val="0"/>
+            <a:lumOff val="0"/>
+            <a:alphaOff val="0"/>
+          </a:schemeClr>
+        </a:solidFill>
+        <a:ln w="9525" cap="flat" cmpd="sng" algn="ctr">
+          <a:solidFill>
+            <a:schemeClr val="accent1">
+              <a:alpha val="90000"/>
+              <a:tint val="40000"/>
+              <a:hueOff val="0"/>
+              <a:satOff val="0"/>
+              <a:lumOff val="0"/>
+              <a:alphaOff val="0"/>
+            </a:schemeClr>
+          </a:solidFill>
+          <a:prstDash val="solid"/>
+        </a:ln>
+        <a:effectLst/>
+      </dsp:spPr>
+      <dsp:style>
+        <a:lnRef idx="1">
+          <a:scrgbClr r="0" g="0" b="0"/>
+        </a:lnRef>
+        <a:fillRef idx="1">
+          <a:scrgbClr r="0" g="0" b="0"/>
+        </a:fillRef>
+        <a:effectRef idx="0">
+          <a:scrgbClr r="0" g="0" b="0"/>
+        </a:effectRef>
+        <a:fontRef idx="minor"/>
+      </dsp:style>
+      <dsp:txBody>
+        <a:bodyPr spcFirstLastPara="0" vert="horz" wrap="square" lIns="12700" tIns="3175" rIns="6350" bIns="3175" numCol="1" spcCol="1270" anchor="ctr" anchorCtr="0">
+          <a:noAutofit/>
+        </a:bodyPr>
+        <a:lstStyle/>
+        <a:p>
+          <a:pPr lvl="0" algn="ctr" defTabSz="222250">
+            <a:lnSpc>
+              <a:spcPct val="90000"/>
+            </a:lnSpc>
+            <a:spcBef>
+              <a:spcPct val="0"/>
+            </a:spcBef>
+            <a:spcAft>
+              <a:spcPct val="35000"/>
+            </a:spcAft>
+          </a:pPr>
+          <a:r>
+            <a:rPr lang="en-US" sz="500" kern="1200"/>
+            <a:t>Listener</a:t>
+          </a:r>
+        </a:p>
+      </dsp:txBody>
+      <dsp:txXfrm>
+        <a:off x="2668056" y="1416283"/>
+        <a:ext cx="293058" cy="367833"/>
+      </dsp:txXfrm>
+    </dsp:sp>
+    <dsp:sp modelId="{B3505005-F6F2-3441-9EE7-A43687DC6182}">
+      <dsp:nvSpPr>
+        <dsp:cNvPr id="0" name=""/>
+        <dsp:cNvSpPr/>
+      </dsp:nvSpPr>
+      <dsp:spPr>
+        <a:xfrm>
+          <a:off x="2367483" y="1449913"/>
+          <a:ext cx="300573" cy="300573"/>
+        </a:xfrm>
+        <a:prstGeom prst="ellipse">
+          <a:avLst/>
+        </a:prstGeom>
+        <a:gradFill rotWithShape="0">
+          <a:gsLst>
+            <a:gs pos="0">
+              <a:schemeClr val="accent1">
+                <a:hueOff val="0"/>
+                <a:satOff val="0"/>
+                <a:lumOff val="0"/>
+                <a:alphaOff val="0"/>
+                <a:tint val="100000"/>
+                <a:shade val="100000"/>
+                <a:satMod val="130000"/>
+              </a:schemeClr>
+            </a:gs>
+            <a:gs pos="100000">
+              <a:schemeClr val="accent1">
+                <a:hueOff val="0"/>
+                <a:satOff val="0"/>
+                <a:lumOff val="0"/>
+                <a:alphaOff val="0"/>
+                <a:tint val="50000"/>
+                <a:shade val="100000"/>
+                <a:satMod val="350000"/>
+              </a:schemeClr>
+            </a:gs>
+          </a:gsLst>
+          <a:lin ang="16200000" scaled="0"/>
+        </a:gradFill>
+        <a:ln>
+          <a:noFill/>
+        </a:ln>
+        <a:effectLst>
+          <a:outerShdw blurRad="40000" dist="23000" dir="5400000" rotWithShape="0">
+            <a:srgbClr val="000000">
+              <a:alpha val="35000"/>
+            </a:srgbClr>
+          </a:outerShdw>
+        </a:effectLst>
+      </dsp:spPr>
+      <dsp:style>
+        <a:lnRef idx="0">
+          <a:scrgbClr r="0" g="0" b="0"/>
+        </a:lnRef>
+        <a:fillRef idx="3">
+          <a:scrgbClr r="0" g="0" b="0"/>
+        </a:fillRef>
+        <a:effectRef idx="2">
+          <a:scrgbClr r="0" g="0" b="0"/>
+        </a:effectRef>
+        <a:fontRef idx="minor">
+          <a:schemeClr val="lt1"/>
+        </a:fontRef>
+      </dsp:style>
+      <dsp:txBody>
+        <a:bodyPr spcFirstLastPara="0" vert="horz" wrap="square" lIns="3175" tIns="3175" rIns="3175" bIns="3175" numCol="1" spcCol="1270" anchor="ctr" anchorCtr="0">
+          <a:noAutofit/>
+        </a:bodyPr>
+        <a:lstStyle/>
+        <a:p>
+          <a:pPr lvl="0" algn="ctr" defTabSz="222250">
+            <a:lnSpc>
+              <a:spcPct val="90000"/>
+            </a:lnSpc>
+            <a:spcBef>
+              <a:spcPct val="0"/>
+            </a:spcBef>
+            <a:spcAft>
+              <a:spcPct val="35000"/>
+            </a:spcAft>
+          </a:pPr>
+          <a:r>
+            <a:rPr lang="en-US" sz="500" kern="1200"/>
+            <a:t>AST</a:t>
+          </a:r>
+        </a:p>
+      </dsp:txBody>
+      <dsp:txXfrm>
+        <a:off x="2411501" y="1493931"/>
+        <a:ext cx="212537" cy="212537"/>
+      </dsp:txXfrm>
+    </dsp:sp>
+    <dsp:sp modelId="{8F1AD58B-589F-2C48-8840-304C712E5A32}">
+      <dsp:nvSpPr>
+        <dsp:cNvPr id="0" name=""/>
+        <dsp:cNvSpPr/>
+      </dsp:nvSpPr>
+      <dsp:spPr>
+        <a:xfrm>
+          <a:off x="3306774" y="1337461"/>
+          <a:ext cx="601146" cy="525477"/>
+        </a:xfrm>
+        <a:prstGeom prst="rightArrow">
+          <a:avLst>
+            <a:gd name="adj1" fmla="val 70000"/>
+            <a:gd name="adj2" fmla="val 50000"/>
+          </a:avLst>
+        </a:prstGeom>
+        <a:solidFill>
+          <a:schemeClr val="accent1">
+            <a:alpha val="90000"/>
+            <a:tint val="40000"/>
+            <a:hueOff val="0"/>
+            <a:satOff val="0"/>
+            <a:lumOff val="0"/>
+            <a:alphaOff val="0"/>
+          </a:schemeClr>
+        </a:solidFill>
+        <a:ln w="9525" cap="flat" cmpd="sng" algn="ctr">
+          <a:solidFill>
+            <a:schemeClr val="accent1">
+              <a:alpha val="90000"/>
+              <a:tint val="40000"/>
+              <a:hueOff val="0"/>
+              <a:satOff val="0"/>
+              <a:lumOff val="0"/>
+              <a:alphaOff val="0"/>
+            </a:schemeClr>
+          </a:solidFill>
+          <a:prstDash val="solid"/>
+        </a:ln>
+        <a:effectLst/>
+      </dsp:spPr>
+      <dsp:style>
+        <a:lnRef idx="1">
+          <a:scrgbClr r="0" g="0" b="0"/>
+        </a:lnRef>
+        <a:fillRef idx="1">
+          <a:scrgbClr r="0" g="0" b="0"/>
+        </a:fillRef>
+        <a:effectRef idx="0">
+          <a:scrgbClr r="0" g="0" b="0"/>
+        </a:effectRef>
+        <a:fontRef idx="minor"/>
+      </dsp:style>
+      <dsp:txBody>
+        <a:bodyPr spcFirstLastPara="0" vert="horz" wrap="square" lIns="12700" tIns="3175" rIns="6350" bIns="3175" numCol="1" spcCol="1270" anchor="ctr" anchorCtr="0">
+          <a:noAutofit/>
+        </a:bodyPr>
+        <a:lstStyle/>
+        <a:p>
+          <a:pPr lvl="0" algn="ctr" defTabSz="222250">
+            <a:lnSpc>
+              <a:spcPct val="90000"/>
+            </a:lnSpc>
+            <a:spcBef>
+              <a:spcPct val="0"/>
+            </a:spcBef>
+            <a:spcAft>
+              <a:spcPct val="35000"/>
+            </a:spcAft>
+          </a:pPr>
+          <a:r>
+            <a:rPr lang="en-US" sz="500" kern="1200"/>
+            <a:t>Visitor</a:t>
+          </a:r>
+        </a:p>
+      </dsp:txBody>
+      <dsp:txXfrm>
+        <a:off x="3457061" y="1416283"/>
+        <a:ext cx="293058" cy="367833"/>
+      </dsp:txXfrm>
+    </dsp:sp>
+    <dsp:sp modelId="{E2335F51-D272-5145-8D3A-1E14A61A0BF5}">
+      <dsp:nvSpPr>
+        <dsp:cNvPr id="0" name=""/>
+        <dsp:cNvSpPr/>
+      </dsp:nvSpPr>
+      <dsp:spPr>
+        <a:xfrm>
+          <a:off x="3156488" y="1449913"/>
+          <a:ext cx="300573" cy="300573"/>
+        </a:xfrm>
+        <a:prstGeom prst="ellipse">
+          <a:avLst/>
+        </a:prstGeom>
+        <a:gradFill rotWithShape="0">
+          <a:gsLst>
+            <a:gs pos="0">
+              <a:schemeClr val="accent1">
+                <a:hueOff val="0"/>
+                <a:satOff val="0"/>
+                <a:lumOff val="0"/>
+                <a:alphaOff val="0"/>
+                <a:tint val="100000"/>
+                <a:shade val="100000"/>
+                <a:satMod val="130000"/>
+              </a:schemeClr>
+            </a:gs>
+            <a:gs pos="100000">
+              <a:schemeClr val="accent1">
+                <a:hueOff val="0"/>
+                <a:satOff val="0"/>
+                <a:lumOff val="0"/>
+                <a:alphaOff val="0"/>
+                <a:tint val="50000"/>
+                <a:shade val="100000"/>
+                <a:satMod val="350000"/>
+              </a:schemeClr>
+            </a:gs>
+          </a:gsLst>
+          <a:lin ang="16200000" scaled="0"/>
+        </a:gradFill>
+        <a:ln>
+          <a:noFill/>
+        </a:ln>
+        <a:effectLst>
+          <a:outerShdw blurRad="40000" dist="23000" dir="5400000" rotWithShape="0">
+            <a:srgbClr val="000000">
+              <a:alpha val="35000"/>
+            </a:srgbClr>
+          </a:outerShdw>
+        </a:effectLst>
+      </dsp:spPr>
+      <dsp:style>
+        <a:lnRef idx="0">
+          <a:scrgbClr r="0" g="0" b="0"/>
+        </a:lnRef>
+        <a:fillRef idx="3">
+          <a:scrgbClr r="0" g="0" b="0"/>
+        </a:fillRef>
+        <a:effectRef idx="2">
+          <a:scrgbClr r="0" g="0" b="0"/>
+        </a:effectRef>
+        <a:fontRef idx="minor">
+          <a:schemeClr val="lt1"/>
+        </a:fontRef>
+      </dsp:style>
+      <dsp:txBody>
+        <a:bodyPr spcFirstLastPara="0" vert="horz" wrap="square" lIns="3175" tIns="3175" rIns="3175" bIns="3175" numCol="1" spcCol="1270" anchor="ctr" anchorCtr="0">
+          <a:noAutofit/>
+        </a:bodyPr>
+        <a:lstStyle/>
+        <a:p>
+          <a:pPr lvl="0" algn="ctr" defTabSz="222250">
+            <a:lnSpc>
+              <a:spcPct val="90000"/>
+            </a:lnSpc>
+            <a:spcBef>
+              <a:spcPct val="0"/>
+            </a:spcBef>
+            <a:spcAft>
+              <a:spcPct val="35000"/>
+            </a:spcAft>
+          </a:pPr>
+          <a:r>
+            <a:rPr lang="en-US" sz="500" kern="1200"/>
+            <a:t>Song Object</a:t>
+          </a:r>
+        </a:p>
+      </dsp:txBody>
+      <dsp:txXfrm>
+        <a:off x="3200506" y="1493931"/>
+        <a:ext cx="212537" cy="212537"/>
+      </dsp:txXfrm>
+    </dsp:sp>
+    <dsp:sp modelId="{8F4FA5E6-5021-9C48-A524-8A3B8ADC0235}">
+      <dsp:nvSpPr>
+        <dsp:cNvPr id="0" name=""/>
+        <dsp:cNvSpPr/>
+      </dsp:nvSpPr>
+      <dsp:spPr>
+        <a:xfrm>
+          <a:off x="4095779" y="1337461"/>
+          <a:ext cx="601146" cy="525477"/>
+        </a:xfrm>
+        <a:prstGeom prst="rightArrow">
+          <a:avLst>
+            <a:gd name="adj1" fmla="val 70000"/>
+            <a:gd name="adj2" fmla="val 50000"/>
+          </a:avLst>
+        </a:prstGeom>
+        <a:solidFill>
+          <a:schemeClr val="accent1">
+            <a:alpha val="90000"/>
+            <a:tint val="40000"/>
+            <a:hueOff val="0"/>
+            <a:satOff val="0"/>
+            <a:lumOff val="0"/>
+            <a:alphaOff val="0"/>
+          </a:schemeClr>
+        </a:solidFill>
+        <a:ln w="9525" cap="flat" cmpd="sng" algn="ctr">
+          <a:solidFill>
+            <a:schemeClr val="accent1">
+              <a:alpha val="90000"/>
+              <a:tint val="40000"/>
+              <a:hueOff val="0"/>
+              <a:satOff val="0"/>
+              <a:lumOff val="0"/>
+              <a:alphaOff val="0"/>
+            </a:schemeClr>
+          </a:solidFill>
+          <a:prstDash val="solid"/>
+        </a:ln>
+        <a:effectLst/>
+      </dsp:spPr>
+      <dsp:style>
+        <a:lnRef idx="1">
+          <a:scrgbClr r="0" g="0" b="0"/>
+        </a:lnRef>
+        <a:fillRef idx="1">
+          <a:scrgbClr r="0" g="0" b="0"/>
+        </a:fillRef>
+        <a:effectRef idx="0">
+          <a:scrgbClr r="0" g="0" b="0"/>
+        </a:effectRef>
+        <a:fontRef idx="minor"/>
+      </dsp:style>
+      <dsp:txBody>
+        <a:bodyPr spcFirstLastPara="0" vert="horz" wrap="square" lIns="12700" tIns="3175" rIns="6350" bIns="3175" numCol="1" spcCol="1270" anchor="ctr" anchorCtr="0">
+          <a:noAutofit/>
+        </a:bodyPr>
+        <a:lstStyle/>
+        <a:p>
+          <a:pPr lvl="0" algn="ctr" defTabSz="222250">
+            <a:lnSpc>
+              <a:spcPct val="90000"/>
+            </a:lnSpc>
+            <a:spcBef>
+              <a:spcPct val="0"/>
+            </a:spcBef>
+            <a:spcAft>
+              <a:spcPct val="35000"/>
+            </a:spcAft>
+          </a:pPr>
+          <a:r>
+            <a:rPr lang="en-US" sz="500" kern="1200"/>
+            <a:t>SequencePlayer</a:t>
+          </a:r>
+        </a:p>
+      </dsp:txBody>
+      <dsp:txXfrm>
+        <a:off x="4246066" y="1416283"/>
+        <a:ext cx="293058" cy="367833"/>
+      </dsp:txXfrm>
+    </dsp:sp>
+    <dsp:sp modelId="{5498AD3F-C3D8-0C4B-B850-F3F973DE9386}">
+      <dsp:nvSpPr>
+        <dsp:cNvPr id="0" name=""/>
+        <dsp:cNvSpPr/>
+      </dsp:nvSpPr>
+      <dsp:spPr>
+        <a:xfrm>
+          <a:off x="3945493" y="1449913"/>
+          <a:ext cx="300573" cy="300573"/>
+        </a:xfrm>
+        <a:prstGeom prst="ellipse">
+          <a:avLst/>
+        </a:prstGeom>
+        <a:gradFill rotWithShape="0">
+          <a:gsLst>
+            <a:gs pos="0">
+              <a:schemeClr val="accent1">
+                <a:hueOff val="0"/>
+                <a:satOff val="0"/>
+                <a:lumOff val="0"/>
+                <a:alphaOff val="0"/>
+                <a:tint val="100000"/>
+                <a:shade val="100000"/>
+                <a:satMod val="130000"/>
+              </a:schemeClr>
+            </a:gs>
+            <a:gs pos="100000">
+              <a:schemeClr val="accent1">
+                <a:hueOff val="0"/>
+                <a:satOff val="0"/>
+                <a:lumOff val="0"/>
+                <a:alphaOff val="0"/>
+                <a:tint val="50000"/>
+                <a:shade val="100000"/>
+                <a:satMod val="350000"/>
+              </a:schemeClr>
+            </a:gs>
+          </a:gsLst>
+          <a:lin ang="16200000" scaled="0"/>
+        </a:gradFill>
+        <a:ln>
+          <a:noFill/>
+        </a:ln>
+        <a:effectLst>
+          <a:outerShdw blurRad="40000" dist="23000" dir="5400000" rotWithShape="0">
+            <a:srgbClr val="000000">
+              <a:alpha val="35000"/>
+            </a:srgbClr>
+          </a:outerShdw>
+        </a:effectLst>
+      </dsp:spPr>
+      <dsp:style>
+        <a:lnRef idx="0">
+          <a:scrgbClr r="0" g="0" b="0"/>
+        </a:lnRef>
+        <a:fillRef idx="3">
+          <a:scrgbClr r="0" g="0" b="0"/>
+        </a:fillRef>
+        <a:effectRef idx="2">
+          <a:scrgbClr r="0" g="0" b="0"/>
+        </a:effectRef>
+        <a:fontRef idx="minor">
+          <a:schemeClr val="lt1"/>
+        </a:fontRef>
+      </dsp:style>
+      <dsp:txBody>
+        <a:bodyPr spcFirstLastPara="0" vert="horz" wrap="square" lIns="3175" tIns="3175" rIns="3175" bIns="3175" numCol="1" spcCol="1270" anchor="ctr" anchorCtr="0">
+          <a:noAutofit/>
+        </a:bodyPr>
+        <a:lstStyle/>
+        <a:p>
+          <a:pPr lvl="0" algn="ctr" defTabSz="222250">
+            <a:lnSpc>
+              <a:spcPct val="90000"/>
+            </a:lnSpc>
+            <a:spcBef>
+              <a:spcPct val="0"/>
+            </a:spcBef>
+            <a:spcAft>
+              <a:spcPct val="35000"/>
+            </a:spcAft>
+          </a:pPr>
+          <a:r>
+            <a:rPr lang="en-US" sz="500" kern="1200"/>
+            <a:t>Midi Events</a:t>
+          </a:r>
+        </a:p>
+      </dsp:txBody>
+      <dsp:txXfrm>
+        <a:off x="3989511" y="1493931"/>
+        <a:ext cx="212537" cy="212537"/>
+      </dsp:txXfrm>
+    </dsp:sp>
+    <dsp:sp modelId="{882E764E-B2B3-C149-997F-F61C3210DBE0}">
+      <dsp:nvSpPr>
+        <dsp:cNvPr id="0" name=""/>
+        <dsp:cNvSpPr/>
+      </dsp:nvSpPr>
+      <dsp:spPr>
+        <a:xfrm>
+          <a:off x="4884784" y="1337461"/>
+          <a:ext cx="601146" cy="525477"/>
+        </a:xfrm>
+        <a:prstGeom prst="rightArrow">
+          <a:avLst>
+            <a:gd name="adj1" fmla="val 70000"/>
+            <a:gd name="adj2" fmla="val 50000"/>
+          </a:avLst>
+        </a:prstGeom>
+        <a:solidFill>
+          <a:schemeClr val="accent1">
+            <a:alpha val="90000"/>
+            <a:tint val="40000"/>
+            <a:hueOff val="0"/>
+            <a:satOff val="0"/>
+            <a:lumOff val="0"/>
+            <a:alphaOff val="0"/>
+          </a:schemeClr>
+        </a:solidFill>
+        <a:ln w="9525" cap="flat" cmpd="sng" algn="ctr">
+          <a:solidFill>
+            <a:schemeClr val="accent1">
+              <a:alpha val="90000"/>
+              <a:tint val="40000"/>
+              <a:hueOff val="0"/>
+              <a:satOff val="0"/>
+              <a:lumOff val="0"/>
+              <a:alphaOff val="0"/>
+            </a:schemeClr>
+          </a:solidFill>
+          <a:prstDash val="solid"/>
+        </a:ln>
+        <a:effectLst/>
+      </dsp:spPr>
+      <dsp:style>
+        <a:lnRef idx="1">
+          <a:scrgbClr r="0" g="0" b="0"/>
+        </a:lnRef>
+        <a:fillRef idx="1">
+          <a:scrgbClr r="0" g="0" b="0"/>
+        </a:fillRef>
+        <a:effectRef idx="0">
+          <a:scrgbClr r="0" g="0" b="0"/>
+        </a:effectRef>
+        <a:fontRef idx="minor"/>
+      </dsp:style>
+      <dsp:txBody>
+        <a:bodyPr spcFirstLastPara="0" vert="horz" wrap="square" lIns="12700" tIns="3175" rIns="6350" bIns="3175" numCol="1" spcCol="1270" anchor="ctr" anchorCtr="0">
+          <a:noAutofit/>
+        </a:bodyPr>
+        <a:lstStyle/>
+        <a:p>
+          <a:pPr lvl="0" algn="ctr" defTabSz="222250">
+            <a:lnSpc>
+              <a:spcPct val="90000"/>
+            </a:lnSpc>
+            <a:spcBef>
+              <a:spcPct val="0"/>
+            </a:spcBef>
+            <a:spcAft>
+              <a:spcPct val="35000"/>
+            </a:spcAft>
+          </a:pPr>
+          <a:r>
+            <a:rPr lang="en-US" sz="500" kern="1200"/>
+            <a:t>User</a:t>
+          </a:r>
+        </a:p>
+      </dsp:txBody>
+      <dsp:txXfrm>
+        <a:off x="5035071" y="1416283"/>
+        <a:ext cx="293058" cy="367833"/>
+      </dsp:txXfrm>
+    </dsp:sp>
+    <dsp:sp modelId="{570FE4FA-DBF6-C940-9ADE-9EB4300ED4D1}">
+      <dsp:nvSpPr>
+        <dsp:cNvPr id="0" name=""/>
+        <dsp:cNvSpPr/>
+      </dsp:nvSpPr>
+      <dsp:spPr>
+        <a:xfrm>
+          <a:off x="4734497" y="1449913"/>
+          <a:ext cx="300573" cy="300573"/>
+        </a:xfrm>
+        <a:prstGeom prst="ellipse">
+          <a:avLst/>
+        </a:prstGeom>
+        <a:gradFill rotWithShape="0">
+          <a:gsLst>
+            <a:gs pos="0">
+              <a:schemeClr val="accent1">
+                <a:hueOff val="0"/>
+                <a:satOff val="0"/>
+                <a:lumOff val="0"/>
+                <a:alphaOff val="0"/>
+                <a:tint val="100000"/>
+                <a:shade val="100000"/>
+                <a:satMod val="130000"/>
+              </a:schemeClr>
+            </a:gs>
+            <a:gs pos="100000">
+              <a:schemeClr val="accent1">
+                <a:hueOff val="0"/>
+                <a:satOff val="0"/>
+                <a:lumOff val="0"/>
+                <a:alphaOff val="0"/>
+                <a:tint val="50000"/>
+                <a:shade val="100000"/>
+                <a:satMod val="350000"/>
+              </a:schemeClr>
+            </a:gs>
+          </a:gsLst>
+          <a:lin ang="16200000" scaled="0"/>
+        </a:gradFill>
+        <a:ln>
+          <a:noFill/>
+        </a:ln>
+        <a:effectLst>
+          <a:outerShdw blurRad="40000" dist="23000" dir="5400000" rotWithShape="0">
+            <a:srgbClr val="000000">
+              <a:alpha val="35000"/>
+            </a:srgbClr>
+          </a:outerShdw>
+        </a:effectLst>
+      </dsp:spPr>
+      <dsp:style>
+        <a:lnRef idx="0">
+          <a:scrgbClr r="0" g="0" b="0"/>
+        </a:lnRef>
+        <a:fillRef idx="3">
+          <a:scrgbClr r="0" g="0" b="0"/>
+        </a:fillRef>
+        <a:effectRef idx="2">
+          <a:scrgbClr r="0" g="0" b="0"/>
+        </a:effectRef>
+        <a:fontRef idx="minor">
+          <a:schemeClr val="lt1"/>
+        </a:fontRef>
+      </dsp:style>
+      <dsp:txBody>
+        <a:bodyPr spcFirstLastPara="0" vert="horz" wrap="square" lIns="3175" tIns="3175" rIns="3175" bIns="3175" numCol="1" spcCol="1270" anchor="ctr" anchorCtr="0">
+          <a:noAutofit/>
+        </a:bodyPr>
+        <a:lstStyle/>
+        <a:p>
+          <a:pPr lvl="0" algn="ctr" defTabSz="222250">
+            <a:lnSpc>
+              <a:spcPct val="90000"/>
+            </a:lnSpc>
+            <a:spcBef>
+              <a:spcPct val="0"/>
+            </a:spcBef>
+            <a:spcAft>
+              <a:spcPct val="35000"/>
+            </a:spcAft>
+          </a:pPr>
+          <a:r>
+            <a:rPr lang="en-US" sz="500" kern="1200"/>
+            <a:t>Sound and Lyrics</a:t>
+          </a:r>
+        </a:p>
+      </dsp:txBody>
+      <dsp:txXfrm>
+        <a:off x="4778515" y="1493931"/>
+        <a:ext cx="212537" cy="212537"/>
+      </dsp:txXfrm>
+    </dsp:sp>
+  </dsp:spTree>
+</dsp:drawing>
+</file>
+
+<file path=word/diagrams/drawing2.xml><?xml version="1.0" encoding="utf-8"?>
 <dsp:drawing xmlns:dgm="http://schemas.openxmlformats.org/drawingml/2006/diagram" xmlns:dsp="http://schemas.microsoft.com/office/drawing/2008/diagram" xmlns:a="http://schemas.openxmlformats.org/drawingml/2006/main">
   <dsp:spTree>
     <dsp:nvGrpSpPr>
@@ -4897,6 +8153,300 @@
 </file>
 
 <file path=word/diagrams/layout1.xml><?xml version="1.0" encoding="utf-8"?>
+<dgm:layoutDef xmlns:dgm="http://schemas.openxmlformats.org/drawingml/2006/diagram" xmlns:a="http://schemas.openxmlformats.org/drawingml/2006/main" uniqueId="urn:microsoft.com/office/officeart/2005/8/layout/hProcess6">
+  <dgm:title val=""/>
+  <dgm:desc val=""/>
+  <dgm:catLst>
+    <dgm:cat type="process" pri="7000"/>
+  </dgm:catLst>
+  <dgm:sampData>
+    <dgm:dataModel>
+      <dgm:ptLst>
+        <dgm:pt modelId="0" type="doc"/>
+        <dgm:pt modelId="1">
+          <dgm:prSet phldr="1"/>
+        </dgm:pt>
+        <dgm:pt modelId="11">
+          <dgm:prSet phldr="1"/>
+        </dgm:pt>
+        <dgm:pt modelId="12">
+          <dgm:prSet phldr="1"/>
+        </dgm:pt>
+        <dgm:pt modelId="2">
+          <dgm:prSet phldr="1"/>
+        </dgm:pt>
+        <dgm:pt modelId="21">
+          <dgm:prSet phldr="1"/>
+        </dgm:pt>
+        <dgm:pt modelId="22">
+          <dgm:prSet phldr="1"/>
+        </dgm:pt>
+        <dgm:pt modelId="3">
+          <dgm:prSet phldr="1"/>
+        </dgm:pt>
+        <dgm:pt modelId="31">
+          <dgm:prSet phldr="1"/>
+        </dgm:pt>
+        <dgm:pt modelId="32">
+          <dgm:prSet phldr="1"/>
+        </dgm:pt>
+      </dgm:ptLst>
+      <dgm:cxnLst>
+        <dgm:cxn modelId="4" srcId="0" destId="1" srcOrd="0" destOrd="0"/>
+        <dgm:cxn modelId="5" srcId="0" destId="2" srcOrd="1" destOrd="0"/>
+        <dgm:cxn modelId="13" srcId="1" destId="11" srcOrd="0" destOrd="0"/>
+        <dgm:cxn modelId="14" srcId="1" destId="12" srcOrd="0" destOrd="0"/>
+        <dgm:cxn modelId="23" srcId="2" destId="21" srcOrd="0" destOrd="0"/>
+        <dgm:cxn modelId="24" srcId="2" destId="22" srcOrd="0" destOrd="0"/>
+        <dgm:cxn modelId="33" srcId="3" destId="31" srcOrd="0" destOrd="0"/>
+        <dgm:cxn modelId="34" srcId="3" destId="32" srcOrd="0" destOrd="0"/>
+      </dgm:cxnLst>
+      <dgm:bg/>
+      <dgm:whole/>
+    </dgm:dataModel>
+  </dgm:sampData>
+  <dgm:styleData>
+    <dgm:dataModel>
+      <dgm:ptLst>
+        <dgm:pt modelId="0" type="doc"/>
+        <dgm:pt modelId="1"/>
+        <dgm:pt modelId="11"/>
+        <dgm:pt modelId="2"/>
+        <dgm:pt modelId="21"/>
+      </dgm:ptLst>
+      <dgm:cxnLst>
+        <dgm:cxn modelId="4" srcId="0" destId="1" srcOrd="0" destOrd="0"/>
+        <dgm:cxn modelId="5" srcId="0" destId="2" srcOrd="1" destOrd="0"/>
+        <dgm:cxn modelId="13" srcId="1" destId="11" srcOrd="0" destOrd="0"/>
+        <dgm:cxn modelId="23" srcId="2" destId="21" srcOrd="0" destOrd="0"/>
+      </dgm:cxnLst>
+      <dgm:bg/>
+      <dgm:whole/>
+    </dgm:dataModel>
+  </dgm:styleData>
+  <dgm:clrData>
+    <dgm:dataModel>
+      <dgm:ptLst>
+        <dgm:pt modelId="0" type="doc"/>
+        <dgm:pt modelId="1"/>
+        <dgm:pt modelId="11"/>
+        <dgm:pt modelId="2"/>
+        <dgm:pt modelId="21"/>
+        <dgm:pt modelId="3"/>
+        <dgm:pt modelId="31"/>
+        <dgm:pt modelId="4"/>
+        <dgm:pt modelId="41"/>
+      </dgm:ptLst>
+      <dgm:cxnLst>
+        <dgm:cxn modelId="5" srcId="0" destId="1" srcOrd="0" destOrd="0"/>
+        <dgm:cxn modelId="6" srcId="0" destId="2" srcOrd="1" destOrd="0"/>
+        <dgm:cxn modelId="7" srcId="0" destId="3" srcOrd="2" destOrd="0"/>
+        <dgm:cxn modelId="8" srcId="0" destId="4" srcOrd="3" destOrd="0"/>
+        <dgm:cxn modelId="13" srcId="1" destId="11" srcOrd="0" destOrd="0"/>
+        <dgm:cxn modelId="23" srcId="2" destId="21" srcOrd="0" destOrd="0"/>
+        <dgm:cxn modelId="33" srcId="3" destId="31" srcOrd="0" destOrd="0"/>
+        <dgm:cxn modelId="43" srcId="4" destId="41" srcOrd="0" destOrd="0"/>
+      </dgm:cxnLst>
+      <dgm:bg/>
+      <dgm:whole/>
+    </dgm:dataModel>
+  </dgm:clrData>
+  <dgm:layoutNode name="theList">
+    <dgm:varLst>
+      <dgm:dir/>
+      <dgm:animLvl val="lvl"/>
+      <dgm:resizeHandles val="exact"/>
+    </dgm:varLst>
+    <dgm:choose name="Name0">
+      <dgm:if name="Name1" func="var" arg="dir" op="equ" val="norm">
+        <dgm:alg type="lin">
+          <dgm:param type="linDir" val="fromL"/>
+          <dgm:param type="nodeHorzAlign" val="l"/>
+        </dgm:alg>
+      </dgm:if>
+      <dgm:else name="Name2">
+        <dgm:alg type="lin">
+          <dgm:param type="linDir" val="fromR"/>
+          <dgm:param type="nodeHorzAlign" val="r"/>
+        </dgm:alg>
+      </dgm:else>
+    </dgm:choose>
+    <dgm:shape xmlns:r="http://schemas.openxmlformats.org/officeDocument/2006/relationships" r:blip="">
+      <dgm:adjLst/>
+    </dgm:shape>
+    <dgm:presOf/>
+    <dgm:constrLst>
+      <dgm:constr type="w" for="ch" forName="compNode" refType="w"/>
+      <dgm:constr type="h" for="ch" forName="compNode" refType="w" refFor="ch" refForName="compNode" fact="0.7"/>
+      <dgm:constr type="ctrY" for="ch" forName="compNode" refType="h" fact="0.5"/>
+      <dgm:constr type="w" for="ch" forName="aSpace" refType="w" fact="0.05"/>
+      <dgm:constr type="primFontSz" for="des" forName="childTextHidden" op="equ" val="65"/>
+      <dgm:constr type="primFontSz" for="des" forName="parentText" op="equ"/>
+    </dgm:constrLst>
+    <dgm:ruleLst/>
+    <dgm:forEach name="aNodeForEach" axis="ch" ptType="node">
+      <dgm:layoutNode name="compNode">
+        <dgm:alg type="composite">
+          <dgm:param type="ar" val="1.43"/>
+        </dgm:alg>
+        <dgm:shape xmlns:r="http://schemas.openxmlformats.org/officeDocument/2006/relationships" r:blip="">
+          <dgm:adjLst/>
+        </dgm:shape>
+        <dgm:presOf/>
+        <dgm:choose name="Name3">
+          <dgm:if name="Name4" func="var" arg="dir" op="equ" val="norm">
+            <dgm:constrLst>
+              <dgm:constr type="w" for="ch" forName="childTextVisible" refType="w" fact="0.8"/>
+              <dgm:constr type="h" for="ch" forName="childTextVisible" refType="h"/>
+              <dgm:constr type="r" for="ch" forName="childTextVisible" refType="w"/>
+              <dgm:constr type="w" for="ch" forName="childTextHidden" refType="w" fact="0.6"/>
+              <dgm:constr type="h" for="ch" forName="childTextHidden" refType="h"/>
+              <dgm:constr type="r" for="ch" forName="childTextHidden" refType="w"/>
+              <dgm:constr type="l" for="ch" forName="parentText"/>
+              <dgm:constr type="w" for="ch" forName="parentText" refType="w" fact="0.4"/>
+              <dgm:constr type="h" for="ch" forName="parentText" refType="w" refFor="ch" refForName="parentText" op="equ"/>
+              <dgm:constr type="ctrY" for="ch" forName="parentText" refType="h" fact="0.5"/>
+            </dgm:constrLst>
+          </dgm:if>
+          <dgm:else name="Name5">
+            <dgm:constrLst>
+              <dgm:constr type="w" for="ch" forName="childTextVisible" refType="w" fact="0.8"/>
+              <dgm:constr type="h" for="ch" forName="childTextVisible" refType="h"/>
+              <dgm:constr type="l" for="ch" forName="childTextVisible"/>
+              <dgm:constr type="w" for="ch" forName="childTextHidden" refType="w" fact="0.6"/>
+              <dgm:constr type="h" for="ch" forName="childTextHidden" refType="h"/>
+              <dgm:constr type="l" for="ch" forName="childTextHidden"/>
+              <dgm:constr type="r" for="ch" forName="parentText" refType="w"/>
+              <dgm:constr type="w" for="ch" forName="parentText" refType="w" fact="0.4"/>
+              <dgm:constr type="h" for="ch" forName="parentText" refType="w" refFor="ch" refForName="parentText" op="equ"/>
+              <dgm:constr type="ctrY" for="ch" forName="parentText" refType="h" fact="0.5"/>
+            </dgm:constrLst>
+          </dgm:else>
+        </dgm:choose>
+        <dgm:ruleLst/>
+        <dgm:layoutNode name="noGeometry">
+          <dgm:alg type="sp"/>
+          <dgm:shape xmlns:r="http://schemas.openxmlformats.org/officeDocument/2006/relationships" r:blip="">
+            <dgm:adjLst/>
+          </dgm:shape>
+          <dgm:presOf/>
+          <dgm:constrLst/>
+          <dgm:ruleLst/>
+        </dgm:layoutNode>
+        <dgm:layoutNode name="childTextVisible" styleLbl="bgAccFollowNode1">
+          <dgm:varLst>
+            <dgm:bulletEnabled val="1"/>
+          </dgm:varLst>
+          <dgm:alg type="sp"/>
+          <dgm:choose name="Name6">
+            <dgm:if name="Name7" func="var" arg="dir" op="equ" val="norm">
+              <dgm:shape xmlns:r="http://schemas.openxmlformats.org/officeDocument/2006/relationships" type="rightArrow" r:blip="">
+                <dgm:adjLst>
+                  <dgm:adj idx="1" val="0.7"/>
+                  <dgm:adj idx="2" val="0.5"/>
+                </dgm:adjLst>
+              </dgm:shape>
+            </dgm:if>
+            <dgm:else name="Name8">
+              <dgm:shape xmlns:r="http://schemas.openxmlformats.org/officeDocument/2006/relationships" type="leftArrow" r:blip="">
+                <dgm:adjLst>
+                  <dgm:adj idx="1" val="0.7"/>
+                  <dgm:adj idx="2" val="0.5"/>
+                </dgm:adjLst>
+              </dgm:shape>
+            </dgm:else>
+          </dgm:choose>
+          <dgm:presOf axis="des" ptType="node"/>
+          <dgm:constrLst/>
+          <dgm:ruleLst/>
+        </dgm:layoutNode>
+        <dgm:layoutNode name="childTextHidden" styleLbl="bgAccFollowNode1">
+          <dgm:choose name="Name9">
+            <dgm:if name="Name10" axis="des followSib" ptType="node node" st="1 1" cnt="1 0" func="cnt" op="gte" val="1">
+              <dgm:alg type="tx">
+                <dgm:param type="stBulletLvl" val="1"/>
+                <dgm:param type="txAnchorVertCh" val="mid"/>
+              </dgm:alg>
+            </dgm:if>
+            <dgm:else name="Name11">
+              <dgm:alg type="tx">
+                <dgm:param type="stBulletLvl" val="2"/>
+                <dgm:param type="txAnchorVertCh" val="mid"/>
+              </dgm:alg>
+            </dgm:else>
+          </dgm:choose>
+          <dgm:choose name="Name12">
+            <dgm:if name="Name13" func="var" arg="dir" op="equ" val="norm">
+              <dgm:shape xmlns:r="http://schemas.openxmlformats.org/officeDocument/2006/relationships" type="rightArrow" r:blip="" hideGeom="1">
+                <dgm:adjLst>
+                  <dgm:adj idx="1" val="0.7"/>
+                  <dgm:adj idx="2" val="0.5"/>
+                </dgm:adjLst>
+              </dgm:shape>
+            </dgm:if>
+            <dgm:else name="Name14">
+              <dgm:shape xmlns:r="http://schemas.openxmlformats.org/officeDocument/2006/relationships" type="leftArrow" r:blip="" hideGeom="1">
+                <dgm:adjLst>
+                  <dgm:adj idx="1" val="0.7"/>
+                  <dgm:adj idx="2" val="0.5"/>
+                </dgm:adjLst>
+              </dgm:shape>
+            </dgm:else>
+          </dgm:choose>
+          <dgm:presOf axis="des" ptType="node"/>
+          <dgm:constrLst>
+            <dgm:constr type="secFontSz" refType="primFontSz"/>
+            <dgm:constr type="tMarg" refType="primFontSz" fact="0.05"/>
+            <dgm:constr type="bMarg" refType="primFontSz" fact="0.05"/>
+            <dgm:constr type="rMarg" refType="primFontSz" fact="0.1"/>
+            <dgm:constr type="lMarg" refType="primFontSz" fact="0.2"/>
+          </dgm:constrLst>
+          <dgm:ruleLst>
+            <dgm:rule type="primFontSz" val="5" fact="NaN" max="NaN"/>
+          </dgm:ruleLst>
+        </dgm:layoutNode>
+        <dgm:layoutNode name="parentText" styleLbl="node1">
+          <dgm:varLst>
+            <dgm:chMax val="1"/>
+            <dgm:bulletEnabled val="1"/>
+          </dgm:varLst>
+          <dgm:alg type="tx"/>
+          <dgm:shape xmlns:r="http://schemas.openxmlformats.org/officeDocument/2006/relationships" type="ellipse" r:blip="">
+            <dgm:adjLst/>
+          </dgm:shape>
+          <dgm:presOf axis="self"/>
+          <dgm:constrLst>
+            <dgm:constr type="primFontSz" val="65"/>
+            <dgm:constr type="tMarg" refType="primFontSz" fact="0.05"/>
+            <dgm:constr type="bMarg" refType="primFontSz" fact="0.05"/>
+            <dgm:constr type="lMarg" refType="primFontSz" fact="0.05"/>
+            <dgm:constr type="rMarg" refType="primFontSz" fact="0.05"/>
+          </dgm:constrLst>
+          <dgm:ruleLst>
+            <dgm:rule type="primFontSz" val="5" fact="NaN" max="NaN"/>
+          </dgm:ruleLst>
+        </dgm:layoutNode>
+      </dgm:layoutNode>
+      <dgm:choose name="Name15">
+        <dgm:if name="Name16" axis="self" ptType="node" func="revPos" op="gte" val="2">
+          <dgm:layoutNode name="aSpace">
+            <dgm:alg type="sp"/>
+            <dgm:shape xmlns:r="http://schemas.openxmlformats.org/officeDocument/2006/relationships" r:blip="">
+              <dgm:adjLst/>
+            </dgm:shape>
+            <dgm:presOf/>
+            <dgm:constrLst/>
+            <dgm:ruleLst/>
+          </dgm:layoutNode>
+        </dgm:if>
+        <dgm:else name="Name17"/>
+      </dgm:choose>
+    </dgm:forEach>
+  </dgm:layoutNode>
+</dgm:layoutDef>
+</file>
+
+<file path=word/diagrams/layout2.xml><?xml version="1.0" encoding="utf-8"?>
 <dgm:layoutDef xmlns:dgm="http://schemas.openxmlformats.org/drawingml/2006/diagram" xmlns:a="http://schemas.openxmlformats.org/drawingml/2006/main" uniqueId="urn:microsoft.com/office/officeart/2009/layout/CirclePictureHierarchy">
   <dgm:title val=""/>
   <dgm:desc val=""/>
@@ -6491,6 +10041,1040 @@
 </dgm:styleDef>
 </file>
 
+<file path=word/diagrams/quickStyle2.xml><?xml version="1.0" encoding="utf-8"?>
+<dgm:styleDef xmlns:dgm="http://schemas.openxmlformats.org/drawingml/2006/diagram" xmlns:a="http://schemas.openxmlformats.org/drawingml/2006/main" uniqueId="urn:microsoft.com/office/officeart/2005/8/quickstyle/simple4">
+  <dgm:title val=""/>
+  <dgm:desc val=""/>
+  <dgm:catLst>
+    <dgm:cat type="simple" pri="10400"/>
+  </dgm:catLst>
+  <dgm:scene3d>
+    <a:camera prst="orthographicFront"/>
+    <a:lightRig rig="threePt" dir="t"/>
+  </dgm:scene3d>
+  <dgm:styleLbl name="node0">
+    <dgm:scene3d>
+      <a:camera prst="orthographicFront"/>
+      <a:lightRig rig="threePt" dir="t"/>
+    </dgm:scene3d>
+    <dgm:sp3d/>
+    <dgm:txPr/>
+    <dgm:style>
+      <a:lnRef idx="0">
+        <a:scrgbClr r="0" g="0" b="0"/>
+      </a:lnRef>
+      <a:fillRef idx="3">
+        <a:scrgbClr r="0" g="0" b="0"/>
+      </a:fillRef>
+      <a:effectRef idx="2">
+        <a:scrgbClr r="0" g="0" b="0"/>
+      </a:effectRef>
+      <a:fontRef idx="minor">
+        <a:schemeClr val="lt1"/>
+      </a:fontRef>
+    </dgm:style>
+  </dgm:styleLbl>
+  <dgm:styleLbl name="lnNode1">
+    <dgm:scene3d>
+      <a:camera prst="orthographicFront"/>
+      <a:lightRig rig="threePt" dir="t"/>
+    </dgm:scene3d>
+    <dgm:sp3d/>
+    <dgm:txPr/>
+    <dgm:style>
+      <a:lnRef idx="1">
+        <a:scrgbClr r="0" g="0" b="0"/>
+      </a:lnRef>
+      <a:fillRef idx="3">
+        <a:scrgbClr r="0" g="0" b="0"/>
+      </a:fillRef>
+      <a:effectRef idx="2">
+        <a:scrgbClr r="0" g="0" b="0"/>
+      </a:effectRef>
+      <a:fontRef idx="minor">
+        <a:schemeClr val="lt1"/>
+      </a:fontRef>
+    </dgm:style>
+  </dgm:styleLbl>
+  <dgm:styleLbl name="vennNode1">
+    <dgm:scene3d>
+      <a:camera prst="orthographicFront"/>
+      <a:lightRig rig="threePt" dir="t"/>
+    </dgm:scene3d>
+    <dgm:sp3d/>
+    <dgm:txPr/>
+    <dgm:style>
+      <a:lnRef idx="0">
+        <a:scrgbClr r="0" g="0" b="0"/>
+      </a:lnRef>
+      <a:fillRef idx="3">
+        <a:scrgbClr r="0" g="0" b="0"/>
+      </a:fillRef>
+      <a:effectRef idx="0">
+        <a:scrgbClr r="0" g="0" b="0"/>
+      </a:effectRef>
+      <a:fontRef idx="minor">
+        <a:schemeClr val="tx1"/>
+      </a:fontRef>
+    </dgm:style>
+  </dgm:styleLbl>
+  <dgm:styleLbl name="alignNode1">
+    <dgm:scene3d>
+      <a:camera prst="orthographicFront"/>
+      <a:lightRig rig="threePt" dir="t"/>
+    </dgm:scene3d>
+    <dgm:sp3d/>
+    <dgm:txPr/>
+    <dgm:style>
+      <a:lnRef idx="1">
+        <a:scrgbClr r="0" g="0" b="0"/>
+      </a:lnRef>
+      <a:fillRef idx="3">
+        <a:scrgbClr r="0" g="0" b="0"/>
+      </a:fillRef>
+      <a:effectRef idx="2">
+        <a:scrgbClr r="0" g="0" b="0"/>
+      </a:effectRef>
+      <a:fontRef idx="minor">
+        <a:schemeClr val="lt1"/>
+      </a:fontRef>
+    </dgm:style>
+  </dgm:styleLbl>
+  <dgm:styleLbl name="node1">
+    <dgm:scene3d>
+      <a:camera prst="orthographicFront"/>
+      <a:lightRig rig="threePt" dir="t"/>
+    </dgm:scene3d>
+    <dgm:sp3d/>
+    <dgm:txPr/>
+    <dgm:style>
+      <a:lnRef idx="0">
+        <a:scrgbClr r="0" g="0" b="0"/>
+      </a:lnRef>
+      <a:fillRef idx="3">
+        <a:scrgbClr r="0" g="0" b="0"/>
+      </a:fillRef>
+      <a:effectRef idx="2">
+        <a:scrgbClr r="0" g="0" b="0"/>
+      </a:effectRef>
+      <a:fontRef idx="minor">
+        <a:schemeClr val="lt1"/>
+      </a:fontRef>
+    </dgm:style>
+  </dgm:styleLbl>
+  <dgm:styleLbl name="node2">
+    <dgm:scene3d>
+      <a:camera prst="orthographicFront"/>
+      <a:lightRig rig="threePt" dir="t"/>
+    </dgm:scene3d>
+    <dgm:sp3d/>
+    <dgm:txPr/>
+    <dgm:style>
+      <a:lnRef idx="0">
+        <a:scrgbClr r="0" g="0" b="0"/>
+      </a:lnRef>
+      <a:fillRef idx="3">
+        <a:scrgbClr r="0" g="0" b="0"/>
+      </a:fillRef>
+      <a:effectRef idx="2">
+        <a:scrgbClr r="0" g="0" b="0"/>
+      </a:effectRef>
+      <a:fontRef idx="minor">
+        <a:schemeClr val="lt1"/>
+      </a:fontRef>
+    </dgm:style>
+  </dgm:styleLbl>
+  <dgm:styleLbl name="node3">
+    <dgm:scene3d>
+      <a:camera prst="orthographicFront"/>
+      <a:lightRig rig="threePt" dir="t"/>
+    </dgm:scene3d>
+    <dgm:sp3d/>
+    <dgm:txPr/>
+    <dgm:style>
+      <a:lnRef idx="0">
+        <a:scrgbClr r="0" g="0" b="0"/>
+      </a:lnRef>
+      <a:fillRef idx="3">
+        <a:scrgbClr r="0" g="0" b="0"/>
+      </a:fillRef>
+      <a:effectRef idx="2">
+        <a:scrgbClr r="0" g="0" b="0"/>
+      </a:effectRef>
+      <a:fontRef idx="minor">
+        <a:schemeClr val="lt1"/>
+      </a:fontRef>
+    </dgm:style>
+  </dgm:styleLbl>
+  <dgm:styleLbl name="node4">
+    <dgm:scene3d>
+      <a:camera prst="orthographicFront"/>
+      <a:lightRig rig="threePt" dir="t"/>
+    </dgm:scene3d>
+    <dgm:sp3d/>
+    <dgm:txPr/>
+    <dgm:style>
+      <a:lnRef idx="0">
+        <a:scrgbClr r="0" g="0" b="0"/>
+      </a:lnRef>
+      <a:fillRef idx="3">
+        <a:scrgbClr r="0" g="0" b="0"/>
+      </a:fillRef>
+      <a:effectRef idx="2">
+        <a:scrgbClr r="0" g="0" b="0"/>
+      </a:effectRef>
+      <a:fontRef idx="minor">
+        <a:schemeClr val="lt1"/>
+      </a:fontRef>
+    </dgm:style>
+  </dgm:styleLbl>
+  <dgm:styleLbl name="fgImgPlace1">
+    <dgm:scene3d>
+      <a:camera prst="orthographicFront"/>
+      <a:lightRig rig="threePt" dir="t"/>
+    </dgm:scene3d>
+    <dgm:sp3d/>
+    <dgm:txPr/>
+    <dgm:style>
+      <a:lnRef idx="0">
+        <a:scrgbClr r="0" g="0" b="0"/>
+      </a:lnRef>
+      <a:fillRef idx="1">
+        <a:scrgbClr r="0" g="0" b="0"/>
+      </a:fillRef>
+      <a:effectRef idx="2">
+        <a:scrgbClr r="0" g="0" b="0"/>
+      </a:effectRef>
+      <a:fontRef idx="minor"/>
+    </dgm:style>
+  </dgm:styleLbl>
+  <dgm:styleLbl name="alignImgPlace1">
+    <dgm:scene3d>
+      <a:camera prst="orthographicFront"/>
+      <a:lightRig rig="threePt" dir="t"/>
+    </dgm:scene3d>
+    <dgm:sp3d/>
+    <dgm:txPr/>
+    <dgm:style>
+      <a:lnRef idx="0">
+        <a:scrgbClr r="0" g="0" b="0"/>
+      </a:lnRef>
+      <a:fillRef idx="1">
+        <a:scrgbClr r="0" g="0" b="0"/>
+      </a:fillRef>
+      <a:effectRef idx="2">
+        <a:scrgbClr r="0" g="0" b="0"/>
+      </a:effectRef>
+      <a:fontRef idx="minor"/>
+    </dgm:style>
+  </dgm:styleLbl>
+  <dgm:styleLbl name="bgImgPlace1">
+    <dgm:scene3d>
+      <a:camera prst="orthographicFront"/>
+      <a:lightRig rig="threePt" dir="t"/>
+    </dgm:scene3d>
+    <dgm:sp3d/>
+    <dgm:txPr/>
+    <dgm:style>
+      <a:lnRef idx="0">
+        <a:scrgbClr r="0" g="0" b="0"/>
+      </a:lnRef>
+      <a:fillRef idx="1">
+        <a:scrgbClr r="0" g="0" b="0"/>
+      </a:fillRef>
+      <a:effectRef idx="2">
+        <a:scrgbClr r="0" g="0" b="0"/>
+      </a:effectRef>
+      <a:fontRef idx="minor"/>
+    </dgm:style>
+  </dgm:styleLbl>
+  <dgm:styleLbl name="sibTrans2D1">
+    <dgm:scene3d>
+      <a:camera prst="orthographicFront"/>
+      <a:lightRig rig="threePt" dir="t"/>
+    </dgm:scene3d>
+    <dgm:sp3d/>
+    <dgm:txPr/>
+    <dgm:style>
+      <a:lnRef idx="0">
+        <a:scrgbClr r="0" g="0" b="0"/>
+      </a:lnRef>
+      <a:fillRef idx="3">
+        <a:scrgbClr r="0" g="0" b="0"/>
+      </a:fillRef>
+      <a:effectRef idx="2">
+        <a:scrgbClr r="0" g="0" b="0"/>
+      </a:effectRef>
+      <a:fontRef idx="minor">
+        <a:schemeClr val="lt1"/>
+      </a:fontRef>
+    </dgm:style>
+  </dgm:styleLbl>
+  <dgm:styleLbl name="fgSibTrans2D1">
+    <dgm:scene3d>
+      <a:camera prst="orthographicFront"/>
+      <a:lightRig rig="threePt" dir="t"/>
+    </dgm:scene3d>
+    <dgm:sp3d/>
+    <dgm:txPr/>
+    <dgm:style>
+      <a:lnRef idx="0">
+        <a:scrgbClr r="0" g="0" b="0"/>
+      </a:lnRef>
+      <a:fillRef idx="3">
+        <a:scrgbClr r="0" g="0" b="0"/>
+      </a:fillRef>
+      <a:effectRef idx="2">
+        <a:scrgbClr r="0" g="0" b="0"/>
+      </a:effectRef>
+      <a:fontRef idx="minor">
+        <a:schemeClr val="lt1"/>
+      </a:fontRef>
+    </dgm:style>
+  </dgm:styleLbl>
+  <dgm:styleLbl name="bgSibTrans2D1">
+    <dgm:scene3d>
+      <a:camera prst="orthographicFront"/>
+      <a:lightRig rig="threePt" dir="t"/>
+    </dgm:scene3d>
+    <dgm:sp3d/>
+    <dgm:txPr/>
+    <dgm:style>
+      <a:lnRef idx="0">
+        <a:scrgbClr r="0" g="0" b="0"/>
+      </a:lnRef>
+      <a:fillRef idx="3">
+        <a:scrgbClr r="0" g="0" b="0"/>
+      </a:fillRef>
+      <a:effectRef idx="2">
+        <a:scrgbClr r="0" g="0" b="0"/>
+      </a:effectRef>
+      <a:fontRef idx="minor">
+        <a:schemeClr val="lt1"/>
+      </a:fontRef>
+    </dgm:style>
+  </dgm:styleLbl>
+  <dgm:styleLbl name="sibTrans1D1">
+    <dgm:scene3d>
+      <a:camera prst="orthographicFront"/>
+      <a:lightRig rig="threePt" dir="t"/>
+    </dgm:scene3d>
+    <dgm:sp3d/>
+    <dgm:txPr/>
+    <dgm:style>
+      <a:lnRef idx="1">
+        <a:scrgbClr r="0" g="0" b="0"/>
+      </a:lnRef>
+      <a:fillRef idx="0">
+        <a:scrgbClr r="0" g="0" b="0"/>
+      </a:fillRef>
+      <a:effectRef idx="0">
+        <a:scrgbClr r="0" g="0" b="0"/>
+      </a:effectRef>
+      <a:fontRef idx="minor"/>
+    </dgm:style>
+  </dgm:styleLbl>
+  <dgm:styleLbl name="callout">
+    <dgm:scene3d>
+      <a:camera prst="orthographicFront"/>
+      <a:lightRig rig="threePt" dir="t"/>
+    </dgm:scene3d>
+    <dgm:sp3d/>
+    <dgm:txPr/>
+    <dgm:style>
+      <a:lnRef idx="2">
+        <a:scrgbClr r="0" g="0" b="0"/>
+      </a:lnRef>
+      <a:fillRef idx="1">
+        <a:scrgbClr r="0" g="0" b="0"/>
+      </a:fillRef>
+      <a:effectRef idx="1">
+        <a:scrgbClr r="0" g="0" b="0"/>
+      </a:effectRef>
+      <a:fontRef idx="minor"/>
+    </dgm:style>
+  </dgm:styleLbl>
+  <dgm:styleLbl name="asst0">
+    <dgm:scene3d>
+      <a:camera prst="orthographicFront"/>
+      <a:lightRig rig="threePt" dir="t"/>
+    </dgm:scene3d>
+    <dgm:sp3d/>
+    <dgm:txPr/>
+    <dgm:style>
+      <a:lnRef idx="0">
+        <a:scrgbClr r="0" g="0" b="0"/>
+      </a:lnRef>
+      <a:fillRef idx="3">
+        <a:scrgbClr r="0" g="0" b="0"/>
+      </a:fillRef>
+      <a:effectRef idx="2">
+        <a:scrgbClr r="0" g="0" b="0"/>
+      </a:effectRef>
+      <a:fontRef idx="minor">
+        <a:schemeClr val="lt1"/>
+      </a:fontRef>
+    </dgm:style>
+  </dgm:styleLbl>
+  <dgm:styleLbl name="asst1">
+    <dgm:scene3d>
+      <a:camera prst="orthographicFront"/>
+      <a:lightRig rig="threePt" dir="t"/>
+    </dgm:scene3d>
+    <dgm:sp3d/>
+    <dgm:txPr/>
+    <dgm:style>
+      <a:lnRef idx="0">
+        <a:scrgbClr r="0" g="0" b="0"/>
+      </a:lnRef>
+      <a:fillRef idx="3">
+        <a:scrgbClr r="0" g="0" b="0"/>
+      </a:fillRef>
+      <a:effectRef idx="2">
+        <a:scrgbClr r="0" g="0" b="0"/>
+      </a:effectRef>
+      <a:fontRef idx="minor">
+        <a:schemeClr val="lt1"/>
+      </a:fontRef>
+    </dgm:style>
+  </dgm:styleLbl>
+  <dgm:styleLbl name="asst2">
+    <dgm:scene3d>
+      <a:camera prst="orthographicFront"/>
+      <a:lightRig rig="threePt" dir="t"/>
+    </dgm:scene3d>
+    <dgm:sp3d/>
+    <dgm:txPr/>
+    <dgm:style>
+      <a:lnRef idx="0">
+        <a:scrgbClr r="0" g="0" b="0"/>
+      </a:lnRef>
+      <a:fillRef idx="3">
+        <a:scrgbClr r="0" g="0" b="0"/>
+      </a:fillRef>
+      <a:effectRef idx="2">
+        <a:scrgbClr r="0" g="0" b="0"/>
+      </a:effectRef>
+      <a:fontRef idx="minor">
+        <a:schemeClr val="lt1"/>
+      </a:fontRef>
+    </dgm:style>
+  </dgm:styleLbl>
+  <dgm:styleLbl name="asst3">
+    <dgm:scene3d>
+      <a:camera prst="orthographicFront"/>
+      <a:lightRig rig="threePt" dir="t"/>
+    </dgm:scene3d>
+    <dgm:sp3d/>
+    <dgm:txPr/>
+    <dgm:style>
+      <a:lnRef idx="0">
+        <a:scrgbClr r="0" g="0" b="0"/>
+      </a:lnRef>
+      <a:fillRef idx="3">
+        <a:scrgbClr r="0" g="0" b="0"/>
+      </a:fillRef>
+      <a:effectRef idx="2">
+        <a:scrgbClr r="0" g="0" b="0"/>
+      </a:effectRef>
+      <a:fontRef idx="minor">
+        <a:schemeClr val="lt1"/>
+      </a:fontRef>
+    </dgm:style>
+  </dgm:styleLbl>
+  <dgm:styleLbl name="asst4">
+    <dgm:scene3d>
+      <a:camera prst="orthographicFront"/>
+      <a:lightRig rig="threePt" dir="t"/>
+    </dgm:scene3d>
+    <dgm:sp3d/>
+    <dgm:txPr/>
+    <dgm:style>
+      <a:lnRef idx="0">
+        <a:scrgbClr r="0" g="0" b="0"/>
+      </a:lnRef>
+      <a:fillRef idx="3">
+        <a:scrgbClr r="0" g="0" b="0"/>
+      </a:fillRef>
+      <a:effectRef idx="2">
+        <a:scrgbClr r="0" g="0" b="0"/>
+      </a:effectRef>
+      <a:fontRef idx="minor">
+        <a:schemeClr val="lt1"/>
+      </a:fontRef>
+    </dgm:style>
+  </dgm:styleLbl>
+  <dgm:styleLbl name="parChTrans2D1">
+    <dgm:scene3d>
+      <a:camera prst="orthographicFront"/>
+      <a:lightRig rig="threePt" dir="t"/>
+    </dgm:scene3d>
+    <dgm:sp3d/>
+    <dgm:txPr/>
+    <dgm:style>
+      <a:lnRef idx="0">
+        <a:scrgbClr r="0" g="0" b="0"/>
+      </a:lnRef>
+      <a:fillRef idx="3">
+        <a:scrgbClr r="0" g="0" b="0"/>
+      </a:fillRef>
+      <a:effectRef idx="2">
+        <a:scrgbClr r="0" g="0" b="0"/>
+      </a:effectRef>
+      <a:fontRef idx="minor">
+        <a:schemeClr val="lt1"/>
+      </a:fontRef>
+    </dgm:style>
+  </dgm:styleLbl>
+  <dgm:styleLbl name="parChTrans2D2">
+    <dgm:scene3d>
+      <a:camera prst="orthographicFront"/>
+      <a:lightRig rig="threePt" dir="t"/>
+    </dgm:scene3d>
+    <dgm:sp3d/>
+    <dgm:txPr/>
+    <dgm:style>
+      <a:lnRef idx="0">
+        <a:scrgbClr r="0" g="0" b="0"/>
+      </a:lnRef>
+      <a:fillRef idx="3">
+        <a:scrgbClr r="0" g="0" b="0"/>
+      </a:fillRef>
+      <a:effectRef idx="2">
+        <a:scrgbClr r="0" g="0" b="0"/>
+      </a:effectRef>
+      <a:fontRef idx="minor">
+        <a:schemeClr val="lt1"/>
+      </a:fontRef>
+    </dgm:style>
+  </dgm:styleLbl>
+  <dgm:styleLbl name="parChTrans2D3">
+    <dgm:scene3d>
+      <a:camera prst="orthographicFront"/>
+      <a:lightRig rig="threePt" dir="t"/>
+    </dgm:scene3d>
+    <dgm:sp3d/>
+    <dgm:txPr/>
+    <dgm:style>
+      <a:lnRef idx="1">
+        <a:scrgbClr r="0" g="0" b="0"/>
+      </a:lnRef>
+      <a:fillRef idx="3">
+        <a:scrgbClr r="0" g="0" b="0"/>
+      </a:fillRef>
+      <a:effectRef idx="2">
+        <a:scrgbClr r="0" g="0" b="0"/>
+      </a:effectRef>
+      <a:fontRef idx="minor">
+        <a:schemeClr val="lt1"/>
+      </a:fontRef>
+    </dgm:style>
+  </dgm:styleLbl>
+  <dgm:styleLbl name="parChTrans2D4">
+    <dgm:scene3d>
+      <a:camera prst="orthographicFront"/>
+      <a:lightRig rig="threePt" dir="t"/>
+    </dgm:scene3d>
+    <dgm:sp3d/>
+    <dgm:txPr/>
+    <dgm:style>
+      <a:lnRef idx="1">
+        <a:scrgbClr r="0" g="0" b="0"/>
+      </a:lnRef>
+      <a:fillRef idx="3">
+        <a:scrgbClr r="0" g="0" b="0"/>
+      </a:fillRef>
+      <a:effectRef idx="2">
+        <a:scrgbClr r="0" g="0" b="0"/>
+      </a:effectRef>
+      <a:fontRef idx="minor">
+        <a:schemeClr val="lt1"/>
+      </a:fontRef>
+    </dgm:style>
+  </dgm:styleLbl>
+  <dgm:styleLbl name="parChTrans1D1">
+    <dgm:scene3d>
+      <a:camera prst="orthographicFront"/>
+      <a:lightRig rig="threePt" dir="t"/>
+    </dgm:scene3d>
+    <dgm:sp3d/>
+    <dgm:txPr/>
+    <dgm:style>
+      <a:lnRef idx="1">
+        <a:scrgbClr r="0" g="0" b="0"/>
+      </a:lnRef>
+      <a:fillRef idx="0">
+        <a:scrgbClr r="0" g="0" b="0"/>
+      </a:fillRef>
+      <a:effectRef idx="0">
+        <a:scrgbClr r="0" g="0" b="0"/>
+      </a:effectRef>
+      <a:fontRef idx="minor"/>
+    </dgm:style>
+  </dgm:styleLbl>
+  <dgm:styleLbl name="parChTrans1D2">
+    <dgm:scene3d>
+      <a:camera prst="orthographicFront"/>
+      <a:lightRig rig="threePt" dir="t"/>
+    </dgm:scene3d>
+    <dgm:sp3d/>
+    <dgm:txPr/>
+    <dgm:style>
+      <a:lnRef idx="1">
+        <a:scrgbClr r="0" g="0" b="0"/>
+      </a:lnRef>
+      <a:fillRef idx="0">
+        <a:scrgbClr r="0" g="0" b="0"/>
+      </a:fillRef>
+      <a:effectRef idx="0">
+        <a:scrgbClr r="0" g="0" b="0"/>
+      </a:effectRef>
+      <a:fontRef idx="minor"/>
+    </dgm:style>
+  </dgm:styleLbl>
+  <dgm:styleLbl name="parChTrans1D3">
+    <dgm:scene3d>
+      <a:camera prst="orthographicFront"/>
+      <a:lightRig rig="threePt" dir="t"/>
+    </dgm:scene3d>
+    <dgm:sp3d/>
+    <dgm:txPr/>
+    <dgm:style>
+      <a:lnRef idx="1">
+        <a:scrgbClr r="0" g="0" b="0"/>
+      </a:lnRef>
+      <a:fillRef idx="0">
+        <a:scrgbClr r="0" g="0" b="0"/>
+      </a:fillRef>
+      <a:effectRef idx="0">
+        <a:scrgbClr r="0" g="0" b="0"/>
+      </a:effectRef>
+      <a:fontRef idx="minor"/>
+    </dgm:style>
+  </dgm:styleLbl>
+  <dgm:styleLbl name="parChTrans1D4">
+    <dgm:scene3d>
+      <a:camera prst="orthographicFront"/>
+      <a:lightRig rig="threePt" dir="t"/>
+    </dgm:scene3d>
+    <dgm:sp3d/>
+    <dgm:txPr/>
+    <dgm:style>
+      <a:lnRef idx="1">
+        <a:scrgbClr r="0" g="0" b="0"/>
+      </a:lnRef>
+      <a:fillRef idx="0">
+        <a:scrgbClr r="0" g="0" b="0"/>
+      </a:fillRef>
+      <a:effectRef idx="0">
+        <a:scrgbClr r="0" g="0" b="0"/>
+      </a:effectRef>
+      <a:fontRef idx="minor"/>
+    </dgm:style>
+  </dgm:styleLbl>
+  <dgm:styleLbl name="fgAcc1">
+    <dgm:scene3d>
+      <a:camera prst="orthographicFront"/>
+      <a:lightRig rig="threePt" dir="t"/>
+    </dgm:scene3d>
+    <dgm:sp3d/>
+    <dgm:txPr/>
+    <dgm:style>
+      <a:lnRef idx="1">
+        <a:scrgbClr r="0" g="0" b="0"/>
+      </a:lnRef>
+      <a:fillRef idx="1">
+        <a:scrgbClr r="0" g="0" b="0"/>
+      </a:fillRef>
+      <a:effectRef idx="0">
+        <a:scrgbClr r="0" g="0" b="0"/>
+      </a:effectRef>
+      <a:fontRef idx="minor"/>
+    </dgm:style>
+  </dgm:styleLbl>
+  <dgm:styleLbl name="conFgAcc1">
+    <dgm:scene3d>
+      <a:camera prst="orthographicFront"/>
+      <a:lightRig rig="threePt" dir="t"/>
+    </dgm:scene3d>
+    <dgm:sp3d/>
+    <dgm:txPr/>
+    <dgm:style>
+      <a:lnRef idx="1">
+        <a:scrgbClr r="0" g="0" b="0"/>
+      </a:lnRef>
+      <a:fillRef idx="1">
+        <a:scrgbClr r="0" g="0" b="0"/>
+      </a:fillRef>
+      <a:effectRef idx="0">
+        <a:scrgbClr r="0" g="0" b="0"/>
+      </a:effectRef>
+      <a:fontRef idx="minor"/>
+    </dgm:style>
+  </dgm:styleLbl>
+  <dgm:styleLbl name="alignAcc1">
+    <dgm:scene3d>
+      <a:camera prst="orthographicFront"/>
+      <a:lightRig rig="threePt" dir="t"/>
+    </dgm:scene3d>
+    <dgm:sp3d/>
+    <dgm:txPr/>
+    <dgm:style>
+      <a:lnRef idx="1">
+        <a:scrgbClr r="0" g="0" b="0"/>
+      </a:lnRef>
+      <a:fillRef idx="1">
+        <a:scrgbClr r="0" g="0" b="0"/>
+      </a:fillRef>
+      <a:effectRef idx="0">
+        <a:scrgbClr r="0" g="0" b="0"/>
+      </a:effectRef>
+      <a:fontRef idx="minor"/>
+    </dgm:style>
+  </dgm:styleLbl>
+  <dgm:styleLbl name="trAlignAcc1">
+    <dgm:scene3d>
+      <a:camera prst="orthographicFront"/>
+      <a:lightRig rig="threePt" dir="t"/>
+    </dgm:scene3d>
+    <dgm:sp3d/>
+    <dgm:txPr/>
+    <dgm:style>
+      <a:lnRef idx="1">
+        <a:scrgbClr r="0" g="0" b="0"/>
+      </a:lnRef>
+      <a:fillRef idx="1">
+        <a:scrgbClr r="0" g="0" b="0"/>
+      </a:fillRef>
+      <a:effectRef idx="0">
+        <a:scrgbClr r="0" g="0" b="0"/>
+      </a:effectRef>
+      <a:fontRef idx="minor"/>
+    </dgm:style>
+  </dgm:styleLbl>
+  <dgm:styleLbl name="bgAcc1">
+    <dgm:scene3d>
+      <a:camera prst="orthographicFront"/>
+      <a:lightRig rig="threePt" dir="t"/>
+    </dgm:scene3d>
+    <dgm:sp3d/>
+    <dgm:txPr/>
+    <dgm:style>
+      <a:lnRef idx="1">
+        <a:scrgbClr r="0" g="0" b="0"/>
+      </a:lnRef>
+      <a:fillRef idx="1">
+        <a:scrgbClr r="0" g="0" b="0"/>
+      </a:fillRef>
+      <a:effectRef idx="0">
+        <a:scrgbClr r="0" g="0" b="0"/>
+      </a:effectRef>
+      <a:fontRef idx="minor"/>
+    </dgm:style>
+  </dgm:styleLbl>
+  <dgm:styleLbl name="solidFgAcc1">
+    <dgm:scene3d>
+      <a:camera prst="orthographicFront"/>
+      <a:lightRig rig="threePt" dir="t"/>
+    </dgm:scene3d>
+    <dgm:sp3d/>
+    <dgm:txPr/>
+    <dgm:style>
+      <a:lnRef idx="1">
+        <a:scrgbClr r="0" g="0" b="0"/>
+      </a:lnRef>
+      <a:fillRef idx="1">
+        <a:scrgbClr r="0" g="0" b="0"/>
+      </a:fillRef>
+      <a:effectRef idx="0">
+        <a:scrgbClr r="0" g="0" b="0"/>
+      </a:effectRef>
+      <a:fontRef idx="minor"/>
+    </dgm:style>
+  </dgm:styleLbl>
+  <dgm:styleLbl name="solidAlignAcc1">
+    <dgm:scene3d>
+      <a:camera prst="orthographicFront"/>
+      <a:lightRig rig="threePt" dir="t"/>
+    </dgm:scene3d>
+    <dgm:sp3d/>
+    <dgm:txPr/>
+    <dgm:style>
+      <a:lnRef idx="1">
+        <a:scrgbClr r="0" g="0" b="0"/>
+      </a:lnRef>
+      <a:fillRef idx="1">
+        <a:scrgbClr r="0" g="0" b="0"/>
+      </a:fillRef>
+      <a:effectRef idx="0">
+        <a:scrgbClr r="0" g="0" b="0"/>
+      </a:effectRef>
+      <a:fontRef idx="minor"/>
+    </dgm:style>
+  </dgm:styleLbl>
+  <dgm:styleLbl name="solidBgAcc1">
+    <dgm:scene3d>
+      <a:camera prst="orthographicFront"/>
+      <a:lightRig rig="threePt" dir="t"/>
+    </dgm:scene3d>
+    <dgm:sp3d/>
+    <dgm:txPr/>
+    <dgm:style>
+      <a:lnRef idx="1">
+        <a:scrgbClr r="0" g="0" b="0"/>
+      </a:lnRef>
+      <a:fillRef idx="1">
+        <a:scrgbClr r="0" g="0" b="0"/>
+      </a:fillRef>
+      <a:effectRef idx="0">
+        <a:scrgbClr r="0" g="0" b="0"/>
+      </a:effectRef>
+      <a:fontRef idx="minor"/>
+    </dgm:style>
+  </dgm:styleLbl>
+  <dgm:styleLbl name="fgAccFollowNode1">
+    <dgm:scene3d>
+      <a:camera prst="orthographicFront"/>
+      <a:lightRig rig="threePt" dir="t"/>
+    </dgm:scene3d>
+    <dgm:sp3d/>
+    <dgm:txPr/>
+    <dgm:style>
+      <a:lnRef idx="1">
+        <a:scrgbClr r="0" g="0" b="0"/>
+      </a:lnRef>
+      <a:fillRef idx="1">
+        <a:scrgbClr r="0" g="0" b="0"/>
+      </a:fillRef>
+      <a:effectRef idx="0">
+        <a:scrgbClr r="0" g="0" b="0"/>
+      </a:effectRef>
+      <a:fontRef idx="minor"/>
+    </dgm:style>
+  </dgm:styleLbl>
+  <dgm:styleLbl name="alignAccFollowNode1">
+    <dgm:scene3d>
+      <a:camera prst="orthographicFront"/>
+      <a:lightRig rig="threePt" dir="t"/>
+    </dgm:scene3d>
+    <dgm:sp3d/>
+    <dgm:txPr/>
+    <dgm:style>
+      <a:lnRef idx="1">
+        <a:scrgbClr r="0" g="0" b="0"/>
+      </a:lnRef>
+      <a:fillRef idx="1">
+        <a:scrgbClr r="0" g="0" b="0"/>
+      </a:fillRef>
+      <a:effectRef idx="0">
+        <a:scrgbClr r="0" g="0" b="0"/>
+      </a:effectRef>
+      <a:fontRef idx="minor"/>
+    </dgm:style>
+  </dgm:styleLbl>
+  <dgm:styleLbl name="bgAccFollowNode1">
+    <dgm:scene3d>
+      <a:camera prst="orthographicFront"/>
+      <a:lightRig rig="threePt" dir="t"/>
+    </dgm:scene3d>
+    <dgm:sp3d/>
+    <dgm:txPr/>
+    <dgm:style>
+      <a:lnRef idx="1">
+        <a:scrgbClr r="0" g="0" b="0"/>
+      </a:lnRef>
+      <a:fillRef idx="1">
+        <a:scrgbClr r="0" g="0" b="0"/>
+      </a:fillRef>
+      <a:effectRef idx="0">
+        <a:scrgbClr r="0" g="0" b="0"/>
+      </a:effectRef>
+      <a:fontRef idx="minor"/>
+    </dgm:style>
+  </dgm:styleLbl>
+  <dgm:styleLbl name="fgAcc0">
+    <dgm:scene3d>
+      <a:camera prst="orthographicFront"/>
+      <a:lightRig rig="threePt" dir="t"/>
+    </dgm:scene3d>
+    <dgm:sp3d/>
+    <dgm:txPr/>
+    <dgm:style>
+      <a:lnRef idx="1">
+        <a:scrgbClr r="0" g="0" b="0"/>
+      </a:lnRef>
+      <a:fillRef idx="1">
+        <a:scrgbClr r="0" g="0" b="0"/>
+      </a:fillRef>
+      <a:effectRef idx="0">
+        <a:scrgbClr r="0" g="0" b="0"/>
+      </a:effectRef>
+      <a:fontRef idx="minor"/>
+    </dgm:style>
+  </dgm:styleLbl>
+  <dgm:styleLbl name="fgAcc2">
+    <dgm:scene3d>
+      <a:camera prst="orthographicFront"/>
+      <a:lightRig rig="threePt" dir="t"/>
+    </dgm:scene3d>
+    <dgm:sp3d/>
+    <dgm:txPr/>
+    <dgm:style>
+      <a:lnRef idx="1">
+        <a:scrgbClr r="0" g="0" b="0"/>
+      </a:lnRef>
+      <a:fillRef idx="1">
+        <a:scrgbClr r="0" g="0" b="0"/>
+      </a:fillRef>
+      <a:effectRef idx="0">
+        <a:scrgbClr r="0" g="0" b="0"/>
+      </a:effectRef>
+      <a:fontRef idx="minor"/>
+    </dgm:style>
+  </dgm:styleLbl>
+  <dgm:styleLbl name="fgAcc3">
+    <dgm:scene3d>
+      <a:camera prst="orthographicFront"/>
+      <a:lightRig rig="threePt" dir="t"/>
+    </dgm:scene3d>
+    <dgm:sp3d/>
+    <dgm:txPr/>
+    <dgm:style>
+      <a:lnRef idx="1">
+        <a:scrgbClr r="0" g="0" b="0"/>
+      </a:lnRef>
+      <a:fillRef idx="1">
+        <a:scrgbClr r="0" g="0" b="0"/>
+      </a:fillRef>
+      <a:effectRef idx="0">
+        <a:scrgbClr r="0" g="0" b="0"/>
+      </a:effectRef>
+      <a:fontRef idx="minor"/>
+    </dgm:style>
+  </dgm:styleLbl>
+  <dgm:styleLbl name="fgAcc4">
+    <dgm:scene3d>
+      <a:camera prst="orthographicFront"/>
+      <a:lightRig rig="threePt" dir="t"/>
+    </dgm:scene3d>
+    <dgm:sp3d/>
+    <dgm:txPr/>
+    <dgm:style>
+      <a:lnRef idx="1">
+        <a:scrgbClr r="0" g="0" b="0"/>
+      </a:lnRef>
+      <a:fillRef idx="1">
+        <a:scrgbClr r="0" g="0" b="0"/>
+      </a:fillRef>
+      <a:effectRef idx="0">
+        <a:scrgbClr r="0" g="0" b="0"/>
+      </a:effectRef>
+      <a:fontRef idx="minor"/>
+    </dgm:style>
+  </dgm:styleLbl>
+  <dgm:styleLbl name="bgShp">
+    <dgm:scene3d>
+      <a:camera prst="orthographicFront"/>
+      <a:lightRig rig="threePt" dir="t"/>
+    </dgm:scene3d>
+    <dgm:sp3d/>
+    <dgm:txPr/>
+    <dgm:style>
+      <a:lnRef idx="0">
+        <a:scrgbClr r="0" g="0" b="0"/>
+      </a:lnRef>
+      <a:fillRef idx="1">
+        <a:scrgbClr r="0" g="0" b="0"/>
+      </a:fillRef>
+      <a:effectRef idx="2">
+        <a:scrgbClr r="0" g="0" b="0"/>
+      </a:effectRef>
+      <a:fontRef idx="minor"/>
+    </dgm:style>
+  </dgm:styleLbl>
+  <dgm:styleLbl name="dkBgShp">
+    <dgm:scene3d>
+      <a:camera prst="orthographicFront"/>
+      <a:lightRig rig="threePt" dir="t"/>
+    </dgm:scene3d>
+    <dgm:sp3d/>
+    <dgm:txPr/>
+    <dgm:style>
+      <a:lnRef idx="0">
+        <a:scrgbClr r="0" g="0" b="0"/>
+      </a:lnRef>
+      <a:fillRef idx="1">
+        <a:scrgbClr r="0" g="0" b="0"/>
+      </a:fillRef>
+      <a:effectRef idx="2">
+        <a:scrgbClr r="0" g="0" b="0"/>
+      </a:effectRef>
+      <a:fontRef idx="minor"/>
+    </dgm:style>
+  </dgm:styleLbl>
+  <dgm:styleLbl name="trBgShp">
+    <dgm:scene3d>
+      <a:camera prst="orthographicFront"/>
+      <a:lightRig rig="threePt" dir="t"/>
+    </dgm:scene3d>
+    <dgm:sp3d/>
+    <dgm:txPr/>
+    <dgm:style>
+      <a:lnRef idx="0">
+        <a:scrgbClr r="0" g="0" b="0"/>
+      </a:lnRef>
+      <a:fillRef idx="1">
+        <a:scrgbClr r="0" g="0" b="0"/>
+      </a:fillRef>
+      <a:effectRef idx="0">
+        <a:scrgbClr r="0" g="0" b="0"/>
+      </a:effectRef>
+      <a:fontRef idx="minor"/>
+    </dgm:style>
+  </dgm:styleLbl>
+  <dgm:styleLbl name="fgShp">
+    <dgm:scene3d>
+      <a:camera prst="orthographicFront"/>
+      <a:lightRig rig="threePt" dir="t"/>
+    </dgm:scene3d>
+    <dgm:sp3d/>
+    <dgm:txPr/>
+    <dgm:style>
+      <a:lnRef idx="0">
+        <a:scrgbClr r="0" g="0" b="0"/>
+      </a:lnRef>
+      <a:fillRef idx="3">
+        <a:scrgbClr r="0" g="0" b="0"/>
+      </a:fillRef>
+      <a:effectRef idx="2">
+        <a:scrgbClr r="0" g="0" b="0"/>
+      </a:effectRef>
+      <a:fontRef idx="minor"/>
+    </dgm:style>
+  </dgm:styleLbl>
+  <dgm:styleLbl name="revTx">
+    <dgm:scene3d>
+      <a:camera prst="orthographicFront"/>
+      <a:lightRig rig="threePt" dir="t"/>
+    </dgm:scene3d>
+    <dgm:sp3d/>
+    <dgm:txPr/>
+    <dgm:style>
+      <a:lnRef idx="0">
+        <a:scrgbClr r="0" g="0" b="0"/>
+      </a:lnRef>
+      <a:fillRef idx="0">
+        <a:scrgbClr r="0" g="0" b="0"/>
+      </a:fillRef>
+      <a:effectRef idx="0">
+        <a:scrgbClr r="0" g="0" b="0"/>
+      </a:effectRef>
+      <a:fontRef idx="minor"/>
+    </dgm:style>
+  </dgm:styleLbl>
+</dgm:styleDef>
+</file>
+
 <file path=word/theme/theme1.xml><?xml version="1.0" encoding="utf-8"?>
 <a:theme xmlns:a="http://schemas.openxmlformats.org/drawingml/2006/main" name="Office Theme">
   <a:themeElements>
@@ -6816,7 +11400,7 @@
 </file>
 
 <file path=customXml/itemProps1.xml><?xml version="1.0" encoding="utf-8"?>
-<ds:datastoreItem xmlns:ds="http://schemas.openxmlformats.org/officeDocument/2006/customXml" ds:itemID="{5683F864-DD59-EE46-911A-816118DDDB79}">
+<ds:datastoreItem xmlns:ds="http://schemas.openxmlformats.org/officeDocument/2006/customXml" ds:itemID="{E20FD5BA-75E0-8643-B924-99619B8B692F}">
   <ds:schemaRefs>
     <ds:schemaRef ds:uri="http://schemas.openxmlformats.org/officeDocument/2006/bibliography"/>
   </ds:schemaRefs>

</xml_diff>